<commit_message>
Got my diploma. Goodbye, college...
</commit_message>
<xml_diff>
--- a/src/resume.docx
+++ b/src/resume.docx
@@ -10,7 +10,7 @@
           <w:rFonts w:ascii="Times New Roman" w:hAnsi="Times New Roman"/>
           <w:b/>
           <w:bCs/>
-          <w:color w:val="303030" w:themeColor="text1"/>
+          <w:color w:val="1E1D2D" w:themeColor="background1"/>
           <w:sz w:val="28"/>
           <w:szCs w:val="28"/>
         </w:rPr>
@@ -21,7 +21,7 @@
           <w:b/>
           <w:bCs/>
           <w:noProof/>
-          <w:color w:val="303030" w:themeColor="text1"/>
+          <w:color w:val="1E1D2D" w:themeColor="background1"/>
           <w:sz w:val="28"/>
           <w:szCs w:val="28"/>
         </w:rPr>
@@ -93,7 +93,7 @@
           <w:rFonts w:ascii="Times New Roman" w:hAnsi="Times New Roman"/>
           <w:b/>
           <w:bCs/>
-          <w:color w:val="303030" w:themeColor="text1"/>
+          <w:color w:val="1E1D2D" w:themeColor="background1"/>
           <w:sz w:val="28"/>
           <w:szCs w:val="28"/>
         </w:rPr>
@@ -106,15 +106,15 @@
         <w:spacing w:line="240" w:lineRule="auto"/>
         <w:rPr>
           <w:rFonts w:ascii="Times New Roman" w:hAnsi="Times New Roman"/>
-          <w:color w:val="303030" w:themeColor="text1"/>
-          <w:sz w:val="28"/>
-          <w:szCs w:val="28"/>
-        </w:rPr>
-      </w:pPr>
-      <w:r>
-        <w:rPr>
-          <w:rFonts w:ascii="Times New Roman" w:hAnsi="Times New Roman"/>
-          <w:color w:val="303030" w:themeColor="text1"/>
+          <w:color w:val="1E1D2D" w:themeColor="background1"/>
+          <w:sz w:val="28"/>
+          <w:szCs w:val="28"/>
+        </w:rPr>
+      </w:pPr>
+      <w:r>
+        <w:rPr>
+          <w:rFonts w:ascii="Times New Roman" w:hAnsi="Times New Roman"/>
+          <w:color w:val="1E1D2D" w:themeColor="background1"/>
           <w:sz w:val="28"/>
           <w:szCs w:val="28"/>
         </w:rPr>
@@ -123,7 +123,7 @@
       <w:r>
         <w:rPr>
           <w:rFonts w:ascii="Times New Roman" w:hAnsi="Times New Roman"/>
-          <w:color w:val="303030" w:themeColor="text1"/>
+          <w:color w:val="1E1D2D" w:themeColor="background1"/>
           <w:sz w:val="28"/>
           <w:szCs w:val="28"/>
         </w:rPr>
@@ -132,7 +132,7 @@
       <w:r>
         <w:rPr>
           <w:rFonts w:ascii="Times New Roman" w:hAnsi="Times New Roman"/>
-          <w:color w:val="303030" w:themeColor="text1"/>
+          <w:color w:val="1E1D2D" w:themeColor="background1"/>
           <w:sz w:val="28"/>
           <w:szCs w:val="28"/>
         </w:rPr>
@@ -147,7 +147,7 @@
           <w:rFonts w:ascii="Times New Roman" w:hAnsi="Times New Roman"/>
           <w:b/>
           <w:bCs/>
-          <w:color w:val="303030" w:themeColor="text1"/>
+          <w:color w:val="1E1D2D" w:themeColor="background1"/>
           <w:sz w:val="28"/>
           <w:szCs w:val="28"/>
         </w:rPr>
@@ -160,15 +160,15 @@
         <w:rPr>
           <w:rStyle w:val="aff0"/>
           <w:rFonts w:ascii="Times New Roman" w:hAnsi="Times New Roman"/>
-          <w:color w:val="303030" w:themeColor="text1"/>
-          <w:sz w:val="28"/>
-          <w:szCs w:val="28"/>
-        </w:rPr>
-      </w:pPr>
-      <w:r>
-        <w:rPr>
-          <w:rFonts w:ascii="Times New Roman" w:hAnsi="Times New Roman"/>
-          <w:color w:val="303030" w:themeColor="text1"/>
+          <w:color w:val="1E1D2D" w:themeColor="background1"/>
+          <w:sz w:val="28"/>
+          <w:szCs w:val="28"/>
+        </w:rPr>
+      </w:pPr>
+      <w:r>
+        <w:rPr>
+          <w:rFonts w:ascii="Times New Roman" w:hAnsi="Times New Roman"/>
+          <w:color w:val="1E1D2D" w:themeColor="background1"/>
           <w:sz w:val="28"/>
           <w:szCs w:val="28"/>
         </w:rPr>
@@ -179,7 +179,7 @@
           <w:rPr>
             <w:rStyle w:val="aff0"/>
             <w:rFonts w:ascii="Times New Roman" w:hAnsi="Times New Roman"/>
-            <w:color w:val="303030" w:themeColor="text1"/>
+            <w:color w:val="1E1D2D" w:themeColor="background1"/>
             <w:sz w:val="28"/>
             <w:szCs w:val="28"/>
           </w:rPr>
@@ -189,7 +189,7 @@
           <w:rPr>
             <w:rStyle w:val="aff0"/>
             <w:rFonts w:ascii="Times New Roman" w:hAnsi="Times New Roman"/>
-            <w:color w:val="303030" w:themeColor="text1"/>
+            <w:color w:val="1E1D2D" w:themeColor="background1"/>
             <w:sz w:val="28"/>
             <w:szCs w:val="28"/>
           </w:rPr>
@@ -199,7 +199,7 @@
           <w:rPr>
             <w:rStyle w:val="aff0"/>
             <w:rFonts w:ascii="Times New Roman" w:hAnsi="Times New Roman"/>
-            <w:color w:val="303030" w:themeColor="text1"/>
+            <w:color w:val="1E1D2D" w:themeColor="background1"/>
             <w:sz w:val="28"/>
             <w:szCs w:val="28"/>
           </w:rPr>
@@ -209,7 +209,7 @@
           <w:rPr>
             <w:rStyle w:val="aff0"/>
             <w:rFonts w:ascii="Times New Roman" w:hAnsi="Times New Roman"/>
-            <w:color w:val="303030" w:themeColor="text1"/>
+            <w:color w:val="1E1D2D" w:themeColor="background1"/>
             <w:sz w:val="28"/>
             <w:szCs w:val="28"/>
           </w:rPr>
@@ -219,7 +219,7 @@
           <w:rPr>
             <w:rStyle w:val="aff0"/>
             <w:rFonts w:ascii="Times New Roman" w:hAnsi="Times New Roman"/>
-            <w:color w:val="303030" w:themeColor="text1"/>
+            <w:color w:val="1E1D2D" w:themeColor="background1"/>
             <w:sz w:val="28"/>
             <w:szCs w:val="28"/>
           </w:rPr>
@@ -233,7 +233,7 @@
         <w:spacing w:line="240" w:lineRule="auto"/>
         <w:rPr>
           <w:rFonts w:ascii="Times New Roman" w:hAnsi="Times New Roman"/>
-          <w:color w:val="303030" w:themeColor="text1"/>
+          <w:color w:val="1E1D2D" w:themeColor="background1"/>
           <w:sz w:val="28"/>
           <w:szCs w:val="28"/>
         </w:rPr>
@@ -242,7 +242,7 @@
         <w:rPr>
           <w:rStyle w:val="aff0"/>
           <w:rFonts w:ascii="Times New Roman" w:hAnsi="Times New Roman"/>
-          <w:color w:val="303030" w:themeColor="text1"/>
+          <w:color w:val="1E1D2D" w:themeColor="background1"/>
           <w:sz w:val="28"/>
           <w:szCs w:val="28"/>
           <w:u w:val="none"/>
@@ -254,7 +254,7 @@
         <w:rPr>
           <w:rStyle w:val="aff0"/>
           <w:rFonts w:ascii="Times New Roman" w:hAnsi="Times New Roman"/>
-          <w:color w:val="303030" w:themeColor="text1"/>
+          <w:color w:val="1E1D2D" w:themeColor="background1"/>
           <w:sz w:val="28"/>
           <w:szCs w:val="28"/>
           <w:u w:val="none"/>
@@ -266,23 +266,25 @@
           <w:rPr>
             <w:rStyle w:val="aff0"/>
             <w:rFonts w:ascii="Times New Roman" w:hAnsi="Times New Roman"/>
-            <w:color w:val="303030" w:themeColor="text1"/>
+            <w:color w:val="1E1D2D" w:themeColor="background1"/>
             <w:sz w:val="28"/>
             <w:szCs w:val="28"/>
           </w:rPr>
           <w:t>@</w:t>
         </w:r>
+        <w:proofErr w:type="spellStart"/>
         <w:r>
           <w:rPr>
             <w:rStyle w:val="aff0"/>
             <w:rFonts w:ascii="Times New Roman" w:hAnsi="Times New Roman"/>
-            <w:color w:val="303030" w:themeColor="text1"/>
+            <w:color w:val="1E1D2D" w:themeColor="background1"/>
             <w:sz w:val="28"/>
             <w:szCs w:val="28"/>
             <w:lang w:val="en-US"/>
           </w:rPr>
           <w:t>SEIGtm</w:t>
         </w:r>
+        <w:proofErr w:type="spellEnd"/>
       </w:hyperlink>
     </w:p>
     <w:p>
@@ -291,58 +293,112 @@
         <w:spacing w:line="240" w:lineRule="auto"/>
         <w:rPr>
           <w:rFonts w:ascii="Times New Roman" w:hAnsi="Times New Roman"/>
-          <w:color w:val="303030" w:themeColor="text1"/>
-          <w:sz w:val="28"/>
-          <w:szCs w:val="28"/>
-        </w:rPr>
-      </w:pPr>
-      <w:r>
-        <w:rPr>
-          <w:rFonts w:ascii="Times New Roman" w:hAnsi="Times New Roman"/>
-          <w:color w:val="303030" w:themeColor="text1"/>
-          <w:sz w:val="28"/>
-          <w:szCs w:val="28"/>
-        </w:rPr>
-        <w:t xml:space="preserve">Электронная почта: </w:t>
+          <w:color w:val="1E1D2D" w:themeColor="background1"/>
+          <w:sz w:val="28"/>
+          <w:szCs w:val="28"/>
+        </w:rPr>
+      </w:pPr>
+      <w:r>
+        <w:rPr>
+          <w:rFonts w:ascii="Times New Roman" w:hAnsi="Times New Roman"/>
+          <w:color w:val="1E1D2D" w:themeColor="background1"/>
+          <w:sz w:val="28"/>
+          <w:szCs w:val="28"/>
+        </w:rPr>
+        <w:t>Электронная почта:</w:t>
       </w:r>
       <w:hyperlink r:id="rId10" w:history="1">
         <w:r>
           <w:rPr>
             <w:rStyle w:val="aff0"/>
-            <w:rFonts w:ascii="Times New Roman" w:hAnsi="Times New Roman"/>
-            <w:color w:val="303030" w:themeColor="text1"/>
-            <w:sz w:val="28"/>
-            <w:szCs w:val="28"/>
+            <w:color w:val="1E1D2D" w:themeColor="background1"/>
             <w:lang w:val="en-US"/>
           </w:rPr>
-          <w:t>seigtm</w:t>
+          <w:t xml:space="preserve"> </w:t>
         </w:r>
         <w:r>
           <w:rPr>
             <w:rStyle w:val="aff0"/>
             <w:rFonts w:ascii="Times New Roman" w:hAnsi="Times New Roman"/>
-            <w:color w:val="303030" w:themeColor="text1"/>
+            <w:color w:val="1E1D2D" w:themeColor="background1"/>
             <w:sz w:val="28"/>
             <w:szCs w:val="28"/>
+            <w:lang w:val="en-US"/>
           </w:rPr>
-          <w:t>@</w:t>
+          <w:t>job@seig.ru</w:t>
+        </w:r>
+      </w:hyperlink>
+    </w:p>
+    <w:p>
+      <w:pPr>
+        <w:pStyle w:val="a5"/>
+        <w:spacing w:line="240" w:lineRule="auto"/>
+        <w:rPr>
+          <w:rFonts w:ascii="Times New Roman" w:hAnsi="Times New Roman"/>
+          <w:color w:val="1E1D2D" w:themeColor="background1"/>
+          <w:sz w:val="28"/>
+          <w:szCs w:val="28"/>
+        </w:rPr>
+      </w:pPr>
+      <w:r>
+        <w:rPr>
+          <w:rFonts w:ascii="Times New Roman" w:hAnsi="Times New Roman"/>
+          <w:color w:val="1E1D2D" w:themeColor="background1"/>
+          <w:sz w:val="28"/>
+          <w:szCs w:val="28"/>
+          <w:lang w:val="en-US"/>
+        </w:rPr>
+        <w:t>GitHub</w:t>
+      </w:r>
+      <w:r>
+        <w:rPr>
+          <w:rFonts w:ascii="Times New Roman" w:hAnsi="Times New Roman"/>
+          <w:color w:val="1E1D2D" w:themeColor="background1"/>
+          <w:sz w:val="28"/>
+          <w:szCs w:val="28"/>
+        </w:rPr>
+        <w:t xml:space="preserve">: </w:t>
+      </w:r>
+      <w:hyperlink r:id="rId11" w:history="1">
+        <w:r>
+          <w:rPr>
+            <w:rStyle w:val="aff0"/>
+            <w:rFonts w:ascii="Times New Roman" w:hAnsi="Times New Roman"/>
+            <w:color w:val="1E1D2D" w:themeColor="background1"/>
+            <w:sz w:val="28"/>
+            <w:szCs w:val="28"/>
+            <w:lang w:val="en-US"/>
+          </w:rPr>
+          <w:t>https</w:t>
         </w:r>
         <w:r>
           <w:rPr>
             <w:rStyle w:val="aff0"/>
             <w:rFonts w:ascii="Times New Roman" w:hAnsi="Times New Roman"/>
-            <w:color w:val="303030" w:themeColor="text1"/>
+            <w:color w:val="1E1D2D" w:themeColor="background1"/>
+            <w:sz w:val="28"/>
+            <w:szCs w:val="28"/>
+          </w:rPr>
+          <w:t>://</w:t>
+        </w:r>
+        <w:proofErr w:type="spellStart"/>
+        <w:r>
+          <w:rPr>
+            <w:rStyle w:val="aff0"/>
+            <w:rFonts w:ascii="Times New Roman" w:hAnsi="Times New Roman"/>
+            <w:color w:val="1E1D2D" w:themeColor="background1"/>
             <w:sz w:val="28"/>
             <w:szCs w:val="28"/>
             <w:lang w:val="en-US"/>
           </w:rPr>
-          <w:t>gmail</w:t>
+          <w:t>github</w:t>
         </w:r>
+        <w:proofErr w:type="spellEnd"/>
         <w:r>
           <w:rPr>
             <w:rStyle w:val="aff0"/>
             <w:rFonts w:ascii="Times New Roman" w:hAnsi="Times New Roman"/>
-            <w:color w:val="303030" w:themeColor="text1"/>
+            <w:color w:val="1E1D2D" w:themeColor="background1"/>
             <w:sz w:val="28"/>
             <w:szCs w:val="28"/>
           </w:rPr>
@@ -352,49 +408,36 @@
           <w:rPr>
             <w:rStyle w:val="aff0"/>
             <w:rFonts w:ascii="Times New Roman" w:hAnsi="Times New Roman"/>
-            <w:color w:val="303030" w:themeColor="text1"/>
+            <w:color w:val="1E1D2D" w:themeColor="background1"/>
             <w:sz w:val="28"/>
             <w:szCs w:val="28"/>
             <w:lang w:val="en-US"/>
           </w:rPr>
           <w:t>com</w:t>
         </w:r>
-      </w:hyperlink>
-    </w:p>
-    <w:p>
-      <w:pPr>
-        <w:pStyle w:val="a5"/>
-        <w:spacing w:line="240" w:lineRule="auto"/>
-        <w:rPr>
-          <w:rFonts w:ascii="Times New Roman" w:hAnsi="Times New Roman"/>
-          <w:color w:val="303030" w:themeColor="text1"/>
-          <w:sz w:val="28"/>
-          <w:szCs w:val="28"/>
-          <w:lang w:val="en-US"/>
-        </w:rPr>
-      </w:pPr>
-      <w:r>
-        <w:rPr>
-          <w:rFonts w:ascii="Times New Roman" w:hAnsi="Times New Roman"/>
-          <w:color w:val="303030" w:themeColor="text1"/>
-          <w:sz w:val="28"/>
-          <w:szCs w:val="28"/>
-          <w:lang w:val="en-US"/>
-        </w:rPr>
-        <w:t xml:space="preserve">GitHub: </w:t>
-      </w:r>
-      <w:hyperlink r:id="rId11" w:history="1">
         <w:r>
           <w:rPr>
             <w:rStyle w:val="aff0"/>
             <w:rFonts w:ascii="Times New Roman" w:hAnsi="Times New Roman"/>
-            <w:color w:val="303030" w:themeColor="text1"/>
+            <w:color w:val="1E1D2D" w:themeColor="background1"/>
+            <w:sz w:val="28"/>
+            <w:szCs w:val="28"/>
+          </w:rPr>
+          <w:t>/</w:t>
+        </w:r>
+        <w:proofErr w:type="spellStart"/>
+        <w:r>
+          <w:rPr>
+            <w:rStyle w:val="aff0"/>
+            <w:rFonts w:ascii="Times New Roman" w:hAnsi="Times New Roman"/>
+            <w:color w:val="1E1D2D" w:themeColor="background1"/>
             <w:sz w:val="28"/>
             <w:szCs w:val="28"/>
             <w:lang w:val="en-US"/>
           </w:rPr>
-          <w:t>https://github.com/seigtm</w:t>
+          <w:t>seigtm</w:t>
         </w:r>
+        <w:proofErr w:type="spellEnd"/>
       </w:hyperlink>
     </w:p>
     <w:p>
@@ -403,7 +446,7 @@
         <w:spacing w:line="240" w:lineRule="auto"/>
         <w:rPr>
           <w:rFonts w:ascii="Times New Roman" w:hAnsi="Times New Roman"/>
-          <w:color w:val="303030" w:themeColor="text1"/>
+          <w:color w:val="1E1D2D" w:themeColor="background1"/>
           <w:sz w:val="28"/>
           <w:szCs w:val="28"/>
           <w:lang w:val="en-US"/>
@@ -412,7 +455,7 @@
       <w:r>
         <w:rPr>
           <w:rFonts w:ascii="Times New Roman" w:hAnsi="Times New Roman"/>
-          <w:color w:val="303030" w:themeColor="text1"/>
+          <w:color w:val="1E1D2D" w:themeColor="background1"/>
           <w:sz w:val="28"/>
           <w:szCs w:val="28"/>
         </w:rPr>
@@ -421,7 +464,7 @@
       <w:r>
         <w:rPr>
           <w:rFonts w:ascii="Times New Roman" w:hAnsi="Times New Roman"/>
-          <w:color w:val="303030" w:themeColor="text1"/>
+          <w:color w:val="1E1D2D" w:themeColor="background1"/>
           <w:sz w:val="28"/>
           <w:szCs w:val="28"/>
           <w:lang w:val="en-US"/>
@@ -431,7 +474,7 @@
       <w:r>
         <w:rPr>
           <w:rFonts w:ascii="Times New Roman" w:hAnsi="Times New Roman"/>
-          <w:color w:val="303030" w:themeColor="text1"/>
+          <w:color w:val="1E1D2D" w:themeColor="background1"/>
           <w:sz w:val="28"/>
           <w:szCs w:val="28"/>
         </w:rPr>
@@ -440,7 +483,7 @@
       <w:r>
         <w:rPr>
           <w:rFonts w:ascii="Times New Roman" w:hAnsi="Times New Roman"/>
-          <w:color w:val="303030" w:themeColor="text1"/>
+          <w:color w:val="1E1D2D" w:themeColor="background1"/>
           <w:sz w:val="28"/>
           <w:szCs w:val="28"/>
           <w:lang w:val="en-US"/>
@@ -452,7 +495,7 @@
           <w:rPr>
             <w:rStyle w:val="aff0"/>
             <w:rFonts w:ascii="Times New Roman" w:hAnsi="Times New Roman"/>
-            <w:color w:val="303030" w:themeColor="text1"/>
+            <w:color w:val="1E1D2D" w:themeColor="background1"/>
             <w:sz w:val="28"/>
             <w:szCs w:val="28"/>
             <w:lang w:val="en-US"/>
@@ -467,15 +510,15 @@
         <w:spacing w:line="240" w:lineRule="auto"/>
         <w:rPr>
           <w:rFonts w:ascii="Times New Roman" w:hAnsi="Times New Roman"/>
-          <w:color w:val="303030" w:themeColor="text1"/>
-          <w:sz w:val="28"/>
-          <w:szCs w:val="28"/>
-        </w:rPr>
-      </w:pPr>
-      <w:r>
-        <w:rPr>
-          <w:rFonts w:ascii="Times New Roman" w:hAnsi="Times New Roman"/>
-          <w:color w:val="303030" w:themeColor="text1"/>
+          <w:color w:val="1E1D2D" w:themeColor="background1"/>
+          <w:sz w:val="28"/>
+          <w:szCs w:val="28"/>
+        </w:rPr>
+      </w:pPr>
+      <w:r>
+        <w:rPr>
+          <w:rFonts w:ascii="Times New Roman" w:hAnsi="Times New Roman"/>
+          <w:color w:val="1E1D2D" w:themeColor="background1"/>
           <w:sz w:val="28"/>
           <w:szCs w:val="28"/>
         </w:rPr>
@@ -488,15 +531,15 @@
         <w:spacing w:line="240" w:lineRule="auto"/>
         <w:rPr>
           <w:rFonts w:ascii="Times New Roman" w:hAnsi="Times New Roman"/>
-          <w:color w:val="303030" w:themeColor="text1"/>
-          <w:sz w:val="28"/>
-          <w:szCs w:val="28"/>
-        </w:rPr>
-      </w:pPr>
-      <w:r>
-        <w:rPr>
-          <w:rFonts w:ascii="Times New Roman" w:hAnsi="Times New Roman"/>
-          <w:color w:val="303030" w:themeColor="text1"/>
+          <w:color w:val="1E1D2D" w:themeColor="background1"/>
+          <w:sz w:val="28"/>
+          <w:szCs w:val="28"/>
+        </w:rPr>
+      </w:pPr>
+      <w:r>
+        <w:rPr>
+          <w:rFonts w:ascii="Times New Roman" w:hAnsi="Times New Roman"/>
+          <w:color w:val="1E1D2D" w:themeColor="background1"/>
           <w:sz w:val="28"/>
           <w:szCs w:val="28"/>
         </w:rPr>
@@ -536,7 +579,7 @@
               <w:spacing w:line="240" w:lineRule="auto"/>
               <w:rPr>
                 <w:rFonts w:ascii="Times New Roman" w:hAnsi="Times New Roman"/>
-                <w:color w:val="303030" w:themeColor="text1"/>
+                <w:color w:val="1E1D2D" w:themeColor="background1"/>
                 <w:sz w:val="28"/>
                 <w:szCs w:val="28"/>
               </w:rPr>
@@ -544,7 +587,7 @@
             <w:r>
               <w:rPr>
                 <w:rFonts w:ascii="Times New Roman" w:hAnsi="Times New Roman"/>
-                <w:color w:val="303030" w:themeColor="text1"/>
+                <w:color w:val="1E1D2D" w:themeColor="background1"/>
                 <w:sz w:val="28"/>
                 <w:szCs w:val="28"/>
               </w:rPr>
@@ -553,7 +596,7 @@
             <w:r>
               <w:rPr>
                 <w:rFonts w:ascii="Times New Roman" w:hAnsi="Times New Roman"/>
-                <w:color w:val="303030" w:themeColor="text1"/>
+                <w:color w:val="1E1D2D" w:themeColor="background1"/>
                 <w:sz w:val="28"/>
                 <w:szCs w:val="28"/>
                 <w:lang w:val="en-US"/>
@@ -563,7 +606,7 @@
             <w:r>
               <w:rPr>
                 <w:rFonts w:ascii="Times New Roman" w:hAnsi="Times New Roman"/>
-                <w:color w:val="303030" w:themeColor="text1"/>
+                <w:color w:val="1E1D2D" w:themeColor="background1"/>
                 <w:sz w:val="28"/>
                 <w:szCs w:val="28"/>
               </w:rPr>
@@ -575,7 +618,7 @@
               <w:spacing w:line="240" w:lineRule="auto"/>
               <w:rPr>
                 <w:rFonts w:ascii="Times New Roman" w:hAnsi="Times New Roman"/>
-                <w:color w:val="303030" w:themeColor="text1"/>
+                <w:color w:val="1E1D2D" w:themeColor="background1"/>
                 <w:sz w:val="28"/>
                 <w:szCs w:val="28"/>
               </w:rPr>
@@ -583,7 +626,7 @@
             <w:r>
               <w:rPr>
                 <w:rFonts w:ascii="Times New Roman" w:hAnsi="Times New Roman"/>
-                <w:color w:val="303030" w:themeColor="text1"/>
+                <w:color w:val="1E1D2D" w:themeColor="background1"/>
                 <w:sz w:val="28"/>
                 <w:szCs w:val="28"/>
               </w:rPr>
@@ -592,7 +635,7 @@
             <w:r>
               <w:rPr>
                 <w:rFonts w:ascii="Times New Roman" w:hAnsi="Times New Roman"/>
-                <w:color w:val="303030" w:themeColor="text1"/>
+                <w:color w:val="1E1D2D" w:themeColor="background1"/>
                 <w:sz w:val="28"/>
                 <w:szCs w:val="28"/>
               </w:rPr>
@@ -601,7 +644,7 @@
             <w:r>
               <w:rPr>
                 <w:rFonts w:ascii="Times New Roman" w:hAnsi="Times New Roman"/>
-                <w:color w:val="303030" w:themeColor="text1"/>
+                <w:color w:val="1E1D2D" w:themeColor="background1"/>
                 <w:sz w:val="28"/>
                 <w:szCs w:val="28"/>
               </w:rPr>
@@ -610,7 +653,7 @@
             <w:r>
               <w:rPr>
                 <w:rFonts w:ascii="Times New Roman" w:hAnsi="Times New Roman"/>
-                <w:color w:val="303030" w:themeColor="text1"/>
+                <w:color w:val="1E1D2D" w:themeColor="background1"/>
                 <w:sz w:val="28"/>
                 <w:szCs w:val="28"/>
               </w:rPr>
@@ -619,7 +662,7 @@
             <w:r>
               <w:rPr>
                 <w:rFonts w:ascii="Times New Roman" w:hAnsi="Times New Roman"/>
-                <w:color w:val="303030" w:themeColor="text1"/>
+                <w:color w:val="1E1D2D" w:themeColor="background1"/>
                 <w:sz w:val="28"/>
                 <w:szCs w:val="28"/>
               </w:rPr>
@@ -628,7 +671,7 @@
             <w:r>
               <w:rPr>
                 <w:rFonts w:ascii="Times New Roman" w:hAnsi="Times New Roman"/>
-                <w:color w:val="303030" w:themeColor="text1"/>
+                <w:color w:val="1E1D2D" w:themeColor="background1"/>
                 <w:sz w:val="28"/>
                 <w:szCs w:val="28"/>
               </w:rPr>
@@ -637,7 +680,7 @@
             <w:r>
               <w:rPr>
                 <w:rFonts w:ascii="Times New Roman" w:hAnsi="Times New Roman"/>
-                <w:color w:val="303030" w:themeColor="text1"/>
+                <w:color w:val="1E1D2D" w:themeColor="background1"/>
                 <w:sz w:val="28"/>
                 <w:szCs w:val="28"/>
               </w:rPr>
@@ -646,7 +689,7 @@
             <w:r>
               <w:rPr>
                 <w:rFonts w:ascii="Times New Roman" w:hAnsi="Times New Roman"/>
-                <w:color w:val="303030" w:themeColor="text1"/>
+                <w:color w:val="1E1D2D" w:themeColor="background1"/>
                 <w:sz w:val="28"/>
                 <w:szCs w:val="28"/>
               </w:rPr>
@@ -655,7 +698,7 @@
             <w:r>
               <w:rPr>
                 <w:rFonts w:ascii="Times New Roman" w:hAnsi="Times New Roman"/>
-                <w:color w:val="303030" w:themeColor="text1"/>
+                <w:color w:val="1E1D2D" w:themeColor="background1"/>
                 <w:sz w:val="28"/>
                 <w:szCs w:val="28"/>
               </w:rPr>
@@ -664,7 +707,7 @@
             <w:r>
               <w:rPr>
                 <w:rFonts w:ascii="Times New Roman" w:hAnsi="Times New Roman"/>
-                <w:color w:val="303030" w:themeColor="text1"/>
+                <w:color w:val="1E1D2D" w:themeColor="background1"/>
                 <w:sz w:val="28"/>
                 <w:szCs w:val="28"/>
               </w:rPr>
@@ -676,7 +719,7 @@
               <w:spacing w:line="240" w:lineRule="auto"/>
               <w:rPr>
                 <w:rFonts w:ascii="Times New Roman" w:hAnsi="Times New Roman"/>
-                <w:color w:val="303030" w:themeColor="text1"/>
+                <w:color w:val="1E1D2D" w:themeColor="background1"/>
                 <w:sz w:val="28"/>
                 <w:szCs w:val="28"/>
               </w:rPr>
@@ -684,7 +727,7 @@
             <w:r>
               <w:rPr>
                 <w:rFonts w:ascii="Times New Roman" w:hAnsi="Times New Roman"/>
-                <w:color w:val="303030" w:themeColor="text1"/>
+                <w:color w:val="1E1D2D" w:themeColor="background1"/>
                 <w:sz w:val="28"/>
                 <w:szCs w:val="28"/>
               </w:rPr>
@@ -696,7 +739,7 @@
               <w:spacing w:line="240" w:lineRule="auto"/>
               <w:rPr>
                 <w:rFonts w:ascii="Times New Roman" w:hAnsi="Times New Roman"/>
-                <w:color w:val="303030" w:themeColor="text1"/>
+                <w:color w:val="1E1D2D" w:themeColor="background1"/>
                 <w:sz w:val="28"/>
                 <w:szCs w:val="28"/>
               </w:rPr>
@@ -704,7 +747,7 @@
             <w:r>
               <w:rPr>
                 <w:rFonts w:ascii="Times New Roman" w:hAnsi="Times New Roman"/>
-                <w:color w:val="303030" w:themeColor="text1"/>
+                <w:color w:val="1E1D2D" w:themeColor="background1"/>
                 <w:sz w:val="28"/>
                 <w:szCs w:val="28"/>
               </w:rPr>
@@ -720,15 +763,15 @@
         <w:spacing w:line="240" w:lineRule="auto"/>
         <w:rPr>
           <w:rFonts w:ascii="Times New Roman" w:hAnsi="Times New Roman"/>
-          <w:color w:val="303030" w:themeColor="text1"/>
-          <w:sz w:val="28"/>
-          <w:szCs w:val="28"/>
-        </w:rPr>
-      </w:pPr>
-      <w:r>
-        <w:rPr>
-          <w:rFonts w:ascii="Times New Roman" w:hAnsi="Times New Roman"/>
-          <w:color w:val="303030" w:themeColor="text1"/>
+          <w:color w:val="1E1D2D" w:themeColor="background1"/>
+          <w:sz w:val="28"/>
+          <w:szCs w:val="28"/>
+        </w:rPr>
+      </w:pPr>
+      <w:r>
+        <w:rPr>
+          <w:rFonts w:ascii="Times New Roman" w:hAnsi="Times New Roman"/>
+          <w:color w:val="1E1D2D" w:themeColor="background1"/>
           <w:sz w:val="28"/>
           <w:szCs w:val="28"/>
         </w:rPr>
@@ -741,15 +784,15 @@
         <w:spacing w:line="240" w:lineRule="auto"/>
         <w:rPr>
           <w:rFonts w:ascii="Times New Roman" w:hAnsi="Times New Roman"/>
-          <w:color w:val="303030" w:themeColor="text1"/>
-          <w:sz w:val="28"/>
-          <w:szCs w:val="28"/>
-        </w:rPr>
-      </w:pPr>
-      <w:r>
-        <w:rPr>
-          <w:rFonts w:ascii="Times New Roman" w:hAnsi="Times New Roman"/>
-          <w:color w:val="303030" w:themeColor="text1"/>
+          <w:color w:val="1E1D2D" w:themeColor="background1"/>
+          <w:sz w:val="28"/>
+          <w:szCs w:val="28"/>
+        </w:rPr>
+      </w:pPr>
+      <w:r>
+        <w:rPr>
+          <w:rFonts w:ascii="Times New Roman" w:hAnsi="Times New Roman"/>
+          <w:color w:val="1E1D2D" w:themeColor="background1"/>
           <w:sz w:val="28"/>
           <w:szCs w:val="28"/>
         </w:rPr>
@@ -762,15 +805,15 @@
         <w:spacing w:line="240" w:lineRule="auto"/>
         <w:rPr>
           <w:rFonts w:ascii="Times New Roman" w:hAnsi="Times New Roman"/>
-          <w:color w:val="303030" w:themeColor="text1"/>
-          <w:sz w:val="28"/>
-          <w:szCs w:val="28"/>
-        </w:rPr>
-      </w:pPr>
-      <w:r>
-        <w:rPr>
-          <w:rFonts w:ascii="Times New Roman" w:hAnsi="Times New Roman"/>
-          <w:color w:val="303030" w:themeColor="text1"/>
+          <w:color w:val="1E1D2D" w:themeColor="background1"/>
+          <w:sz w:val="28"/>
+          <w:szCs w:val="28"/>
+        </w:rPr>
+      </w:pPr>
+      <w:r>
+        <w:rPr>
+          <w:rFonts w:ascii="Times New Roman" w:hAnsi="Times New Roman"/>
+          <w:color w:val="1E1D2D" w:themeColor="background1"/>
           <w:sz w:val="28"/>
           <w:szCs w:val="28"/>
         </w:rPr>
@@ -779,7 +822,7 @@
       <w:r>
         <w:rPr>
           <w:rFonts w:ascii="Times New Roman" w:hAnsi="Times New Roman"/>
-          <w:color w:val="303030" w:themeColor="text1"/>
+          <w:color w:val="1E1D2D" w:themeColor="background1"/>
           <w:sz w:val="28"/>
           <w:szCs w:val="28"/>
           <w:lang w:val="en-US"/>
@@ -789,7 +832,7 @@
       <w:r>
         <w:rPr>
           <w:rFonts w:ascii="Times New Roman" w:hAnsi="Times New Roman"/>
-          <w:color w:val="303030" w:themeColor="text1"/>
+          <w:color w:val="1E1D2D" w:themeColor="background1"/>
           <w:sz w:val="28"/>
           <w:szCs w:val="28"/>
         </w:rPr>
@@ -798,7 +841,7 @@
       <w:r>
         <w:rPr>
           <w:rFonts w:ascii="Times New Roman" w:hAnsi="Times New Roman"/>
-          <w:color w:val="303030" w:themeColor="text1"/>
+          <w:color w:val="1E1D2D" w:themeColor="background1"/>
           <w:sz w:val="28"/>
           <w:szCs w:val="28"/>
           <w:lang w:val="en-US"/>
@@ -812,15 +855,15 @@
         <w:spacing w:line="240" w:lineRule="auto"/>
         <w:rPr>
           <w:rFonts w:ascii="Times New Roman" w:hAnsi="Times New Roman"/>
-          <w:color w:val="303030" w:themeColor="text1"/>
-          <w:sz w:val="28"/>
-          <w:szCs w:val="28"/>
-        </w:rPr>
-      </w:pPr>
-      <w:r>
-        <w:rPr>
-          <w:rFonts w:ascii="Times New Roman" w:hAnsi="Times New Roman"/>
-          <w:color w:val="303030" w:themeColor="text1"/>
+          <w:color w:val="1E1D2D" w:themeColor="background1"/>
+          <w:sz w:val="28"/>
+          <w:szCs w:val="28"/>
+        </w:rPr>
+      </w:pPr>
+      <w:r>
+        <w:rPr>
+          <w:rFonts w:ascii="Times New Roman" w:hAnsi="Times New Roman"/>
+          <w:color w:val="1E1D2D" w:themeColor="background1"/>
           <w:sz w:val="28"/>
           <w:szCs w:val="28"/>
         </w:rPr>
@@ -829,7 +872,7 @@
       <w:r>
         <w:rPr>
           <w:rFonts w:ascii="Times New Roman" w:hAnsi="Times New Roman"/>
-          <w:color w:val="303030" w:themeColor="text1"/>
+          <w:color w:val="1E1D2D" w:themeColor="background1"/>
           <w:sz w:val="28"/>
           <w:szCs w:val="28"/>
           <w:lang w:val="en-US"/>
@@ -839,16 +882,26 @@
       <w:r>
         <w:rPr>
           <w:rFonts w:ascii="Times New Roman" w:hAnsi="Times New Roman"/>
-          <w:color w:val="303030" w:themeColor="text1"/>
-          <w:sz w:val="28"/>
-          <w:szCs w:val="28"/>
-        </w:rPr>
-        <w:t>#</w:t>
-      </w:r>
-      <w:r>
-        <w:rPr>
-          <w:rFonts w:ascii="Times New Roman" w:hAnsi="Times New Roman"/>
-          <w:color w:val="303030" w:themeColor="text1"/>
+          <w:color w:val="1E1D2D" w:themeColor="background1"/>
+          <w:sz w:val="28"/>
+          <w:szCs w:val="28"/>
+        </w:rPr>
+        <w:t xml:space="preserve">#, </w:t>
+      </w:r>
+      <w:r>
+        <w:rPr>
+          <w:rFonts w:ascii="Times New Roman" w:hAnsi="Times New Roman"/>
+          <w:color w:val="1E1D2D" w:themeColor="background1"/>
+          <w:sz w:val="28"/>
+          <w:szCs w:val="28"/>
+          <w:lang w:val="en-US"/>
+        </w:rPr>
+        <w:t>C</w:t>
+      </w:r>
+      <w:r>
+        <w:rPr>
+          <w:rFonts w:ascii="Times New Roman" w:hAnsi="Times New Roman"/>
+          <w:color w:val="1E1D2D" w:themeColor="background1"/>
           <w:sz w:val="28"/>
           <w:szCs w:val="28"/>
         </w:rPr>
@@ -857,36 +910,17 @@
       <w:r>
         <w:rPr>
           <w:rFonts w:ascii="Times New Roman" w:hAnsi="Times New Roman"/>
-          <w:color w:val="303030" w:themeColor="text1"/>
+          <w:color w:val="1E1D2D" w:themeColor="background1"/>
           <w:sz w:val="28"/>
           <w:szCs w:val="28"/>
           <w:lang w:val="en-US"/>
         </w:rPr>
-        <w:t>C</w:t>
-      </w:r>
-      <w:r>
-        <w:rPr>
-          <w:rFonts w:ascii="Times New Roman" w:hAnsi="Times New Roman"/>
-          <w:color w:val="303030" w:themeColor="text1"/>
-          <w:sz w:val="28"/>
-          <w:szCs w:val="28"/>
-        </w:rPr>
-        <w:t xml:space="preserve">, </w:t>
-      </w:r>
-      <w:r>
-        <w:rPr>
-          <w:rFonts w:ascii="Times New Roman" w:hAnsi="Times New Roman"/>
-          <w:color w:val="303030" w:themeColor="text1"/>
-          <w:sz w:val="28"/>
-          <w:szCs w:val="28"/>
-          <w:lang w:val="en-US"/>
-        </w:rPr>
         <w:t>SQL</w:t>
       </w:r>
       <w:r>
         <w:rPr>
           <w:rFonts w:ascii="Times New Roman" w:hAnsi="Times New Roman"/>
-          <w:color w:val="303030" w:themeColor="text1"/>
+          <w:color w:val="1E1D2D" w:themeColor="background1"/>
           <w:sz w:val="28"/>
           <w:szCs w:val="28"/>
         </w:rPr>
@@ -899,15 +933,15 @@
         <w:spacing w:line="240" w:lineRule="auto"/>
         <w:rPr>
           <w:rFonts w:eastAsiaTheme="minorEastAsia" w:cstheme="minorBidi"/>
-          <w:color w:val="303030" w:themeColor="text1"/>
-          <w:sz w:val="28"/>
-          <w:szCs w:val="28"/>
-        </w:rPr>
-      </w:pPr>
-      <w:r>
-        <w:rPr>
-          <w:rFonts w:ascii="Times New Roman" w:hAnsi="Times New Roman"/>
-          <w:color w:val="303030" w:themeColor="text1"/>
+          <w:color w:val="1E1D2D" w:themeColor="background1"/>
+          <w:sz w:val="28"/>
+          <w:szCs w:val="28"/>
+        </w:rPr>
+      </w:pPr>
+      <w:r>
+        <w:rPr>
+          <w:rFonts w:ascii="Times New Roman" w:hAnsi="Times New Roman"/>
+          <w:color w:val="1E1D2D" w:themeColor="background1"/>
           <w:sz w:val="28"/>
           <w:szCs w:val="28"/>
         </w:rPr>
@@ -916,7 +950,7 @@
       <w:r>
         <w:rPr>
           <w:rFonts w:ascii="Times New Roman" w:hAnsi="Times New Roman"/>
-          <w:color w:val="303030" w:themeColor="text1"/>
+          <w:color w:val="1E1D2D" w:themeColor="background1"/>
           <w:sz w:val="28"/>
           <w:szCs w:val="28"/>
           <w:lang w:val="en-US"/>
@@ -930,15 +964,15 @@
         <w:spacing w:line="240" w:lineRule="auto"/>
         <w:rPr>
           <w:rFonts w:ascii="Times New Roman" w:hAnsi="Times New Roman"/>
-          <w:color w:val="303030" w:themeColor="text1"/>
-          <w:sz w:val="28"/>
-          <w:szCs w:val="28"/>
-        </w:rPr>
-      </w:pPr>
-      <w:r>
-        <w:rPr>
-          <w:rFonts w:ascii="Times New Roman" w:hAnsi="Times New Roman"/>
-          <w:color w:val="303030" w:themeColor="text1"/>
+          <w:color w:val="1E1D2D" w:themeColor="background1"/>
+          <w:sz w:val="28"/>
+          <w:szCs w:val="28"/>
+        </w:rPr>
+      </w:pPr>
+      <w:r>
+        <w:rPr>
+          <w:rFonts w:ascii="Times New Roman" w:hAnsi="Times New Roman"/>
+          <w:color w:val="1E1D2D" w:themeColor="background1"/>
           <w:sz w:val="28"/>
           <w:szCs w:val="28"/>
         </w:rPr>
@@ -951,7 +985,7 @@
         <w:spacing w:line="240" w:lineRule="auto"/>
         <w:rPr>
           <w:rFonts w:ascii="Times New Roman" w:hAnsi="Times New Roman"/>
-          <w:color w:val="303030" w:themeColor="text1"/>
+          <w:color w:val="1E1D2D" w:themeColor="background1"/>
           <w:sz w:val="28"/>
           <w:szCs w:val="28"/>
           <w:lang w:val="en-US"/>
@@ -960,7 +994,7 @@
       <w:r>
         <w:rPr>
           <w:rFonts w:ascii="Times New Roman" w:hAnsi="Times New Roman"/>
-          <w:color w:val="303030" w:themeColor="text1"/>
+          <w:color w:val="1E1D2D" w:themeColor="background1"/>
           <w:sz w:val="28"/>
           <w:szCs w:val="28"/>
         </w:rPr>
@@ -969,7 +1003,7 @@
       <w:r>
         <w:rPr>
           <w:rFonts w:ascii="Times New Roman" w:hAnsi="Times New Roman"/>
-          <w:color w:val="303030" w:themeColor="text1"/>
+          <w:color w:val="1E1D2D" w:themeColor="background1"/>
           <w:sz w:val="28"/>
           <w:szCs w:val="28"/>
           <w:lang w:val="en-US"/>
@@ -979,7 +1013,7 @@
       <w:r>
         <w:rPr>
           <w:rFonts w:ascii="Times New Roman" w:hAnsi="Times New Roman"/>
-          <w:color w:val="303030" w:themeColor="text1"/>
+          <w:color w:val="1E1D2D" w:themeColor="background1"/>
           <w:sz w:val="28"/>
           <w:szCs w:val="28"/>
         </w:rPr>
@@ -988,7 +1022,7 @@
       <w:r>
         <w:rPr>
           <w:rFonts w:ascii="Times New Roman" w:hAnsi="Times New Roman"/>
-          <w:color w:val="303030" w:themeColor="text1"/>
+          <w:color w:val="1E1D2D" w:themeColor="background1"/>
           <w:sz w:val="28"/>
           <w:szCs w:val="28"/>
           <w:lang w:val="en-US"/>
@@ -998,7 +1032,7 @@
       <w:r>
         <w:rPr>
           <w:rFonts w:ascii="Times New Roman" w:hAnsi="Times New Roman"/>
-          <w:color w:val="303030" w:themeColor="text1"/>
+          <w:color w:val="1E1D2D" w:themeColor="background1"/>
           <w:sz w:val="28"/>
           <w:szCs w:val="28"/>
           <w:lang w:val="en-US"/>
@@ -1008,7 +1042,7 @@
       <w:r>
         <w:rPr>
           <w:rFonts w:ascii="Times New Roman" w:hAnsi="Times New Roman"/>
-          <w:color w:val="303030" w:themeColor="text1"/>
+          <w:color w:val="1E1D2D" w:themeColor="background1"/>
           <w:sz w:val="28"/>
           <w:szCs w:val="28"/>
           <w:lang w:val="en-US"/>
@@ -1022,7 +1056,7 @@
         <w:spacing w:line="240" w:lineRule="auto"/>
         <w:rPr>
           <w:rFonts w:ascii="Times New Roman" w:hAnsi="Times New Roman"/>
-          <w:color w:val="303030" w:themeColor="text1"/>
+          <w:color w:val="1E1D2D" w:themeColor="background1"/>
           <w:sz w:val="28"/>
           <w:szCs w:val="28"/>
           <w:lang w:val="es-ES"/>
@@ -1031,7 +1065,7 @@
       <w:r>
         <w:rPr>
           <w:rFonts w:ascii="Times New Roman" w:hAnsi="Times New Roman"/>
-          <w:color w:val="303030" w:themeColor="text1"/>
+          <w:color w:val="1E1D2D" w:themeColor="background1"/>
           <w:sz w:val="28"/>
           <w:szCs w:val="28"/>
         </w:rPr>
@@ -1040,7 +1074,7 @@
       <w:r>
         <w:rPr>
           <w:rFonts w:ascii="Times New Roman" w:hAnsi="Times New Roman"/>
-          <w:color w:val="303030" w:themeColor="text1"/>
+          <w:color w:val="1E1D2D" w:themeColor="background1"/>
           <w:sz w:val="28"/>
           <w:szCs w:val="28"/>
           <w:lang w:val="es-ES"/>
@@ -1050,7 +1084,7 @@
       <w:r>
         <w:rPr>
           <w:rFonts w:ascii="Times New Roman" w:hAnsi="Times New Roman"/>
-          <w:color w:val="303030" w:themeColor="text1"/>
+          <w:color w:val="1E1D2D" w:themeColor="background1"/>
           <w:sz w:val="28"/>
           <w:szCs w:val="28"/>
         </w:rPr>
@@ -1059,7 +1093,7 @@
       <w:r>
         <w:rPr>
           <w:rFonts w:ascii="Times New Roman" w:hAnsi="Times New Roman"/>
-          <w:color w:val="303030" w:themeColor="text1"/>
+          <w:color w:val="1E1D2D" w:themeColor="background1"/>
           <w:sz w:val="28"/>
           <w:szCs w:val="28"/>
           <w:lang w:val="es-ES"/>
@@ -1069,7 +1103,7 @@
       <w:r>
         <w:rPr>
           <w:rFonts w:ascii="Times New Roman" w:hAnsi="Times New Roman"/>
-          <w:color w:val="303030" w:themeColor="text1"/>
+          <w:color w:val="1E1D2D" w:themeColor="background1"/>
           <w:sz w:val="28"/>
           <w:szCs w:val="28"/>
           <w:lang w:val="es-ES"/>
@@ -1083,7 +1117,7 @@
         <w:spacing w:line="240" w:lineRule="auto"/>
         <w:rPr>
           <w:rFonts w:ascii="Times New Roman" w:hAnsi="Times New Roman"/>
-          <w:color w:val="303030" w:themeColor="text1"/>
+          <w:color w:val="1E1D2D" w:themeColor="background1"/>
           <w:sz w:val="28"/>
           <w:szCs w:val="28"/>
           <w:lang w:val="es-ES"/>
@@ -1092,7 +1126,7 @@
       <w:r>
         <w:rPr>
           <w:rFonts w:ascii="Times New Roman" w:hAnsi="Times New Roman"/>
-          <w:color w:val="303030" w:themeColor="text1"/>
+          <w:color w:val="1E1D2D" w:themeColor="background1"/>
           <w:sz w:val="28"/>
           <w:szCs w:val="28"/>
         </w:rPr>
@@ -1101,7 +1135,7 @@
       <w:r>
         <w:rPr>
           <w:rFonts w:ascii="Times New Roman" w:hAnsi="Times New Roman"/>
-          <w:color w:val="303030" w:themeColor="text1"/>
+          <w:color w:val="1E1D2D" w:themeColor="background1"/>
           <w:sz w:val="28"/>
           <w:szCs w:val="28"/>
           <w:lang w:val="es-ES"/>
@@ -1115,15 +1149,15 @@
         <w:spacing w:line="240" w:lineRule="auto"/>
         <w:rPr>
           <w:rFonts w:ascii="Times New Roman" w:hAnsi="Times New Roman"/>
-          <w:color w:val="303030" w:themeColor="text1"/>
-          <w:sz w:val="28"/>
-          <w:szCs w:val="28"/>
-        </w:rPr>
-      </w:pPr>
-      <w:r>
-        <w:rPr>
-          <w:rFonts w:ascii="Times New Roman" w:hAnsi="Times New Roman"/>
-          <w:color w:val="303030" w:themeColor="text1"/>
+          <w:color w:val="1E1D2D" w:themeColor="background1"/>
+          <w:sz w:val="28"/>
+          <w:szCs w:val="28"/>
+        </w:rPr>
+      </w:pPr>
+      <w:r>
+        <w:rPr>
+          <w:rFonts w:ascii="Times New Roman" w:hAnsi="Times New Roman"/>
+          <w:color w:val="1E1D2D" w:themeColor="background1"/>
           <w:sz w:val="28"/>
           <w:szCs w:val="28"/>
         </w:rPr>
@@ -1136,7 +1170,7 @@
         <w:spacing w:line="240" w:lineRule="auto"/>
         <w:rPr>
           <w:rFonts w:ascii="Times New Roman" w:hAnsi="Times New Roman"/>
-          <w:color w:val="303030" w:themeColor="text1"/>
+          <w:color w:val="1E1D2D" w:themeColor="background1"/>
           <w:sz w:val="28"/>
           <w:szCs w:val="28"/>
           <w:lang w:val="en-US"/>
@@ -1145,7 +1179,7 @@
       <w:r>
         <w:rPr>
           <w:rFonts w:ascii="Times New Roman" w:hAnsi="Times New Roman"/>
-          <w:color w:val="303030" w:themeColor="text1"/>
+          <w:color w:val="1E1D2D" w:themeColor="background1"/>
           <w:sz w:val="28"/>
           <w:szCs w:val="28"/>
         </w:rPr>
@@ -1154,7 +1188,7 @@
       <w:r>
         <w:rPr>
           <w:rFonts w:ascii="Times New Roman" w:hAnsi="Times New Roman"/>
-          <w:color w:val="303030" w:themeColor="text1"/>
+          <w:color w:val="1E1D2D" w:themeColor="background1"/>
           <w:sz w:val="28"/>
           <w:szCs w:val="28"/>
         </w:rPr>
@@ -1163,7 +1197,7 @@
       <w:r>
         <w:rPr>
           <w:rFonts w:ascii="Times New Roman" w:hAnsi="Times New Roman"/>
-          <w:color w:val="303030" w:themeColor="text1"/>
+          <w:color w:val="1E1D2D" w:themeColor="background1"/>
           <w:sz w:val="28"/>
           <w:szCs w:val="28"/>
         </w:rPr>
@@ -1172,7 +1206,7 @@
       <w:r>
         <w:rPr>
           <w:rFonts w:ascii="Times New Roman" w:hAnsi="Times New Roman"/>
-          <w:color w:val="303030" w:themeColor="text1"/>
+          <w:color w:val="1E1D2D" w:themeColor="background1"/>
           <w:sz w:val="28"/>
           <w:szCs w:val="28"/>
           <w:lang w:val="en-US"/>
@@ -1186,7 +1220,7 @@
         <w:spacing w:line="240" w:lineRule="auto"/>
         <w:rPr>
           <w:rFonts w:ascii="Times New Roman" w:hAnsi="Times New Roman"/>
-          <w:color w:val="303030" w:themeColor="text1"/>
+          <w:color w:val="1E1D2D" w:themeColor="background1"/>
           <w:sz w:val="28"/>
           <w:szCs w:val="28"/>
           <w:lang w:val="es-ES"/>
@@ -1195,7 +1229,7 @@
       <w:r>
         <w:rPr>
           <w:rFonts w:ascii="Times New Roman" w:hAnsi="Times New Roman"/>
-          <w:color w:val="303030" w:themeColor="text1"/>
+          <w:color w:val="1E1D2D" w:themeColor="background1"/>
           <w:sz w:val="28"/>
           <w:szCs w:val="28"/>
         </w:rPr>
@@ -1204,7 +1238,7 @@
       <w:r>
         <w:rPr>
           <w:rFonts w:ascii="Times New Roman" w:hAnsi="Times New Roman"/>
-          <w:color w:val="303030" w:themeColor="text1"/>
+          <w:color w:val="1E1D2D" w:themeColor="background1"/>
           <w:sz w:val="28"/>
           <w:szCs w:val="28"/>
           <w:lang w:val="en-US"/>
@@ -1214,7 +1248,7 @@
       <w:r>
         <w:rPr>
           <w:rFonts w:ascii="Times New Roman" w:hAnsi="Times New Roman"/>
-          <w:color w:val="303030" w:themeColor="text1"/>
+          <w:color w:val="1E1D2D" w:themeColor="background1"/>
           <w:sz w:val="28"/>
           <w:szCs w:val="28"/>
         </w:rPr>
@@ -1223,7 +1257,7 @@
       <w:r>
         <w:rPr>
           <w:rFonts w:ascii="Times New Roman" w:hAnsi="Times New Roman"/>
-          <w:color w:val="303030" w:themeColor="text1"/>
+          <w:color w:val="1E1D2D" w:themeColor="background1"/>
           <w:sz w:val="28"/>
           <w:szCs w:val="28"/>
           <w:lang w:val="en-US"/>
@@ -1237,15 +1271,15 @@
         <w:rPr>
           <w:rFonts w:ascii="Times New Roman" w:hAnsi="Times New Roman"/>
           <w:caps/>
-          <w:color w:val="303030" w:themeColor="text1"/>
-          <w:sz w:val="28"/>
-          <w:szCs w:val="28"/>
-        </w:rPr>
-      </w:pPr>
-      <w:r>
-        <w:rPr>
-          <w:rFonts w:ascii="Times New Roman" w:hAnsi="Times New Roman"/>
-          <w:color w:val="303030" w:themeColor="text1"/>
+          <w:color w:val="1E1D2D" w:themeColor="background1"/>
+          <w:sz w:val="28"/>
+          <w:szCs w:val="28"/>
+        </w:rPr>
+      </w:pPr>
+      <w:r>
+        <w:rPr>
+          <w:rFonts w:ascii="Times New Roman" w:hAnsi="Times New Roman"/>
+          <w:color w:val="1E1D2D" w:themeColor="background1"/>
           <w:sz w:val="28"/>
           <w:szCs w:val="28"/>
         </w:rPr>
@@ -1259,15 +1293,15 @@
         <w:jc w:val="both"/>
         <w:rPr>
           <w:rFonts w:ascii="Times New Roman" w:hAnsi="Times New Roman"/>
-          <w:color w:val="303030" w:themeColor="text1"/>
-          <w:sz w:val="28"/>
-          <w:szCs w:val="28"/>
-        </w:rPr>
-      </w:pPr>
-      <w:r>
-        <w:rPr>
-          <w:rFonts w:ascii="Times New Roman" w:hAnsi="Times New Roman"/>
-          <w:color w:val="303030" w:themeColor="text1"/>
+          <w:color w:val="1E1D2D" w:themeColor="background1"/>
+          <w:sz w:val="28"/>
+          <w:szCs w:val="28"/>
+        </w:rPr>
+      </w:pPr>
+      <w:r>
+        <w:rPr>
+          <w:rFonts w:ascii="Times New Roman" w:hAnsi="Times New Roman"/>
+          <w:color w:val="1E1D2D" w:themeColor="background1"/>
           <w:sz w:val="28"/>
           <w:szCs w:val="28"/>
         </w:rPr>
@@ -1304,7 +1338,7 @@
               <w:spacing w:line="240" w:lineRule="auto"/>
               <w:rPr>
                 <w:rFonts w:ascii="Times New Roman" w:hAnsi="Times New Roman"/>
-                <w:color w:val="303030" w:themeColor="text1"/>
+                <w:color w:val="1E1D2D" w:themeColor="background1"/>
                 <w:sz w:val="28"/>
                 <w:szCs w:val="28"/>
               </w:rPr>
@@ -1312,7 +1346,7 @@
             <w:r>
               <w:rPr>
                 <w:rFonts w:ascii="Times New Roman" w:hAnsi="Times New Roman"/>
-                <w:color w:val="303030" w:themeColor="text1"/>
+                <w:color w:val="1E1D2D" w:themeColor="background1"/>
                 <w:sz w:val="28"/>
                 <w:szCs w:val="28"/>
               </w:rPr>
@@ -1325,7 +1359,7 @@
               <w:spacing w:line="240" w:lineRule="auto"/>
               <w:rPr>
                 <w:rFonts w:ascii="Times New Roman" w:hAnsi="Times New Roman"/>
-                <w:color w:val="303030" w:themeColor="text1"/>
+                <w:color w:val="1E1D2D" w:themeColor="background1"/>
                 <w:sz w:val="28"/>
                 <w:szCs w:val="28"/>
               </w:rPr>
@@ -1333,7 +1367,7 @@
             <w:r>
               <w:rPr>
                 <w:rFonts w:ascii="Times New Roman" w:hAnsi="Times New Roman"/>
-                <w:color w:val="303030" w:themeColor="text1"/>
+                <w:color w:val="1E1D2D" w:themeColor="background1"/>
                 <w:sz w:val="28"/>
                 <w:szCs w:val="28"/>
               </w:rPr>
@@ -1342,7 +1376,7 @@
             <w:r>
               <w:rPr>
                 <w:rFonts w:ascii="Times New Roman" w:hAnsi="Times New Roman"/>
-                <w:color w:val="303030" w:themeColor="text1"/>
+                <w:color w:val="1E1D2D" w:themeColor="background1"/>
                 <w:sz w:val="28"/>
                 <w:szCs w:val="28"/>
               </w:rPr>
@@ -1355,7 +1389,7 @@
               <w:spacing w:line="240" w:lineRule="auto"/>
               <w:rPr>
                 <w:rFonts w:ascii="Times New Roman" w:hAnsi="Times New Roman"/>
-                <w:color w:val="303030" w:themeColor="text1"/>
+                <w:color w:val="1E1D2D" w:themeColor="background1"/>
                 <w:sz w:val="28"/>
                 <w:szCs w:val="28"/>
               </w:rPr>
@@ -1363,7 +1397,7 @@
             <w:r>
               <w:rPr>
                 <w:rFonts w:ascii="Times New Roman" w:hAnsi="Times New Roman"/>
-                <w:color w:val="303030" w:themeColor="text1"/>
+                <w:color w:val="1E1D2D" w:themeColor="background1"/>
                 <w:sz w:val="28"/>
                 <w:szCs w:val="28"/>
               </w:rPr>
@@ -1372,7 +1406,7 @@
             <w:r>
               <w:rPr>
                 <w:rFonts w:ascii="Times New Roman" w:hAnsi="Times New Roman"/>
-                <w:color w:val="303030" w:themeColor="text1"/>
+                <w:color w:val="1E1D2D" w:themeColor="background1"/>
                 <w:sz w:val="28"/>
                 <w:szCs w:val="28"/>
               </w:rPr>
@@ -1385,7 +1419,7 @@
               <w:spacing w:line="240" w:lineRule="auto"/>
               <w:rPr>
                 <w:rFonts w:ascii="Times New Roman" w:hAnsi="Times New Roman"/>
-                <w:color w:val="303030" w:themeColor="text1"/>
+                <w:color w:val="1E1D2D" w:themeColor="background1"/>
                 <w:sz w:val="28"/>
                 <w:szCs w:val="28"/>
               </w:rPr>
@@ -1393,19 +1427,36 @@
             <w:r>
               <w:rPr>
                 <w:rFonts w:ascii="Times New Roman" w:hAnsi="Times New Roman"/>
-                <w:color w:val="303030" w:themeColor="text1"/>
-                <w:sz w:val="28"/>
-                <w:szCs w:val="28"/>
-              </w:rPr>
-              <w:t>Специальность: техник-программист</w:t>
-            </w:r>
-            <w:r>
-              <w:rPr>
-                <w:rFonts w:ascii="Times New Roman" w:hAnsi="Times New Roman"/>
-                <w:color w:val="303030" w:themeColor="text1"/>
-                <w:sz w:val="28"/>
-                <w:szCs w:val="28"/>
-                <w:lang w:val="en-US"/>
+                <w:color w:val="1E1D2D" w:themeColor="background1"/>
+                <w:sz w:val="28"/>
+                <w:szCs w:val="28"/>
+              </w:rPr>
+              <w:t>Квалификации</w:t>
+            </w:r>
+            <w:r>
+              <w:rPr>
+                <w:rFonts w:ascii="Times New Roman" w:hAnsi="Times New Roman"/>
+                <w:color w:val="1E1D2D" w:themeColor="background1"/>
+                <w:sz w:val="28"/>
+                <w:szCs w:val="28"/>
+              </w:rPr>
+              <w:t>: техник-программист</w:t>
+            </w:r>
+            <w:r>
+              <w:rPr>
+                <w:rFonts w:ascii="Times New Roman" w:hAnsi="Times New Roman"/>
+                <w:color w:val="1E1D2D" w:themeColor="background1"/>
+                <w:sz w:val="28"/>
+                <w:szCs w:val="28"/>
+              </w:rPr>
+              <w:t xml:space="preserve"> (красный диплом), оператор ЭВМ</w:t>
+            </w:r>
+            <w:r>
+              <w:rPr>
+                <w:rFonts w:ascii="Times New Roman" w:hAnsi="Times New Roman"/>
+                <w:color w:val="1E1D2D" w:themeColor="background1"/>
+                <w:sz w:val="28"/>
+                <w:szCs w:val="28"/>
               </w:rPr>
               <w:t>.</w:t>
             </w:r>
@@ -1421,7 +1472,7 @@
               <w:spacing w:line="240" w:lineRule="auto"/>
               <w:rPr>
                 <w:rFonts w:ascii="Times New Roman" w:hAnsi="Times New Roman"/>
-                <w:color w:val="303030" w:themeColor="text1"/>
+                <w:color w:val="1E1D2D" w:themeColor="background1"/>
                 <w:sz w:val="28"/>
                 <w:szCs w:val="28"/>
               </w:rPr>
@@ -1429,11 +1480,20 @@
             <w:r>
               <w:rPr>
                 <w:rFonts w:ascii="Times New Roman" w:hAnsi="Times New Roman"/>
-                <w:color w:val="303030" w:themeColor="text1"/>
-                <w:sz w:val="28"/>
-                <w:szCs w:val="28"/>
-              </w:rPr>
-              <w:t>2018 – по текущий момент</w:t>
+                <w:color w:val="1E1D2D" w:themeColor="background1"/>
+                <w:sz w:val="28"/>
+                <w:szCs w:val="28"/>
+              </w:rPr>
+              <w:t xml:space="preserve">2018 – </w:t>
+            </w:r>
+            <w:r>
+              <w:rPr>
+                <w:rFonts w:ascii="Times New Roman" w:hAnsi="Times New Roman"/>
+                <w:color w:val="1E1D2D" w:themeColor="background1"/>
+                <w:sz w:val="28"/>
+                <w:szCs w:val="28"/>
+              </w:rPr>
+              <w:t>2022</w:t>
             </w:r>
           </w:p>
         </w:tc>
@@ -1452,7 +1512,7 @@
               <w:spacing w:line="240" w:lineRule="auto"/>
               <w:rPr>
                 <w:rFonts w:ascii="Times New Roman" w:hAnsi="Times New Roman"/>
-                <w:color w:val="303030" w:themeColor="text1"/>
+                <w:color w:val="1E1D2D" w:themeColor="background1"/>
                 <w:sz w:val="28"/>
                 <w:szCs w:val="28"/>
               </w:rPr>
@@ -1460,7 +1520,7 @@
             <w:r>
               <w:rPr>
                 <w:rFonts w:ascii="Times New Roman" w:hAnsi="Times New Roman"/>
-                <w:color w:val="303030" w:themeColor="text1"/>
+                <w:color w:val="1E1D2D" w:themeColor="background1"/>
                 <w:sz w:val="28"/>
                 <w:szCs w:val="28"/>
               </w:rPr>
@@ -1477,7 +1537,7 @@
                 <w:bCs/>
                 <w:i/>
                 <w:iCs/>
-                <w:color w:val="303030" w:themeColor="text1"/>
+                <w:color w:val="1E1D2D" w:themeColor="background1"/>
                 <w:sz w:val="28"/>
                 <w:szCs w:val="28"/>
               </w:rPr>
@@ -1489,7 +1549,7 @@
                 <w:bCs/>
                 <w:i/>
                 <w:iCs/>
-                <w:color w:val="303030" w:themeColor="text1"/>
+                <w:color w:val="1E1D2D" w:themeColor="background1"/>
                 <w:sz w:val="28"/>
                 <w:szCs w:val="28"/>
               </w:rPr>
@@ -1503,7 +1563,7 @@
               <w:rPr>
                 <w:rFonts w:ascii="Times New Roman" w:hAnsi="Times New Roman"/>
                 <w:bCs/>
-                <w:color w:val="303030" w:themeColor="text1"/>
+                <w:color w:val="1E1D2D" w:themeColor="background1"/>
                 <w:sz w:val="28"/>
                 <w:szCs w:val="28"/>
               </w:rPr>
@@ -1512,7 +1572,7 @@
               <w:rPr>
                 <w:rFonts w:ascii="Times New Roman" w:hAnsi="Times New Roman"/>
                 <w:bCs/>
-                <w:color w:val="303030" w:themeColor="text1"/>
+                <w:color w:val="1E1D2D" w:themeColor="background1"/>
                 <w:sz w:val="28"/>
                 <w:szCs w:val="28"/>
               </w:rPr>
@@ -1522,7 +1582,7 @@
               <w:rPr>
                 <w:rFonts w:ascii="Times New Roman" w:hAnsi="Times New Roman"/>
                 <w:bCs/>
-                <w:color w:val="303030" w:themeColor="text1"/>
+                <w:color w:val="1E1D2D" w:themeColor="background1"/>
                 <w:sz w:val="28"/>
                 <w:szCs w:val="28"/>
                 <w:lang w:val="en-US"/>
@@ -1533,7 +1593,7 @@
               <w:rPr>
                 <w:rFonts w:ascii="Times New Roman" w:hAnsi="Times New Roman"/>
                 <w:bCs/>
-                <w:color w:val="303030" w:themeColor="text1"/>
+                <w:color w:val="1E1D2D" w:themeColor="background1"/>
                 <w:sz w:val="28"/>
                 <w:szCs w:val="28"/>
               </w:rPr>
@@ -1543,7 +1603,7 @@
               <w:rPr>
                 <w:rFonts w:ascii="Times New Roman" w:hAnsi="Times New Roman"/>
                 <w:bCs/>
-                <w:color w:val="303030" w:themeColor="text1"/>
+                <w:color w:val="1E1D2D" w:themeColor="background1"/>
                 <w:sz w:val="28"/>
                 <w:szCs w:val="28"/>
                 <w:lang w:val="en-US"/>
@@ -1554,7 +1614,7 @@
               <w:rPr>
                 <w:rFonts w:ascii="Times New Roman" w:hAnsi="Times New Roman"/>
                 <w:bCs/>
-                <w:color w:val="303030" w:themeColor="text1"/>
+                <w:color w:val="1E1D2D" w:themeColor="background1"/>
                 <w:sz w:val="28"/>
                 <w:szCs w:val="28"/>
               </w:rPr>
@@ -1564,7 +1624,7 @@
               <w:rPr>
                 <w:rFonts w:ascii="Times New Roman" w:hAnsi="Times New Roman"/>
                 <w:bCs/>
-                <w:color w:val="303030" w:themeColor="text1"/>
+                <w:color w:val="1E1D2D" w:themeColor="background1"/>
                 <w:sz w:val="28"/>
                 <w:szCs w:val="28"/>
                 <w:lang w:val="en-US"/>
@@ -1575,7 +1635,7 @@
               <w:rPr>
                 <w:rFonts w:ascii="Times New Roman" w:hAnsi="Times New Roman"/>
                 <w:bCs/>
-                <w:color w:val="303030" w:themeColor="text1"/>
+                <w:color w:val="1E1D2D" w:themeColor="background1"/>
                 <w:sz w:val="28"/>
                 <w:szCs w:val="28"/>
               </w:rPr>
@@ -1585,7 +1645,7 @@
               <w:rPr>
                 <w:rFonts w:ascii="Times New Roman" w:hAnsi="Times New Roman"/>
                 <w:bCs/>
-                <w:color w:val="303030" w:themeColor="text1"/>
+                <w:color w:val="1E1D2D" w:themeColor="background1"/>
                 <w:sz w:val="28"/>
                 <w:szCs w:val="28"/>
                 <w:lang w:val="en-US"/>
@@ -1596,7 +1656,7 @@
               <w:rPr>
                 <w:rFonts w:ascii="Times New Roman" w:hAnsi="Times New Roman"/>
                 <w:bCs/>
-                <w:color w:val="303030" w:themeColor="text1"/>
+                <w:color w:val="1E1D2D" w:themeColor="background1"/>
                 <w:sz w:val="28"/>
                 <w:szCs w:val="28"/>
               </w:rPr>
@@ -1606,7 +1666,7 @@
               <w:rPr>
                 <w:rFonts w:ascii="Times New Roman" w:hAnsi="Times New Roman"/>
                 <w:bCs/>
-                <w:color w:val="303030" w:themeColor="text1"/>
+                <w:color w:val="1E1D2D" w:themeColor="background1"/>
                 <w:sz w:val="28"/>
                 <w:szCs w:val="28"/>
                 <w:lang w:val="en-US"/>
@@ -1617,7 +1677,7 @@
               <w:rPr>
                 <w:rFonts w:ascii="Times New Roman" w:hAnsi="Times New Roman"/>
                 <w:bCs/>
-                <w:color w:val="303030" w:themeColor="text1"/>
+                <w:color w:val="1E1D2D" w:themeColor="background1"/>
                 <w:sz w:val="28"/>
                 <w:szCs w:val="28"/>
               </w:rPr>
@@ -1635,7 +1695,7 @@
               <w:spacing w:line="240" w:lineRule="auto"/>
               <w:rPr>
                 <w:rFonts w:ascii="Times New Roman" w:hAnsi="Times New Roman"/>
-                <w:color w:val="303030" w:themeColor="text1"/>
+                <w:color w:val="1E1D2D" w:themeColor="background1"/>
                 <w:sz w:val="28"/>
                 <w:szCs w:val="28"/>
               </w:rPr>
@@ -1643,7 +1703,7 @@
             <w:r>
               <w:rPr>
                 <w:rFonts w:ascii="Times New Roman" w:hAnsi="Times New Roman"/>
-                <w:color w:val="303030" w:themeColor="text1"/>
+                <w:color w:val="1E1D2D" w:themeColor="background1"/>
                 <w:sz w:val="28"/>
                 <w:szCs w:val="28"/>
               </w:rPr>
@@ -1666,7 +1726,7 @@
               <w:spacing w:line="240" w:lineRule="auto"/>
               <w:rPr>
                 <w:rFonts w:ascii="Times New Roman" w:hAnsi="Times New Roman"/>
-                <w:color w:val="303030" w:themeColor="text1"/>
+                <w:color w:val="1E1D2D" w:themeColor="background1"/>
                 <w:sz w:val="28"/>
                 <w:szCs w:val="28"/>
               </w:rPr>
@@ -1674,7 +1734,7 @@
             <w:r>
               <w:rPr>
                 <w:rFonts w:ascii="Times New Roman" w:hAnsi="Times New Roman"/>
-                <w:color w:val="303030" w:themeColor="text1"/>
+                <w:color w:val="1E1D2D" w:themeColor="background1"/>
                 <w:sz w:val="28"/>
                 <w:szCs w:val="28"/>
               </w:rPr>
@@ -1691,7 +1751,7 @@
                 <w:bCs/>
                 <w:i/>
                 <w:iCs/>
-                <w:color w:val="303030" w:themeColor="text1"/>
+                <w:color w:val="1E1D2D" w:themeColor="background1"/>
                 <w:sz w:val="28"/>
                 <w:szCs w:val="28"/>
               </w:rPr>
@@ -1703,7 +1763,7 @@
                 <w:bCs/>
                 <w:i/>
                 <w:iCs/>
-                <w:color w:val="303030" w:themeColor="text1"/>
+                <w:color w:val="1E1D2D" w:themeColor="background1"/>
                 <w:sz w:val="28"/>
                 <w:szCs w:val="28"/>
               </w:rPr>
@@ -1717,7 +1777,7 @@
               <w:rPr>
                 <w:rFonts w:ascii="Times New Roman" w:hAnsi="Times New Roman"/>
                 <w:b/>
-                <w:color w:val="303030" w:themeColor="text1"/>
+                <w:color w:val="1E1D2D" w:themeColor="background1"/>
                 <w:sz w:val="28"/>
                 <w:szCs w:val="28"/>
               </w:rPr>
@@ -1726,7 +1786,7 @@
               <w:rPr>
                 <w:rFonts w:ascii="Times New Roman" w:hAnsi="Times New Roman"/>
                 <w:bCs/>
-                <w:color w:val="303030" w:themeColor="text1"/>
+                <w:color w:val="1E1D2D" w:themeColor="background1"/>
                 <w:sz w:val="28"/>
                 <w:szCs w:val="28"/>
               </w:rPr>
@@ -1736,7 +1796,7 @@
               <w:rPr>
                 <w:rFonts w:ascii="Times New Roman" w:hAnsi="Times New Roman"/>
                 <w:bCs/>
-                <w:color w:val="303030" w:themeColor="text1"/>
+                <w:color w:val="1E1D2D" w:themeColor="background1"/>
                 <w:sz w:val="28"/>
                 <w:szCs w:val="28"/>
                 <w:lang w:val="en-US"/>
@@ -1747,7 +1807,7 @@
               <w:rPr>
                 <w:rFonts w:ascii="Times New Roman" w:hAnsi="Times New Roman"/>
                 <w:bCs/>
-                <w:color w:val="303030" w:themeColor="text1"/>
+                <w:color w:val="1E1D2D" w:themeColor="background1"/>
                 <w:sz w:val="28"/>
                 <w:szCs w:val="28"/>
               </w:rPr>
@@ -1757,7 +1817,7 @@
               <w:rPr>
                 <w:rFonts w:ascii="Times New Roman" w:hAnsi="Times New Roman"/>
                 <w:bCs/>
-                <w:color w:val="303030" w:themeColor="text1"/>
+                <w:color w:val="1E1D2D" w:themeColor="background1"/>
                 <w:sz w:val="28"/>
                 <w:szCs w:val="28"/>
                 <w:lang w:val="en-US"/>
@@ -1768,7 +1828,7 @@
               <w:rPr>
                 <w:rFonts w:ascii="Times New Roman" w:hAnsi="Times New Roman"/>
                 <w:bCs/>
-                <w:color w:val="303030" w:themeColor="text1"/>
+                <w:color w:val="1E1D2D" w:themeColor="background1"/>
                 <w:sz w:val="28"/>
                 <w:szCs w:val="28"/>
               </w:rPr>
@@ -1778,7 +1838,7 @@
               <w:rPr>
                 <w:rFonts w:ascii="Times New Roman" w:hAnsi="Times New Roman"/>
                 <w:bCs/>
-                <w:color w:val="303030" w:themeColor="text1"/>
+                <w:color w:val="1E1D2D" w:themeColor="background1"/>
                 <w:sz w:val="28"/>
                 <w:szCs w:val="28"/>
               </w:rPr>
@@ -1796,7 +1856,7 @@
               <w:spacing w:line="240" w:lineRule="auto"/>
               <w:rPr>
                 <w:rFonts w:ascii="Times New Roman" w:hAnsi="Times New Roman"/>
-                <w:color w:val="303030" w:themeColor="text1"/>
+                <w:color w:val="1E1D2D" w:themeColor="background1"/>
                 <w:sz w:val="28"/>
                 <w:szCs w:val="28"/>
               </w:rPr>
@@ -1804,7 +1864,7 @@
             <w:r>
               <w:rPr>
                 <w:rFonts w:ascii="Times New Roman" w:hAnsi="Times New Roman"/>
-                <w:color w:val="303030" w:themeColor="text1"/>
+                <w:color w:val="1E1D2D" w:themeColor="background1"/>
                 <w:sz w:val="28"/>
                 <w:szCs w:val="28"/>
               </w:rPr>
@@ -1820,15 +1880,15 @@
         <w:spacing w:line="240" w:lineRule="auto"/>
         <w:rPr>
           <w:rFonts w:ascii="Times New Roman" w:hAnsi="Times New Roman"/>
-          <w:color w:val="303030" w:themeColor="text1"/>
-          <w:sz w:val="28"/>
-          <w:szCs w:val="28"/>
-        </w:rPr>
-      </w:pPr>
-      <w:r>
-        <w:rPr>
-          <w:rFonts w:ascii="Times New Roman" w:hAnsi="Times New Roman"/>
-          <w:color w:val="303030" w:themeColor="text1"/>
+          <w:color w:val="1E1D2D" w:themeColor="background1"/>
+          <w:sz w:val="28"/>
+          <w:szCs w:val="28"/>
+        </w:rPr>
+      </w:pPr>
+      <w:r>
+        <w:rPr>
+          <w:rFonts w:ascii="Times New Roman" w:hAnsi="Times New Roman"/>
+          <w:color w:val="1E1D2D" w:themeColor="background1"/>
           <w:sz w:val="28"/>
           <w:szCs w:val="28"/>
         </w:rPr>
@@ -1863,7 +1923,7 @@
               <w:spacing w:line="240" w:lineRule="auto"/>
               <w:rPr>
                 <w:rFonts w:ascii="Times New Roman" w:hAnsi="Times New Roman"/>
-                <w:color w:val="303030" w:themeColor="text1"/>
+                <w:color w:val="1E1D2D" w:themeColor="background1"/>
                 <w:sz w:val="28"/>
                 <w:szCs w:val="28"/>
               </w:rPr>
@@ -1871,7 +1931,7 @@
             <w:r>
               <w:rPr>
                 <w:rFonts w:ascii="Times New Roman" w:hAnsi="Times New Roman"/>
-                <w:color w:val="303030" w:themeColor="text1"/>
+                <w:color w:val="1E1D2D" w:themeColor="background1"/>
                 <w:sz w:val="28"/>
                 <w:szCs w:val="28"/>
                 <w:lang w:val="en-US"/>
@@ -1890,7 +1950,7 @@
               <w:spacing w:line="240" w:lineRule="auto"/>
               <w:rPr>
                 <w:rFonts w:ascii="Times New Roman" w:hAnsi="Times New Roman"/>
-                <w:color w:val="303030" w:themeColor="text1"/>
+                <w:color w:val="1E1D2D" w:themeColor="background1"/>
                 <w:sz w:val="28"/>
                 <w:szCs w:val="28"/>
               </w:rPr>
@@ -1898,7 +1958,7 @@
             <w:r>
               <w:rPr>
                 <w:rFonts w:ascii="Times New Roman" w:hAnsi="Times New Roman"/>
-                <w:color w:val="303030" w:themeColor="text1"/>
+                <w:color w:val="1E1D2D" w:themeColor="background1"/>
                 <w:sz w:val="28"/>
                 <w:szCs w:val="28"/>
               </w:rPr>
@@ -1907,7 +1967,7 @@
             <w:r>
               <w:rPr>
                 <w:rFonts w:ascii="Times New Roman" w:hAnsi="Times New Roman"/>
-                <w:color w:val="303030" w:themeColor="text1"/>
+                <w:color w:val="1E1D2D" w:themeColor="background1"/>
                 <w:sz w:val="28"/>
                 <w:szCs w:val="28"/>
                 <w:lang w:val="en-US"/>
@@ -1917,7 +1977,7 @@
             <w:r>
               <w:rPr>
                 <w:rFonts w:ascii="Times New Roman" w:hAnsi="Times New Roman"/>
-                <w:color w:val="303030" w:themeColor="text1"/>
+                <w:color w:val="1E1D2D" w:themeColor="background1"/>
                 <w:sz w:val="28"/>
                 <w:szCs w:val="28"/>
               </w:rPr>
@@ -1933,15 +1993,15 @@
         <w:spacing w:line="240" w:lineRule="auto"/>
         <w:rPr>
           <w:rFonts w:ascii="Times New Roman" w:hAnsi="Times New Roman"/>
-          <w:color w:val="303030" w:themeColor="text1"/>
-          <w:sz w:val="28"/>
-          <w:szCs w:val="28"/>
-        </w:rPr>
-      </w:pPr>
-      <w:r>
-        <w:rPr>
-          <w:rFonts w:ascii="Times New Roman" w:hAnsi="Times New Roman"/>
-          <w:color w:val="303030" w:themeColor="text1"/>
+          <w:color w:val="1E1D2D" w:themeColor="background1"/>
+          <w:sz w:val="28"/>
+          <w:szCs w:val="28"/>
+        </w:rPr>
+      </w:pPr>
+      <w:r>
+        <w:rPr>
+          <w:rFonts w:ascii="Times New Roman" w:hAnsi="Times New Roman"/>
+          <w:color w:val="1E1D2D" w:themeColor="background1"/>
           <w:sz w:val="28"/>
           <w:szCs w:val="28"/>
         </w:rPr>
@@ -1954,15 +2014,15 @@
         <w:spacing w:line="240" w:lineRule="auto"/>
         <w:rPr>
           <w:rFonts w:ascii="Times New Roman" w:hAnsi="Times New Roman"/>
-          <w:color w:val="303030" w:themeColor="text1"/>
-          <w:sz w:val="28"/>
-          <w:szCs w:val="28"/>
-        </w:rPr>
-      </w:pPr>
-      <w:r>
-        <w:rPr>
-          <w:rFonts w:ascii="Times New Roman" w:hAnsi="Times New Roman"/>
-          <w:color w:val="303030" w:themeColor="text1"/>
+          <w:color w:val="1E1D2D" w:themeColor="background1"/>
+          <w:sz w:val="28"/>
+          <w:szCs w:val="28"/>
+        </w:rPr>
+      </w:pPr>
+      <w:r>
+        <w:rPr>
+          <w:rFonts w:ascii="Times New Roman" w:hAnsi="Times New Roman"/>
+          <w:color w:val="1E1D2D" w:themeColor="background1"/>
           <w:sz w:val="28"/>
           <w:szCs w:val="28"/>
         </w:rPr>
@@ -1973,6 +2033,7 @@
           <w:rPr>
             <w:rStyle w:val="aff0"/>
             <w:rFonts w:ascii="Times New Roman" w:hAnsi="Times New Roman"/>
+            <w:color w:val="1E1D2D" w:themeColor="background1"/>
             <w:sz w:val="28"/>
             <w:szCs w:val="28"/>
           </w:rPr>
@@ -1982,7 +2043,7 @@
       <w:r>
         <w:rPr>
           <w:rFonts w:ascii="Times New Roman" w:hAnsi="Times New Roman"/>
-          <w:color w:val="303030" w:themeColor="text1"/>
+          <w:color w:val="1E1D2D" w:themeColor="background1"/>
           <w:sz w:val="28"/>
           <w:szCs w:val="28"/>
         </w:rPr>
@@ -1995,7 +2056,7 @@
         <w:spacing w:line="240" w:lineRule="auto"/>
         <w:rPr>
           <w:rFonts w:ascii="Times New Roman" w:hAnsi="Times New Roman"/>
-          <w:color w:val="303030" w:themeColor="text1"/>
+          <w:color w:val="1E1D2D" w:themeColor="background1"/>
           <w:sz w:val="28"/>
           <w:szCs w:val="28"/>
           <w:lang w:val="en-US"/>
@@ -2004,7 +2065,7 @@
       <w:r>
         <w:rPr>
           <w:rFonts w:ascii="Times New Roman" w:hAnsi="Times New Roman"/>
-          <w:color w:val="303030" w:themeColor="text1"/>
+          <w:color w:val="1E1D2D" w:themeColor="background1"/>
           <w:sz w:val="28"/>
           <w:szCs w:val="28"/>
         </w:rPr>
@@ -2013,7 +2074,7 @@
       <w:r>
         <w:rPr>
           <w:rFonts w:ascii="Times New Roman" w:hAnsi="Times New Roman"/>
-          <w:color w:val="303030" w:themeColor="text1"/>
+          <w:color w:val="1E1D2D" w:themeColor="background1"/>
           <w:sz w:val="28"/>
           <w:szCs w:val="28"/>
           <w:lang w:val="en-US"/>
@@ -2023,7 +2084,7 @@
       <w:r>
         <w:rPr>
           <w:rFonts w:ascii="Times New Roman" w:hAnsi="Times New Roman"/>
-          <w:color w:val="303030" w:themeColor="text1"/>
+          <w:color w:val="1E1D2D" w:themeColor="background1"/>
           <w:sz w:val="28"/>
           <w:szCs w:val="28"/>
         </w:rPr>
@@ -2032,7 +2093,7 @@
       <w:r>
         <w:rPr>
           <w:rFonts w:ascii="Times New Roman" w:hAnsi="Times New Roman"/>
-          <w:color w:val="303030" w:themeColor="text1"/>
+          <w:color w:val="1E1D2D" w:themeColor="background1"/>
           <w:sz w:val="28"/>
           <w:szCs w:val="28"/>
           <w:lang w:val="en-US"/>
@@ -2042,7 +2103,7 @@
       <w:r>
         <w:rPr>
           <w:rFonts w:ascii="Times New Roman" w:hAnsi="Times New Roman"/>
-          <w:color w:val="303030" w:themeColor="text1"/>
+          <w:color w:val="1E1D2D" w:themeColor="background1"/>
           <w:sz w:val="28"/>
           <w:szCs w:val="28"/>
         </w:rPr>
@@ -2051,7 +2112,7 @@
       <w:r>
         <w:rPr>
           <w:rFonts w:ascii="Times New Roman" w:hAnsi="Times New Roman"/>
-          <w:color w:val="303030" w:themeColor="text1"/>
+          <w:color w:val="1E1D2D" w:themeColor="background1"/>
           <w:sz w:val="28"/>
           <w:szCs w:val="28"/>
           <w:lang w:val="en-US"/>
@@ -2061,7 +2122,7 @@
       <w:r>
         <w:rPr>
           <w:rFonts w:ascii="Times New Roman" w:hAnsi="Times New Roman"/>
-          <w:color w:val="303030" w:themeColor="text1"/>
+          <w:color w:val="1E1D2D" w:themeColor="background1"/>
           <w:sz w:val="28"/>
           <w:szCs w:val="28"/>
         </w:rPr>
@@ -2070,107 +2131,29 @@
       <w:r>
         <w:rPr>
           <w:rFonts w:ascii="Times New Roman" w:hAnsi="Times New Roman"/>
-          <w:color w:val="303030" w:themeColor="text1"/>
+          <w:color w:val="1E1D2D" w:themeColor="background1"/>
           <w:sz w:val="28"/>
           <w:szCs w:val="28"/>
           <w:lang w:val="en-US"/>
         </w:rPr>
-        <w:t xml:space="preserve"> </w:t>
-      </w:r>
-      <w:r>
-        <w:rPr>
-          <w:rFonts w:ascii="Times New Roman" w:hAnsi="Times New Roman"/>
-          <w:color w:val="303030" w:themeColor="text1"/>
+        <w:t xml:space="preserve"> CMake, Conan, Google Test &amp; Benchmark, </w:t>
+      </w:r>
+      <w:proofErr w:type="spellStart"/>
+      <w:r>
+        <w:rPr>
+          <w:rFonts w:ascii="Times New Roman" w:hAnsi="Times New Roman"/>
+          <w:color w:val="1E1D2D" w:themeColor="background1"/>
           <w:sz w:val="28"/>
           <w:szCs w:val="28"/>
           <w:lang w:val="en-US"/>
         </w:rPr>
-        <w:t>CMake</w:t>
-      </w:r>
-      <w:r>
-        <w:rPr>
-          <w:rFonts w:ascii="Times New Roman" w:hAnsi="Times New Roman"/>
-          <w:color w:val="303030" w:themeColor="text1"/>
-          <w:sz w:val="28"/>
-          <w:szCs w:val="28"/>
-          <w:lang w:val="en-US"/>
-        </w:rPr>
-        <w:t xml:space="preserve">, </w:t>
-      </w:r>
-      <w:r>
-        <w:rPr>
-          <w:rFonts w:ascii="Times New Roman" w:hAnsi="Times New Roman"/>
-          <w:color w:val="303030" w:themeColor="text1"/>
-          <w:sz w:val="28"/>
-          <w:szCs w:val="28"/>
-          <w:lang w:val="en-US"/>
-        </w:rPr>
-        <w:t>Conan</w:t>
-      </w:r>
-      <w:r>
-        <w:rPr>
-          <w:rFonts w:ascii="Times New Roman" w:hAnsi="Times New Roman"/>
-          <w:color w:val="303030" w:themeColor="text1"/>
-          <w:sz w:val="28"/>
-          <w:szCs w:val="28"/>
-          <w:lang w:val="en-US"/>
-        </w:rPr>
-        <w:t xml:space="preserve">, </w:t>
-      </w:r>
-      <w:r>
-        <w:rPr>
-          <w:rFonts w:ascii="Times New Roman" w:hAnsi="Times New Roman"/>
-          <w:color w:val="303030" w:themeColor="text1"/>
-          <w:sz w:val="28"/>
-          <w:szCs w:val="28"/>
-          <w:lang w:val="en-US"/>
-        </w:rPr>
-        <w:t>Google</w:t>
-      </w:r>
-      <w:r>
-        <w:rPr>
-          <w:rFonts w:ascii="Times New Roman" w:hAnsi="Times New Roman"/>
-          <w:color w:val="303030" w:themeColor="text1"/>
-          <w:sz w:val="28"/>
-          <w:szCs w:val="28"/>
-          <w:lang w:val="en-US"/>
-        </w:rPr>
-        <w:t xml:space="preserve"> </w:t>
-      </w:r>
-      <w:r>
-        <w:rPr>
-          <w:rFonts w:ascii="Times New Roman" w:hAnsi="Times New Roman"/>
-          <w:color w:val="303030" w:themeColor="text1"/>
-          <w:sz w:val="28"/>
-          <w:szCs w:val="28"/>
-          <w:lang w:val="en-US"/>
-        </w:rPr>
-        <w:t>Test &amp; Benchmark</w:t>
-      </w:r>
-      <w:r>
-        <w:rPr>
-          <w:rFonts w:ascii="Times New Roman" w:hAnsi="Times New Roman"/>
-          <w:color w:val="303030" w:themeColor="text1"/>
-          <w:sz w:val="28"/>
-          <w:szCs w:val="28"/>
-          <w:lang w:val="en-US"/>
-        </w:rPr>
-        <w:t xml:space="preserve">, </w:t>
-      </w:r>
-      <w:r>
-        <w:rPr>
-          <w:rFonts w:ascii="Times New Roman" w:hAnsi="Times New Roman"/>
-          <w:color w:val="303030" w:themeColor="text1"/>
-          <w:sz w:val="28"/>
-          <w:szCs w:val="28"/>
-          <w:lang w:val="en-US"/>
-        </w:rPr>
         <w:t>Gcovr</w:t>
       </w:r>
-      <w:r>
-        <w:rPr>
-          <w:rFonts w:ascii="Times New Roman" w:hAnsi="Times New Roman"/>
-          <w:color w:val="303030" w:themeColor="text1"/>
+      <w:proofErr w:type="spellEnd"/>
+      <w:r>
+        <w:rPr>
+          <w:rFonts w:ascii="Times New Roman" w:hAnsi="Times New Roman"/>
+          <w:color w:val="1E1D2D" w:themeColor="background1"/>
           <w:sz w:val="28"/>
           <w:szCs w:val="28"/>
           <w:lang w:val="en-US"/>
@@ -2185,7 +2168,7 @@
         <w:jc w:val="both"/>
         <w:rPr>
           <w:rFonts w:ascii="Times New Roman" w:hAnsi="Times New Roman"/>
-          <w:color w:val="303030" w:themeColor="text1"/>
+          <w:color w:val="1E1D2D" w:themeColor="background1"/>
           <w:sz w:val="28"/>
           <w:szCs w:val="28"/>
           <w:lang w:val="en-US"/>
@@ -2220,7 +2203,7 @@
               <w:spacing w:line="240" w:lineRule="auto"/>
               <w:rPr>
                 <w:rFonts w:ascii="Times New Roman" w:hAnsi="Times New Roman"/>
-                <w:color w:val="303030" w:themeColor="text1"/>
+                <w:color w:val="1E1D2D" w:themeColor="background1"/>
                 <w:sz w:val="28"/>
                 <w:szCs w:val="28"/>
               </w:rPr>
@@ -2228,7 +2211,7 @@
             <w:r>
               <w:rPr>
                 <w:rFonts w:ascii="Times New Roman" w:hAnsi="Times New Roman"/>
-                <w:color w:val="303030" w:themeColor="text1"/>
+                <w:color w:val="1E1D2D" w:themeColor="background1"/>
                 <w:sz w:val="28"/>
                 <w:szCs w:val="28"/>
                 <w:lang w:val="en-US"/>
@@ -2247,7 +2230,7 @@
               <w:spacing w:line="240" w:lineRule="auto"/>
               <w:rPr>
                 <w:rFonts w:ascii="Times New Roman" w:hAnsi="Times New Roman"/>
-                <w:color w:val="303030" w:themeColor="text1"/>
+                <w:color w:val="1E1D2D" w:themeColor="background1"/>
                 <w:sz w:val="28"/>
                 <w:szCs w:val="28"/>
               </w:rPr>
@@ -2255,7 +2238,7 @@
             <w:r>
               <w:rPr>
                 <w:rFonts w:ascii="Times New Roman" w:hAnsi="Times New Roman"/>
-                <w:color w:val="303030" w:themeColor="text1"/>
+                <w:color w:val="1E1D2D" w:themeColor="background1"/>
                 <w:sz w:val="28"/>
                 <w:szCs w:val="28"/>
               </w:rPr>
@@ -2264,7 +2247,7 @@
             <w:r>
               <w:rPr>
                 <w:rFonts w:ascii="Times New Roman" w:hAnsi="Times New Roman"/>
-                <w:color w:val="303030" w:themeColor="text1"/>
+                <w:color w:val="1E1D2D" w:themeColor="background1"/>
                 <w:sz w:val="28"/>
                 <w:szCs w:val="28"/>
                 <w:lang w:val="en-US"/>
@@ -2281,15 +2264,15 @@
         <w:spacing w:line="240" w:lineRule="auto"/>
         <w:rPr>
           <w:rFonts w:ascii="Times New Roman" w:hAnsi="Times New Roman"/>
-          <w:color w:val="303030" w:themeColor="text1"/>
-          <w:sz w:val="28"/>
-          <w:szCs w:val="28"/>
-        </w:rPr>
-      </w:pPr>
-      <w:r>
-        <w:rPr>
-          <w:rFonts w:ascii="Times New Roman" w:hAnsi="Times New Roman"/>
-          <w:color w:val="303030" w:themeColor="text1"/>
+          <w:color w:val="1E1D2D" w:themeColor="background1"/>
+          <w:sz w:val="28"/>
+          <w:szCs w:val="28"/>
+        </w:rPr>
+      </w:pPr>
+      <w:r>
+        <w:rPr>
+          <w:rFonts w:ascii="Times New Roman" w:hAnsi="Times New Roman"/>
+          <w:color w:val="1E1D2D" w:themeColor="background1"/>
           <w:sz w:val="28"/>
           <w:szCs w:val="28"/>
         </w:rPr>
@@ -2302,19 +2285,59 @@
         <w:spacing w:line="240" w:lineRule="auto"/>
         <w:rPr>
           <w:rFonts w:ascii="Times New Roman" w:hAnsi="Times New Roman"/>
-          <w:color w:val="303030" w:themeColor="text1"/>
-          <w:sz w:val="28"/>
-          <w:szCs w:val="28"/>
-        </w:rPr>
-      </w:pPr>
-      <w:r>
-        <w:rPr>
-          <w:rFonts w:ascii="Times New Roman" w:hAnsi="Times New Roman"/>
-          <w:color w:val="303030" w:themeColor="text1"/>
-          <w:sz w:val="28"/>
-          <w:szCs w:val="28"/>
-        </w:rPr>
-        <w:t>Изучение и работа с контейнеризацией Docker, базами данных на PostgreSQL, а также участие в поддержке веб-приложений.</w:t>
+          <w:color w:val="1E1D2D" w:themeColor="background1"/>
+          <w:sz w:val="28"/>
+          <w:szCs w:val="28"/>
+        </w:rPr>
+      </w:pPr>
+      <w:r>
+        <w:rPr>
+          <w:rFonts w:ascii="Times New Roman" w:hAnsi="Times New Roman"/>
+          <w:color w:val="1E1D2D" w:themeColor="background1"/>
+          <w:sz w:val="28"/>
+          <w:szCs w:val="28"/>
+        </w:rPr>
+        <w:t xml:space="preserve">Изучение и работа с контейнеризацией </w:t>
+      </w:r>
+      <w:proofErr w:type="spellStart"/>
+      <w:r>
+        <w:rPr>
+          <w:rFonts w:ascii="Times New Roman" w:hAnsi="Times New Roman"/>
+          <w:color w:val="1E1D2D" w:themeColor="background1"/>
+          <w:sz w:val="28"/>
+          <w:szCs w:val="28"/>
+        </w:rPr>
+        <w:t>Docker</w:t>
+      </w:r>
+      <w:proofErr w:type="spellEnd"/>
+      <w:r>
+        <w:rPr>
+          <w:rFonts w:ascii="Times New Roman" w:hAnsi="Times New Roman"/>
+          <w:color w:val="1E1D2D" w:themeColor="background1"/>
+          <w:sz w:val="28"/>
+          <w:szCs w:val="28"/>
+        </w:rPr>
+        <w:t xml:space="preserve">, базами данных на </w:t>
+      </w:r>
+      <w:proofErr w:type="spellStart"/>
+      <w:r>
+        <w:rPr>
+          <w:rFonts w:ascii="Times New Roman" w:hAnsi="Times New Roman"/>
+          <w:color w:val="1E1D2D" w:themeColor="background1"/>
+          <w:sz w:val="28"/>
+          <w:szCs w:val="28"/>
+        </w:rPr>
+        <w:t>PostgreSQL</w:t>
+      </w:r>
+      <w:proofErr w:type="spellEnd"/>
+      <w:r>
+        <w:rPr>
+          <w:rFonts w:ascii="Times New Roman" w:hAnsi="Times New Roman"/>
+          <w:color w:val="1E1D2D" w:themeColor="background1"/>
+          <w:sz w:val="28"/>
+          <w:szCs w:val="28"/>
+        </w:rPr>
+        <w:t>, а также участие в поддержке веб-приложений.</w:t>
       </w:r>
     </w:p>
     <w:p>
@@ -2323,7 +2346,7 @@
         <w:ind w:left="432"/>
         <w:rPr>
           <w:rFonts w:ascii="Times New Roman" w:hAnsi="Times New Roman"/>
-          <w:color w:val="303030" w:themeColor="text1"/>
+          <w:color w:val="1E1D2D" w:themeColor="background1"/>
           <w:sz w:val="28"/>
           <w:szCs w:val="28"/>
         </w:rPr>
@@ -2358,7 +2381,7 @@
               <w:spacing w:line="240" w:lineRule="auto"/>
               <w:rPr>
                 <w:rFonts w:ascii="Times New Roman" w:hAnsi="Times New Roman"/>
-                <w:color w:val="303030" w:themeColor="text1"/>
+                <w:color w:val="1E1D2D" w:themeColor="background1"/>
                 <w:sz w:val="28"/>
                 <w:szCs w:val="28"/>
               </w:rPr>
@@ -2366,7 +2389,7 @@
             <w:r>
               <w:rPr>
                 <w:rFonts w:ascii="Times New Roman" w:hAnsi="Times New Roman"/>
-                <w:color w:val="303030" w:themeColor="text1"/>
+                <w:color w:val="1E1D2D" w:themeColor="background1"/>
                 <w:sz w:val="28"/>
                 <w:szCs w:val="28"/>
                 <w:lang w:val="en-US"/>
@@ -2376,7 +2399,7 @@
             <w:r>
               <w:rPr>
                 <w:rFonts w:ascii="Times New Roman" w:hAnsi="Times New Roman"/>
-                <w:color w:val="303030" w:themeColor="text1"/>
+                <w:color w:val="1E1D2D" w:themeColor="background1"/>
                 <w:sz w:val="28"/>
                 <w:szCs w:val="28"/>
                 <w:lang w:val="en-US"/>
@@ -2386,7 +2409,7 @@
             <w:r>
               <w:rPr>
                 <w:rFonts w:ascii="Times New Roman" w:hAnsi="Times New Roman"/>
-                <w:color w:val="303030" w:themeColor="text1"/>
+                <w:color w:val="1E1D2D" w:themeColor="background1"/>
                 <w:sz w:val="28"/>
                 <w:szCs w:val="28"/>
                 <w:lang w:val="en-US"/>
@@ -2396,7 +2419,7 @@
             <w:r>
               <w:rPr>
                 <w:rFonts w:ascii="Times New Roman" w:hAnsi="Times New Roman"/>
-                <w:color w:val="303030" w:themeColor="text1"/>
+                <w:color w:val="1E1D2D" w:themeColor="background1"/>
                 <w:sz w:val="28"/>
                 <w:szCs w:val="28"/>
                 <w:lang w:val="en-US"/>
@@ -2415,7 +2438,7 @@
               <w:spacing w:line="240" w:lineRule="auto"/>
               <w:rPr>
                 <w:rFonts w:ascii="Times New Roman" w:hAnsi="Times New Roman"/>
-                <w:color w:val="303030" w:themeColor="text1"/>
+                <w:color w:val="1E1D2D" w:themeColor="background1"/>
                 <w:sz w:val="28"/>
                 <w:szCs w:val="28"/>
               </w:rPr>
@@ -2423,7 +2446,7 @@
             <w:r>
               <w:rPr>
                 <w:rFonts w:ascii="Times New Roman" w:hAnsi="Times New Roman"/>
-                <w:color w:val="303030" w:themeColor="text1"/>
+                <w:color w:val="1E1D2D" w:themeColor="background1"/>
                 <w:sz w:val="28"/>
                 <w:szCs w:val="28"/>
               </w:rPr>
@@ -2432,7 +2455,7 @@
             <w:r>
               <w:rPr>
                 <w:rFonts w:ascii="Times New Roman" w:hAnsi="Times New Roman"/>
-                <w:color w:val="303030" w:themeColor="text1"/>
+                <w:color w:val="1E1D2D" w:themeColor="background1"/>
                 <w:sz w:val="28"/>
                 <w:szCs w:val="28"/>
                 <w:lang w:val="en-US"/>
@@ -2449,15 +2472,15 @@
         <w:spacing w:line="240" w:lineRule="auto"/>
         <w:rPr>
           <w:rFonts w:ascii="Times New Roman" w:hAnsi="Times New Roman"/>
-          <w:color w:val="303030" w:themeColor="text1"/>
-          <w:sz w:val="28"/>
-          <w:szCs w:val="28"/>
-        </w:rPr>
-      </w:pPr>
-      <w:r>
-        <w:rPr>
-          <w:rFonts w:ascii="Times New Roman" w:hAnsi="Times New Roman"/>
-          <w:color w:val="303030" w:themeColor="text1"/>
+          <w:color w:val="1E1D2D" w:themeColor="background1"/>
+          <w:sz w:val="28"/>
+          <w:szCs w:val="28"/>
+        </w:rPr>
+      </w:pPr>
+      <w:r>
+        <w:rPr>
+          <w:rFonts w:ascii="Times New Roman" w:hAnsi="Times New Roman"/>
+          <w:color w:val="1E1D2D" w:themeColor="background1"/>
           <w:sz w:val="28"/>
           <w:szCs w:val="28"/>
         </w:rPr>
@@ -2470,15 +2493,15 @@
         <w:spacing w:line="240" w:lineRule="auto"/>
         <w:rPr>
           <w:rFonts w:ascii="Times New Roman" w:hAnsi="Times New Roman"/>
-          <w:color w:val="303030" w:themeColor="text1"/>
-          <w:sz w:val="28"/>
-          <w:szCs w:val="28"/>
-        </w:rPr>
-      </w:pPr>
-      <w:r>
-        <w:rPr>
-          <w:rFonts w:ascii="Times New Roman" w:hAnsi="Times New Roman"/>
-          <w:color w:val="303030" w:themeColor="text1"/>
+          <w:color w:val="1E1D2D" w:themeColor="background1"/>
+          <w:sz w:val="28"/>
+          <w:szCs w:val="28"/>
+        </w:rPr>
+      </w:pPr>
+      <w:r>
+        <w:rPr>
+          <w:rFonts w:ascii="Times New Roman" w:hAnsi="Times New Roman"/>
+          <w:color w:val="1E1D2D" w:themeColor="background1"/>
           <w:sz w:val="28"/>
           <w:szCs w:val="28"/>
         </w:rPr>
@@ -2487,7 +2510,7 @@
       <w:r>
         <w:rPr>
           <w:rFonts w:ascii="Times New Roman" w:hAnsi="Times New Roman"/>
-          <w:color w:val="303030" w:themeColor="text1"/>
+          <w:color w:val="1E1D2D" w:themeColor="background1"/>
           <w:sz w:val="28"/>
           <w:szCs w:val="28"/>
           <w:lang w:val="en-US"/>
@@ -2497,7 +2520,7 @@
       <w:r>
         <w:rPr>
           <w:rFonts w:ascii="Times New Roman" w:hAnsi="Times New Roman"/>
-          <w:color w:val="303030" w:themeColor="text1"/>
+          <w:color w:val="1E1D2D" w:themeColor="background1"/>
           <w:sz w:val="28"/>
           <w:szCs w:val="28"/>
         </w:rPr>
@@ -2506,7 +2529,7 @@
       <w:r>
         <w:rPr>
           <w:rFonts w:ascii="Times New Roman" w:hAnsi="Times New Roman"/>
-          <w:color w:val="303030" w:themeColor="text1"/>
+          <w:color w:val="1E1D2D" w:themeColor="background1"/>
           <w:sz w:val="28"/>
           <w:szCs w:val="28"/>
           <w:lang w:val="en-US"/>
@@ -2516,7 +2539,7 @@
       <w:r>
         <w:rPr>
           <w:rFonts w:ascii="Times New Roman" w:hAnsi="Times New Roman"/>
-          <w:color w:val="303030" w:themeColor="text1"/>
+          <w:color w:val="1E1D2D" w:themeColor="background1"/>
           <w:sz w:val="28"/>
           <w:szCs w:val="28"/>
         </w:rPr>
@@ -4335,9 +4358,9 @@
     <w:rsid w:val="000701B2"/>
     <w:pPr>
       <w:pBdr>
-        <w:top w:val="single" w:sz="4" w:space="3" w:color="787878" w:themeColor="text1" w:themeTint="A6"/>
-        <w:left w:val="single" w:sz="4" w:space="3" w:color="FFFFFF" w:themeColor="background1"/>
-        <w:bottom w:val="single" w:sz="4" w:space="4" w:color="787878" w:themeColor="text1" w:themeTint="A6"/>
+        <w:top w:val="single" w:sz="4" w:space="3" w:color="E6EAF4" w:themeColor="text1" w:themeTint="A6"/>
+        <w:left w:val="single" w:sz="4" w:space="3" w:color="1E1D2D" w:themeColor="background1"/>
+        <w:bottom w:val="single" w:sz="4" w:space="4" w:color="E6EAF4" w:themeColor="text1" w:themeTint="A6"/>
       </w:pBdr>
       <w:spacing w:before="80" w:after="60"/>
       <w:outlineLvl w:val="0"/>
@@ -4492,7 +4515,7 @@
     </w:pPr>
     <w:rPr>
       <w:rFonts w:asciiTheme="majorHAnsi" w:eastAsiaTheme="majorEastAsia" w:hAnsiTheme="majorHAnsi" w:cstheme="majorBidi"/>
-      <w:color w:val="4F4F4F" w:themeColor="text1" w:themeTint="D8"/>
+      <w:color w:val="DEE4F0" w:themeColor="text1" w:themeTint="D8"/>
       <w:sz w:val="21"/>
       <w:szCs w:val="21"/>
     </w:rPr>
@@ -4517,7 +4540,7 @@
       <w:rFonts w:asciiTheme="majorHAnsi" w:eastAsiaTheme="majorEastAsia" w:hAnsiTheme="majorHAnsi" w:cstheme="majorBidi"/>
       <w:i/>
       <w:iCs/>
-      <w:color w:val="4F4F4F" w:themeColor="text1" w:themeTint="D8"/>
+      <w:color w:val="DEE4F0" w:themeColor="text1" w:themeTint="D8"/>
       <w:sz w:val="21"/>
       <w:szCs w:val="21"/>
     </w:rPr>
@@ -4630,7 +4653,7 @@
     <w:semiHidden/>
     <w:rsid w:val="00BB2B3D"/>
     <w:rPr>
-      <w:color w:val="787878" w:themeColor="text1" w:themeTint="A6"/>
+      <w:color w:val="E6EAF4" w:themeColor="text1" w:themeTint="A6"/>
     </w:rPr>
   </w:style>
   <w:style w:type="paragraph" w:styleId="aa">
@@ -4904,7 +4927,7 @@
     <w:rsid w:val="00034F0A"/>
     <w:rPr>
       <w:rFonts w:asciiTheme="majorHAnsi" w:eastAsiaTheme="majorEastAsia" w:hAnsiTheme="majorHAnsi" w:cstheme="majorBidi"/>
-      <w:color w:val="4F4F4F" w:themeColor="text1" w:themeTint="D8"/>
+      <w:color w:val="DEE4F0" w:themeColor="text1" w:themeTint="D8"/>
       <w:spacing w:val="10"/>
       <w:sz w:val="21"/>
       <w:szCs w:val="21"/>
@@ -4921,7 +4944,7 @@
       <w:rFonts w:asciiTheme="majorHAnsi" w:eastAsiaTheme="majorEastAsia" w:hAnsiTheme="majorHAnsi" w:cstheme="majorBidi"/>
       <w:i/>
       <w:iCs/>
-      <w:color w:val="4F4F4F" w:themeColor="text1" w:themeTint="D8"/>
+      <w:color w:val="DEE4F0" w:themeColor="text1" w:themeTint="D8"/>
       <w:spacing w:val="10"/>
       <w:sz w:val="21"/>
       <w:szCs w:val="21"/>
@@ -4959,7 +4982,7 @@
     <w:rPr>
       <w:i/>
       <w:iCs/>
-      <w:color w:val="636363" w:themeColor="text1" w:themeTint="BF"/>
+      <w:color w:val="E2E7F2" w:themeColor="text1" w:themeTint="BF"/>
     </w:rPr>
   </w:style>
   <w:style w:type="character" w:customStyle="1" w:styleId="22">
@@ -4973,7 +4996,7 @@
       <w:rFonts w:asciiTheme="minorHAnsi" w:hAnsiTheme="minorHAnsi"/>
       <w:i/>
       <w:iCs/>
-      <w:color w:val="636363" w:themeColor="text1" w:themeTint="BF"/>
+      <w:color w:val="E2E7F2" w:themeColor="text1" w:themeTint="BF"/>
       <w:spacing w:val="10"/>
       <w:sz w:val="16"/>
       <w:szCs w:val="16"/>
@@ -5008,7 +5031,7 @@
     </w:pPr>
     <w:rPr>
       <w:rFonts w:eastAsiaTheme="minorEastAsia" w:cstheme="minorBidi"/>
-      <w:color w:val="797979" w:themeColor="text1" w:themeTint="A5"/>
+      <w:color w:val="E6EAF4" w:themeColor="text1" w:themeTint="A5"/>
       <w:spacing w:val="15"/>
       <w:sz w:val="22"/>
       <w:szCs w:val="22"/>
@@ -5022,7 +5045,7 @@
     <w:rsid w:val="00034F0A"/>
     <w:rPr>
       <w:rFonts w:asciiTheme="minorHAnsi" w:eastAsiaTheme="minorEastAsia" w:hAnsiTheme="minorHAnsi" w:cstheme="minorBidi"/>
-      <w:color w:val="797979" w:themeColor="text1" w:themeTint="A5"/>
+      <w:color w:val="E6EAF4" w:themeColor="text1" w:themeTint="A5"/>
       <w:spacing w:val="15"/>
       <w:sz w:val="22"/>
       <w:szCs w:val="22"/>
@@ -5039,7 +5062,7 @@
     <w:rPr>
       <w:i/>
       <w:iCs/>
-      <w:color w:val="636363" w:themeColor="text1" w:themeTint="BF"/>
+      <w:color w:val="E2E7F2" w:themeColor="text1" w:themeTint="BF"/>
     </w:rPr>
   </w:style>
   <w:style w:type="character" w:styleId="afc">
@@ -5052,7 +5075,7 @@
     <w:rsid w:val="00034F0A"/>
     <w:rPr>
       <w:smallCaps/>
-      <w:color w:val="797979" w:themeColor="text1" w:themeTint="A5"/>
+      <w:color w:val="E6EAF4" w:themeColor="text1" w:themeTint="A5"/>
     </w:rPr>
   </w:style>
   <w:style w:type="paragraph" w:styleId="afd">
@@ -5188,10 +5211,10 @@
   <a:themeElements>
     <a:clrScheme name="Office">
       <a:dk1>
-        <a:sysClr val="windowText" lastClr="303030"/>
+        <a:sysClr val="windowText" lastClr="D9E0EE"/>
       </a:dk1>
       <a:lt1>
-        <a:sysClr val="window" lastClr="FFFFFF"/>
+        <a:sysClr val="window" lastClr="1E1D2D"/>
       </a:lt1>
       <a:dk2>
         <a:srgbClr val="1F497D"/>

</xml_diff>

<commit_message>
Updated resume by adding my new institution.
</commit_message>
<xml_diff>
--- a/src/resume.docx
+++ b/src/resume.docx
@@ -272,7 +272,6 @@
           </w:rPr>
           <w:t>@</w:t>
         </w:r>
-        <w:proofErr w:type="spellStart"/>
         <w:r>
           <w:rPr>
             <w:rStyle w:val="aff0"/>
@@ -284,8 +283,68 @@
           </w:rPr>
           <w:t>SEIGtm</w:t>
         </w:r>
-        <w:proofErr w:type="spellEnd"/>
       </w:hyperlink>
+      <w:r>
+        <w:rPr>
+          <w:rStyle w:val="aff0"/>
+          <w:rFonts w:ascii="Times New Roman" w:hAnsi="Times New Roman"/>
+          <w:color w:val="1E1D2D" w:themeColor="background1"/>
+          <w:sz w:val="28"/>
+          <w:szCs w:val="28"/>
+          <w:u w:val="none"/>
+        </w:rPr>
+        <w:t xml:space="preserve"> (</w:t>
+      </w:r>
+      <w:r>
+        <w:rPr>
+          <w:rStyle w:val="aff0"/>
+          <w:rFonts w:ascii="Times New Roman" w:hAnsi="Times New Roman"/>
+          <w:i/>
+          <w:iCs/>
+          <w:color w:val="1E1D2D" w:themeColor="background1"/>
+          <w:sz w:val="28"/>
+          <w:szCs w:val="28"/>
+          <w:u w:val="none"/>
+        </w:rPr>
+        <w:t xml:space="preserve">предпочтительный </w:t>
+      </w:r>
+      <w:r>
+        <w:rPr>
+          <w:rStyle w:val="aff0"/>
+          <w:rFonts w:ascii="Times New Roman" w:hAnsi="Times New Roman"/>
+          <w:i/>
+          <w:iCs/>
+          <w:color w:val="1E1D2D" w:themeColor="background1"/>
+          <w:sz w:val="28"/>
+          <w:szCs w:val="28"/>
+          <w:u w:val="none"/>
+        </w:rPr>
+        <w:t>способ</w:t>
+      </w:r>
+      <w:r>
+        <w:rPr>
+          <w:rStyle w:val="aff0"/>
+          <w:rFonts w:ascii="Times New Roman" w:hAnsi="Times New Roman"/>
+          <w:i/>
+          <w:iCs/>
+          <w:color w:val="1E1D2D" w:themeColor="background1"/>
+          <w:sz w:val="28"/>
+          <w:szCs w:val="28"/>
+          <w:u w:val="none"/>
+        </w:rPr>
+        <w:t xml:space="preserve"> связи</w:t>
+      </w:r>
+      <w:r>
+        <w:rPr>
+          <w:rStyle w:val="aff0"/>
+          <w:rFonts w:ascii="Times New Roman" w:hAnsi="Times New Roman"/>
+          <w:color w:val="1E1D2D" w:themeColor="background1"/>
+          <w:sz w:val="28"/>
+          <w:szCs w:val="28"/>
+          <w:u w:val="none"/>
+        </w:rPr>
+        <w:t>)</w:t>
+      </w:r>
     </w:p>
     <w:p>
       <w:pPr>
@@ -312,7 +371,8 @@
           <w:rPr>
             <w:rStyle w:val="aff0"/>
             <w:color w:val="1E1D2D" w:themeColor="background1"/>
-            <w:lang w:val="en-US"/>
+            <w:sz w:val="28"/>
+            <w:szCs w:val="28"/>
           </w:rPr>
           <w:t xml:space="preserve"> </w:t>
         </w:r>
@@ -325,41 +385,18 @@
             <w:szCs w:val="28"/>
             <w:lang w:val="en-US"/>
           </w:rPr>
-          <w:t>job@seig.ru</w:t>
+          <w:t>job</w:t>
         </w:r>
-      </w:hyperlink>
-    </w:p>
-    <w:p>
-      <w:pPr>
-        <w:pStyle w:val="a5"/>
-        <w:spacing w:line="240" w:lineRule="auto"/>
-        <w:rPr>
-          <w:rFonts w:ascii="Times New Roman" w:hAnsi="Times New Roman"/>
-          <w:color w:val="1E1D2D" w:themeColor="background1"/>
-          <w:sz w:val="28"/>
-          <w:szCs w:val="28"/>
-        </w:rPr>
-      </w:pPr>
-      <w:r>
-        <w:rPr>
-          <w:rFonts w:ascii="Times New Roman" w:hAnsi="Times New Roman"/>
-          <w:color w:val="1E1D2D" w:themeColor="background1"/>
-          <w:sz w:val="28"/>
-          <w:szCs w:val="28"/>
-          <w:lang w:val="en-US"/>
-        </w:rPr>
-        <w:t>GitHub</w:t>
-      </w:r>
-      <w:r>
-        <w:rPr>
-          <w:rFonts w:ascii="Times New Roman" w:hAnsi="Times New Roman"/>
-          <w:color w:val="1E1D2D" w:themeColor="background1"/>
-          <w:sz w:val="28"/>
-          <w:szCs w:val="28"/>
-        </w:rPr>
-        <w:t xml:space="preserve">: </w:t>
-      </w:r>
-      <w:hyperlink r:id="rId11" w:history="1">
+        <w:r>
+          <w:rPr>
+            <w:rStyle w:val="aff0"/>
+            <w:rFonts w:ascii="Times New Roman" w:hAnsi="Times New Roman"/>
+            <w:color w:val="1E1D2D" w:themeColor="background1"/>
+            <w:sz w:val="28"/>
+            <w:szCs w:val="28"/>
+          </w:rPr>
+          <w:t>@</w:t>
+        </w:r>
         <w:r>
           <w:rPr>
             <w:rStyle w:val="aff0"/>
@@ -369,31 +406,8 @@
             <w:szCs w:val="28"/>
             <w:lang w:val="en-US"/>
           </w:rPr>
-          <w:t>https</w:t>
+          <w:t>seig</w:t>
         </w:r>
-        <w:r>
-          <w:rPr>
-            <w:rStyle w:val="aff0"/>
-            <w:rFonts w:ascii="Times New Roman" w:hAnsi="Times New Roman"/>
-            <w:color w:val="1E1D2D" w:themeColor="background1"/>
-            <w:sz w:val="28"/>
-            <w:szCs w:val="28"/>
-          </w:rPr>
-          <w:t>://</w:t>
-        </w:r>
-        <w:proofErr w:type="spellStart"/>
-        <w:r>
-          <w:rPr>
-            <w:rStyle w:val="aff0"/>
-            <w:rFonts w:ascii="Times New Roman" w:hAnsi="Times New Roman"/>
-            <w:color w:val="1E1D2D" w:themeColor="background1"/>
-            <w:sz w:val="28"/>
-            <w:szCs w:val="28"/>
-            <w:lang w:val="en-US"/>
-          </w:rPr>
-          <w:t>github</w:t>
-        </w:r>
-        <w:proofErr w:type="spellEnd"/>
         <w:r>
           <w:rPr>
             <w:rStyle w:val="aff0"/>
@@ -413,19 +427,33 @@
             <w:szCs w:val="28"/>
             <w:lang w:val="en-US"/>
           </w:rPr>
-          <w:t>com</w:t>
+          <w:t>ru</w:t>
         </w:r>
-        <w:r>
-          <w:rPr>
-            <w:rStyle w:val="aff0"/>
-            <w:rFonts w:ascii="Times New Roman" w:hAnsi="Times New Roman"/>
-            <w:color w:val="1E1D2D" w:themeColor="background1"/>
-            <w:sz w:val="28"/>
-            <w:szCs w:val="28"/>
-          </w:rPr>
-          <w:t>/</w:t>
-        </w:r>
-        <w:proofErr w:type="spellStart"/>
+      </w:hyperlink>
+    </w:p>
+    <w:p>
+      <w:pPr>
+        <w:pStyle w:val="a5"/>
+        <w:spacing w:line="240" w:lineRule="auto"/>
+        <w:rPr>
+          <w:rFonts w:ascii="Times New Roman" w:hAnsi="Times New Roman"/>
+          <w:color w:val="1E1D2D" w:themeColor="background1"/>
+          <w:sz w:val="28"/>
+          <w:szCs w:val="28"/>
+          <w:lang w:val="en-US"/>
+        </w:rPr>
+      </w:pPr>
+      <w:r>
+        <w:rPr>
+          <w:rFonts w:ascii="Times New Roman" w:hAnsi="Times New Roman"/>
+          <w:color w:val="1E1D2D" w:themeColor="background1"/>
+          <w:sz w:val="28"/>
+          <w:szCs w:val="28"/>
+          <w:lang w:val="en-US"/>
+        </w:rPr>
+        <w:t xml:space="preserve">GitHub: </w:t>
+      </w:r>
+      <w:hyperlink r:id="rId11" w:history="1">
         <w:r>
           <w:rPr>
             <w:rStyle w:val="aff0"/>
@@ -435,9 +463,8 @@
             <w:szCs w:val="28"/>
             <w:lang w:val="en-US"/>
           </w:rPr>
-          <w:t>seigtm</w:t>
+          <w:t>https://github.com/seigtm</w:t>
         </w:r>
-        <w:proofErr w:type="spellEnd"/>
       </w:hyperlink>
     </w:p>
     <w:p>
@@ -639,7 +666,7 @@
                 <w:sz w:val="28"/>
                 <w:szCs w:val="28"/>
               </w:rPr>
-              <w:t>пишу</w:t>
+              <w:t>разрабатываю</w:t>
             </w:r>
             <w:r>
               <w:rPr>
@@ -703,6 +730,42 @@
                 <w:szCs w:val="28"/>
               </w:rPr>
               <w:t>и</w:t>
+            </w:r>
+            <w:r>
+              <w:rPr>
+                <w:rFonts w:ascii="Times New Roman" w:hAnsi="Times New Roman"/>
+                <w:color w:val="1E1D2D" w:themeColor="background1"/>
+                <w:sz w:val="28"/>
+                <w:szCs w:val="28"/>
+              </w:rPr>
+              <w:t>, осваиваю новые инструменты</w:t>
+            </w:r>
+            <w:r>
+              <w:rPr>
+                <w:rFonts w:ascii="Times New Roman" w:hAnsi="Times New Roman"/>
+                <w:color w:val="1E1D2D" w:themeColor="background1"/>
+                <w:sz w:val="28"/>
+                <w:szCs w:val="28"/>
+              </w:rPr>
+              <w:t xml:space="preserve">, </w:t>
+            </w:r>
+            <w:r>
+              <w:rPr>
+                <w:rFonts w:ascii="Times New Roman" w:hAnsi="Times New Roman"/>
+                <w:color w:val="1E1D2D" w:themeColor="background1"/>
+                <w:sz w:val="28"/>
+                <w:szCs w:val="28"/>
+              </w:rPr>
+              <w:t>изучаю</w:t>
+            </w:r>
+            <w:r>
+              <w:rPr>
+                <w:rFonts w:ascii="Times New Roman" w:hAnsi="Times New Roman"/>
+                <w:color w:val="1E1D2D" w:themeColor="background1"/>
+                <w:sz w:val="28"/>
+                <w:szCs w:val="28"/>
+              </w:rPr>
+              <w:t xml:space="preserve"> техническую литературу</w:t>
             </w:r>
             <w:r>
               <w:rPr>
@@ -751,7 +814,43 @@
                 <w:sz w:val="28"/>
                 <w:szCs w:val="28"/>
               </w:rPr>
-              <w:t>Стремлюсь стать отличным разработчиком.</w:t>
+              <w:t xml:space="preserve">Стремлюсь стать </w:t>
+            </w:r>
+            <w:r>
+              <w:rPr>
+                <w:rFonts w:ascii="Times New Roman" w:hAnsi="Times New Roman"/>
+                <w:color w:val="1E1D2D" w:themeColor="background1"/>
+                <w:sz w:val="28"/>
+                <w:szCs w:val="28"/>
+              </w:rPr>
+              <w:t>сильным</w:t>
+            </w:r>
+            <w:r>
+              <w:rPr>
+                <w:rFonts w:ascii="Times New Roman" w:hAnsi="Times New Roman"/>
+                <w:color w:val="1E1D2D" w:themeColor="background1"/>
+                <w:sz w:val="28"/>
+                <w:szCs w:val="28"/>
+              </w:rPr>
+              <w:t xml:space="preserve">, </w:t>
+            </w:r>
+            <w:r>
+              <w:rPr>
+                <w:rFonts w:ascii="Times New Roman" w:hAnsi="Times New Roman"/>
+                <w:color w:val="1E1D2D" w:themeColor="background1"/>
+                <w:sz w:val="28"/>
+                <w:szCs w:val="28"/>
+              </w:rPr>
+              <w:t>достойным</w:t>
+            </w:r>
+            <w:r>
+              <w:rPr>
+                <w:rFonts w:ascii="Times New Roman" w:hAnsi="Times New Roman"/>
+                <w:color w:val="1E1D2D" w:themeColor="background1"/>
+                <w:sz w:val="28"/>
+                <w:szCs w:val="28"/>
+              </w:rPr>
+              <w:t xml:space="preserve"> разработчиком.</w:t>
             </w:r>
           </w:p>
         </w:tc>
@@ -817,7 +916,16 @@
           <w:sz w:val="28"/>
           <w:szCs w:val="28"/>
         </w:rPr>
-        <w:t xml:space="preserve">Хорошо владею </w:t>
+        <w:t>Уверенно</w:t>
+      </w:r>
+      <w:r>
+        <w:rPr>
+          <w:rFonts w:ascii="Times New Roman" w:hAnsi="Times New Roman"/>
+          <w:color w:val="1E1D2D" w:themeColor="background1"/>
+          <w:sz w:val="28"/>
+          <w:szCs w:val="28"/>
+        </w:rPr>
+        <w:t xml:space="preserve"> владею </w:t>
       </w:r>
       <w:r>
         <w:rPr>
@@ -844,7 +952,6 @@
           <w:color w:val="1E1D2D" w:themeColor="background1"/>
           <w:sz w:val="28"/>
           <w:szCs w:val="28"/>
-          <w:lang w:val="en-US"/>
         </w:rPr>
         <w:t>;</w:t>
       </w:r>
@@ -1243,7 +1350,16 @@
           <w:szCs w:val="28"/>
           <w:lang w:val="en-US"/>
         </w:rPr>
-        <w:t>B2 (</w:t>
+        <w:t>B</w:t>
+      </w:r>
+      <w:r>
+        <w:rPr>
+          <w:rFonts w:ascii="Times New Roman" w:hAnsi="Times New Roman"/>
+          <w:color w:val="1E1D2D" w:themeColor="background1"/>
+          <w:sz w:val="28"/>
+          <w:szCs w:val="28"/>
+        </w:rPr>
+        <w:t>2 (</w:t>
       </w:r>
       <w:r>
         <w:rPr>
@@ -1260,7 +1376,24 @@
           <w:color w:val="1E1D2D" w:themeColor="background1"/>
           <w:sz w:val="28"/>
           <w:szCs w:val="28"/>
-          <w:lang w:val="en-US"/>
+        </w:rPr>
+        <w:t>, свободно читаю техническую документацию</w:t>
+      </w:r>
+      <w:r>
+        <w:rPr>
+          <w:rFonts w:ascii="Times New Roman" w:hAnsi="Times New Roman"/>
+          <w:color w:val="1E1D2D" w:themeColor="background1"/>
+          <w:sz w:val="28"/>
+          <w:szCs w:val="28"/>
+        </w:rPr>
+        <w:t xml:space="preserve"> и коммуницирую с англоговорящими коллегами</w:t>
+      </w:r>
+      <w:r>
+        <w:rPr>
+          <w:rFonts w:ascii="Times New Roman" w:hAnsi="Times New Roman"/>
+          <w:color w:val="1E1D2D" w:themeColor="background1"/>
+          <w:sz w:val="28"/>
+          <w:szCs w:val="28"/>
         </w:rPr>
         <w:t>.</w:t>
       </w:r>
@@ -1290,7 +1423,6 @@
       <w:pPr>
         <w:pStyle w:val="1"/>
         <w:spacing w:line="240" w:lineRule="auto"/>
-        <w:jc w:val="both"/>
         <w:rPr>
           <w:rFonts w:ascii="Times New Roman" w:hAnsi="Times New Roman"/>
           <w:color w:val="1E1D2D" w:themeColor="background1"/>
@@ -1306,592 +1438,6 @@
           <w:szCs w:val="28"/>
         </w:rPr>
         <w:lastRenderedPageBreak/>
-        <w:t>ОБРАЗОВАНИЕ</w:t>
-      </w:r>
-    </w:p>
-    <w:tbl>
-      <w:tblPr>
-        <w:tblW w:w="5000" w:type="pct"/>
-        <w:tblLayout w:type="fixed"/>
-        <w:tblCellMar>
-          <w:left w:w="0" w:type="dxa"/>
-          <w:right w:w="0" w:type="dxa"/>
-        </w:tblCellMar>
-        <w:tblLook w:val="0620" w:firstRow="1" w:lastRow="0" w:firstColumn="0" w:lastColumn="0" w:noHBand="1" w:noVBand="1"/>
-        <w:tblDescription w:val="Макетная таблица"/>
-      </w:tblPr>
-      <w:tblGrid>
-        <w:gridCol w:w="6234"/>
-        <w:gridCol w:w="2072"/>
-      </w:tblGrid>
-      <w:tr>
-        <w:trPr>
-          <w:trHeight w:val="216"/>
-        </w:trPr>
-        <w:tc>
-          <w:tcPr>
-            <w:tcW w:w="6234" w:type="dxa"/>
-          </w:tcPr>
-          <w:p>
-            <w:pPr>
-              <w:pStyle w:val="2"/>
-              <w:spacing w:line="240" w:lineRule="auto"/>
-              <w:rPr>
-                <w:rFonts w:ascii="Times New Roman" w:hAnsi="Times New Roman"/>
-                <w:color w:val="1E1D2D" w:themeColor="background1"/>
-                <w:sz w:val="28"/>
-                <w:szCs w:val="28"/>
-              </w:rPr>
-            </w:pPr>
-            <w:r>
-              <w:rPr>
-                <w:rFonts w:ascii="Times New Roman" w:hAnsi="Times New Roman"/>
-                <w:color w:val="1E1D2D" w:themeColor="background1"/>
-                <w:sz w:val="28"/>
-                <w:szCs w:val="28"/>
-              </w:rPr>
-              <w:t>СПб ГБПОУ Политехнический колледж городского хозяйства</w:t>
-            </w:r>
-          </w:p>
-          <w:p>
-            <w:pPr>
-              <w:pStyle w:val="a7"/>
-              <w:spacing w:line="240" w:lineRule="auto"/>
-              <w:rPr>
-                <w:rFonts w:ascii="Times New Roman" w:hAnsi="Times New Roman"/>
-                <w:color w:val="1E1D2D" w:themeColor="background1"/>
-                <w:sz w:val="28"/>
-                <w:szCs w:val="28"/>
-              </w:rPr>
-            </w:pPr>
-            <w:r>
-              <w:rPr>
-                <w:rFonts w:ascii="Times New Roman" w:hAnsi="Times New Roman"/>
-                <w:color w:val="1E1D2D" w:themeColor="background1"/>
-                <w:sz w:val="28"/>
-                <w:szCs w:val="28"/>
-              </w:rPr>
-              <w:t>Санкт-Петербург</w:t>
-            </w:r>
-            <w:r>
-              <w:rPr>
-                <w:rFonts w:ascii="Times New Roman" w:hAnsi="Times New Roman"/>
-                <w:color w:val="1E1D2D" w:themeColor="background1"/>
-                <w:sz w:val="28"/>
-                <w:szCs w:val="28"/>
-              </w:rPr>
-              <w:t>, Авиаконструкторов, 28</w:t>
-            </w:r>
-          </w:p>
-          <w:p>
-            <w:pPr>
-              <w:pStyle w:val="a"/>
-              <w:spacing w:line="240" w:lineRule="auto"/>
-              <w:rPr>
-                <w:rFonts w:ascii="Times New Roman" w:hAnsi="Times New Roman"/>
-                <w:color w:val="1E1D2D" w:themeColor="background1"/>
-                <w:sz w:val="28"/>
-                <w:szCs w:val="28"/>
-              </w:rPr>
-            </w:pPr>
-            <w:r>
-              <w:rPr>
-                <w:rFonts w:ascii="Times New Roman" w:hAnsi="Times New Roman"/>
-                <w:color w:val="1E1D2D" w:themeColor="background1"/>
-                <w:sz w:val="28"/>
-                <w:szCs w:val="28"/>
-              </w:rPr>
-              <w:t>Кафедра: программирование в компьютерных системах</w:t>
-            </w:r>
-            <w:r>
-              <w:rPr>
-                <w:rFonts w:ascii="Times New Roman" w:hAnsi="Times New Roman"/>
-                <w:color w:val="1E1D2D" w:themeColor="background1"/>
-                <w:sz w:val="28"/>
-                <w:szCs w:val="28"/>
-              </w:rPr>
-              <w:t>;</w:t>
-            </w:r>
-          </w:p>
-          <w:p>
-            <w:pPr>
-              <w:pStyle w:val="a"/>
-              <w:spacing w:line="240" w:lineRule="auto"/>
-              <w:rPr>
-                <w:rFonts w:ascii="Times New Roman" w:hAnsi="Times New Roman"/>
-                <w:color w:val="1E1D2D" w:themeColor="background1"/>
-                <w:sz w:val="28"/>
-                <w:szCs w:val="28"/>
-              </w:rPr>
-            </w:pPr>
-            <w:r>
-              <w:rPr>
-                <w:rFonts w:ascii="Times New Roman" w:hAnsi="Times New Roman"/>
-                <w:color w:val="1E1D2D" w:themeColor="background1"/>
-                <w:sz w:val="28"/>
-                <w:szCs w:val="28"/>
-              </w:rPr>
-              <w:t>Квалификации</w:t>
-            </w:r>
-            <w:r>
-              <w:rPr>
-                <w:rFonts w:ascii="Times New Roman" w:hAnsi="Times New Roman"/>
-                <w:color w:val="1E1D2D" w:themeColor="background1"/>
-                <w:sz w:val="28"/>
-                <w:szCs w:val="28"/>
-              </w:rPr>
-              <w:t>: техник-программист</w:t>
-            </w:r>
-            <w:r>
-              <w:rPr>
-                <w:rFonts w:ascii="Times New Roman" w:hAnsi="Times New Roman"/>
-                <w:color w:val="1E1D2D" w:themeColor="background1"/>
-                <w:sz w:val="28"/>
-                <w:szCs w:val="28"/>
-              </w:rPr>
-              <w:t xml:space="preserve"> (красный диплом), оператор ЭВМ</w:t>
-            </w:r>
-            <w:r>
-              <w:rPr>
-                <w:rFonts w:ascii="Times New Roman" w:hAnsi="Times New Roman"/>
-                <w:color w:val="1E1D2D" w:themeColor="background1"/>
-                <w:sz w:val="28"/>
-                <w:szCs w:val="28"/>
-              </w:rPr>
-              <w:t>.</w:t>
-            </w:r>
-          </w:p>
-        </w:tc>
-        <w:tc>
-          <w:tcPr>
-            <w:tcW w:w="2072" w:type="dxa"/>
-          </w:tcPr>
-          <w:p>
-            <w:pPr>
-              <w:pStyle w:val="a6"/>
-              <w:spacing w:line="240" w:lineRule="auto"/>
-              <w:rPr>
-                <w:rFonts w:ascii="Times New Roman" w:hAnsi="Times New Roman"/>
-                <w:color w:val="1E1D2D" w:themeColor="background1"/>
-                <w:sz w:val="28"/>
-                <w:szCs w:val="28"/>
-              </w:rPr>
-            </w:pPr>
-            <w:r>
-              <w:rPr>
-                <w:rFonts w:ascii="Times New Roman" w:hAnsi="Times New Roman"/>
-                <w:color w:val="1E1D2D" w:themeColor="background1"/>
-                <w:sz w:val="28"/>
-                <w:szCs w:val="28"/>
-              </w:rPr>
-              <w:t xml:space="preserve">2018 – </w:t>
-            </w:r>
-            <w:r>
-              <w:rPr>
-                <w:rFonts w:ascii="Times New Roman" w:hAnsi="Times New Roman"/>
-                <w:color w:val="1E1D2D" w:themeColor="background1"/>
-                <w:sz w:val="28"/>
-                <w:szCs w:val="28"/>
-              </w:rPr>
-              <w:t>2022</w:t>
-            </w:r>
-          </w:p>
-        </w:tc>
-      </w:tr>
-      <w:tr>
-        <w:trPr>
-          <w:trHeight w:val="216"/>
-        </w:trPr>
-        <w:tc>
-          <w:tcPr>
-            <w:tcW w:w="6234" w:type="dxa"/>
-          </w:tcPr>
-          <w:p>
-            <w:pPr>
-              <w:pStyle w:val="2"/>
-              <w:spacing w:line="240" w:lineRule="auto"/>
-              <w:rPr>
-                <w:rFonts w:ascii="Times New Roman" w:hAnsi="Times New Roman"/>
-                <w:color w:val="1E1D2D" w:themeColor="background1"/>
-                <w:sz w:val="28"/>
-                <w:szCs w:val="28"/>
-              </w:rPr>
-            </w:pPr>
-            <w:r>
-              <w:rPr>
-                <w:rFonts w:ascii="Times New Roman" w:hAnsi="Times New Roman"/>
-                <w:color w:val="1E1D2D" w:themeColor="background1"/>
-                <w:sz w:val="28"/>
-                <w:szCs w:val="28"/>
-              </w:rPr>
-              <w:t>Новосибирская Академия Дизайна и Программирования</w:t>
-            </w:r>
-          </w:p>
-          <w:p>
-            <w:pPr>
-              <w:pStyle w:val="2"/>
-              <w:spacing w:line="240" w:lineRule="auto"/>
-              <w:rPr>
-                <w:rFonts w:ascii="Times New Roman" w:hAnsi="Times New Roman"/>
-                <w:b w:val="0"/>
-                <w:bCs/>
-                <w:i/>
-                <w:iCs/>
-                <w:color w:val="1E1D2D" w:themeColor="background1"/>
-                <w:sz w:val="28"/>
-                <w:szCs w:val="28"/>
-              </w:rPr>
-            </w:pPr>
-            <w:r>
-              <w:rPr>
-                <w:rFonts w:ascii="Times New Roman" w:hAnsi="Times New Roman"/>
-                <w:b w:val="0"/>
-                <w:bCs/>
-                <w:i/>
-                <w:iCs/>
-                <w:color w:val="1E1D2D" w:themeColor="background1"/>
-                <w:sz w:val="28"/>
-                <w:szCs w:val="28"/>
-              </w:rPr>
-              <w:t>Санкт-Петербург, Ушинского, 12</w:t>
-            </w:r>
-          </w:p>
-          <w:p>
-            <w:pPr>
-              <w:pStyle w:val="a"/>
-              <w:spacing w:line="240" w:lineRule="auto"/>
-              <w:rPr>
-                <w:rFonts w:ascii="Times New Roman" w:hAnsi="Times New Roman"/>
-                <w:bCs/>
-                <w:color w:val="1E1D2D" w:themeColor="background1"/>
-                <w:sz w:val="28"/>
-                <w:szCs w:val="28"/>
-              </w:rPr>
-            </w:pPr>
-            <w:r>
-              <w:rPr>
-                <w:rFonts w:ascii="Times New Roman" w:hAnsi="Times New Roman"/>
-                <w:bCs/>
-                <w:color w:val="1E1D2D" w:themeColor="background1"/>
-                <w:sz w:val="28"/>
-                <w:szCs w:val="28"/>
-              </w:rPr>
-              <w:t xml:space="preserve">Изучаемые темы: </w:t>
-            </w:r>
-            <w:r>
-              <w:rPr>
-                <w:rFonts w:ascii="Times New Roman" w:hAnsi="Times New Roman"/>
-                <w:bCs/>
-                <w:color w:val="1E1D2D" w:themeColor="background1"/>
-                <w:sz w:val="28"/>
-                <w:szCs w:val="28"/>
-                <w:lang w:val="en-US"/>
-              </w:rPr>
-              <w:t>HTML</w:t>
-            </w:r>
-            <w:r>
-              <w:rPr>
-                <w:rFonts w:ascii="Times New Roman" w:hAnsi="Times New Roman"/>
-                <w:bCs/>
-                <w:color w:val="1E1D2D" w:themeColor="background1"/>
-                <w:sz w:val="28"/>
-                <w:szCs w:val="28"/>
-              </w:rPr>
-              <w:t xml:space="preserve">, </w:t>
-            </w:r>
-            <w:r>
-              <w:rPr>
-                <w:rFonts w:ascii="Times New Roman" w:hAnsi="Times New Roman"/>
-                <w:bCs/>
-                <w:color w:val="1E1D2D" w:themeColor="background1"/>
-                <w:sz w:val="28"/>
-                <w:szCs w:val="28"/>
-                <w:lang w:val="en-US"/>
-              </w:rPr>
-              <w:t>CSS</w:t>
-            </w:r>
-            <w:r>
-              <w:rPr>
-                <w:rFonts w:ascii="Times New Roman" w:hAnsi="Times New Roman"/>
-                <w:bCs/>
-                <w:color w:val="1E1D2D" w:themeColor="background1"/>
-                <w:sz w:val="28"/>
-                <w:szCs w:val="28"/>
-              </w:rPr>
-              <w:t xml:space="preserve">, </w:t>
-            </w:r>
-            <w:r>
-              <w:rPr>
-                <w:rFonts w:ascii="Times New Roman" w:hAnsi="Times New Roman"/>
-                <w:bCs/>
-                <w:color w:val="1E1D2D" w:themeColor="background1"/>
-                <w:sz w:val="28"/>
-                <w:szCs w:val="28"/>
-                <w:lang w:val="en-US"/>
-              </w:rPr>
-              <w:t>PHP</w:t>
-            </w:r>
-            <w:r>
-              <w:rPr>
-                <w:rFonts w:ascii="Times New Roman" w:hAnsi="Times New Roman"/>
-                <w:bCs/>
-                <w:color w:val="1E1D2D" w:themeColor="background1"/>
-                <w:sz w:val="28"/>
-                <w:szCs w:val="28"/>
-              </w:rPr>
-              <w:t xml:space="preserve">, </w:t>
-            </w:r>
-            <w:r>
-              <w:rPr>
-                <w:rFonts w:ascii="Times New Roman" w:hAnsi="Times New Roman"/>
-                <w:bCs/>
-                <w:color w:val="1E1D2D" w:themeColor="background1"/>
-                <w:sz w:val="28"/>
-                <w:szCs w:val="28"/>
-                <w:lang w:val="en-US"/>
-              </w:rPr>
-              <w:t>C</w:t>
-            </w:r>
-            <w:r>
-              <w:rPr>
-                <w:rFonts w:ascii="Times New Roman" w:hAnsi="Times New Roman"/>
-                <w:bCs/>
-                <w:color w:val="1E1D2D" w:themeColor="background1"/>
-                <w:sz w:val="28"/>
-                <w:szCs w:val="28"/>
-              </w:rPr>
-              <w:t xml:space="preserve">#, </w:t>
-            </w:r>
-            <w:r>
-              <w:rPr>
-                <w:rFonts w:ascii="Times New Roman" w:hAnsi="Times New Roman"/>
-                <w:bCs/>
-                <w:color w:val="1E1D2D" w:themeColor="background1"/>
-                <w:sz w:val="28"/>
-                <w:szCs w:val="28"/>
-                <w:lang w:val="en-US"/>
-              </w:rPr>
-              <w:t>Unity</w:t>
-            </w:r>
-            <w:r>
-              <w:rPr>
-                <w:rFonts w:ascii="Times New Roman" w:hAnsi="Times New Roman"/>
-                <w:bCs/>
-                <w:color w:val="1E1D2D" w:themeColor="background1"/>
-                <w:sz w:val="28"/>
-                <w:szCs w:val="28"/>
-              </w:rPr>
-              <w:t>.</w:t>
-            </w:r>
-          </w:p>
-        </w:tc>
-        <w:tc>
-          <w:tcPr>
-            <w:tcW w:w="2072" w:type="dxa"/>
-          </w:tcPr>
-          <w:p>
-            <w:pPr>
-              <w:pStyle w:val="a6"/>
-              <w:spacing w:line="240" w:lineRule="auto"/>
-              <w:rPr>
-                <w:rFonts w:ascii="Times New Roman" w:hAnsi="Times New Roman"/>
-                <w:color w:val="1E1D2D" w:themeColor="background1"/>
-                <w:sz w:val="28"/>
-                <w:szCs w:val="28"/>
-              </w:rPr>
-            </w:pPr>
-            <w:r>
-              <w:rPr>
-                <w:rFonts w:ascii="Times New Roman" w:hAnsi="Times New Roman"/>
-                <w:color w:val="1E1D2D" w:themeColor="background1"/>
-                <w:sz w:val="28"/>
-                <w:szCs w:val="28"/>
-              </w:rPr>
-              <w:t>2015 – 2018</w:t>
-            </w:r>
-          </w:p>
-        </w:tc>
-      </w:tr>
-      <w:tr>
-        <w:trPr>
-          <w:trHeight w:val="216"/>
-        </w:trPr>
-        <w:tc>
-          <w:tcPr>
-            <w:tcW w:w="6234" w:type="dxa"/>
-          </w:tcPr>
-          <w:p>
-            <w:pPr>
-              <w:pStyle w:val="2"/>
-              <w:spacing w:line="240" w:lineRule="auto"/>
-              <w:rPr>
-                <w:rFonts w:ascii="Times New Roman" w:hAnsi="Times New Roman"/>
-                <w:color w:val="1E1D2D" w:themeColor="background1"/>
-                <w:sz w:val="28"/>
-                <w:szCs w:val="28"/>
-              </w:rPr>
-            </w:pPr>
-            <w:r>
-              <w:rPr>
-                <w:rFonts w:ascii="Times New Roman" w:hAnsi="Times New Roman"/>
-                <w:color w:val="1E1D2D" w:themeColor="background1"/>
-                <w:sz w:val="28"/>
-                <w:szCs w:val="28"/>
-              </w:rPr>
-              <w:t>ИТМО ФСПО (курсы)</w:t>
-            </w:r>
-          </w:p>
-          <w:p>
-            <w:pPr>
-              <w:pStyle w:val="2"/>
-              <w:spacing w:line="240" w:lineRule="auto"/>
-              <w:rPr>
-                <w:rFonts w:ascii="Times New Roman" w:hAnsi="Times New Roman"/>
-                <w:b w:val="0"/>
-                <w:bCs/>
-                <w:i/>
-                <w:iCs/>
-                <w:color w:val="1E1D2D" w:themeColor="background1"/>
-                <w:sz w:val="28"/>
-                <w:szCs w:val="28"/>
-              </w:rPr>
-            </w:pPr>
-            <w:r>
-              <w:rPr>
-                <w:rFonts w:ascii="Times New Roman" w:hAnsi="Times New Roman"/>
-                <w:b w:val="0"/>
-                <w:bCs/>
-                <w:i/>
-                <w:iCs/>
-                <w:color w:val="1E1D2D" w:themeColor="background1"/>
-                <w:sz w:val="28"/>
-                <w:szCs w:val="28"/>
-              </w:rPr>
-              <w:t>Санкт-Петербург, Аэродромная, 4</w:t>
-            </w:r>
-          </w:p>
-          <w:p>
-            <w:pPr>
-              <w:pStyle w:val="a"/>
-              <w:spacing w:line="240" w:lineRule="auto"/>
-              <w:rPr>
-                <w:rFonts w:ascii="Times New Roman" w:hAnsi="Times New Roman"/>
-                <w:b/>
-                <w:color w:val="1E1D2D" w:themeColor="background1"/>
-                <w:sz w:val="28"/>
-                <w:szCs w:val="28"/>
-              </w:rPr>
-            </w:pPr>
-            <w:r>
-              <w:rPr>
-                <w:rFonts w:ascii="Times New Roman" w:hAnsi="Times New Roman"/>
-                <w:bCs/>
-                <w:color w:val="1E1D2D" w:themeColor="background1"/>
-                <w:sz w:val="28"/>
-                <w:szCs w:val="28"/>
-              </w:rPr>
-              <w:t xml:space="preserve">Изучаемые темы: </w:t>
-            </w:r>
-            <w:r>
-              <w:rPr>
-                <w:rFonts w:ascii="Times New Roman" w:hAnsi="Times New Roman"/>
-                <w:bCs/>
-                <w:color w:val="1E1D2D" w:themeColor="background1"/>
-                <w:sz w:val="28"/>
-                <w:szCs w:val="28"/>
-                <w:lang w:val="en-US"/>
-              </w:rPr>
-              <w:t>C</w:t>
-            </w:r>
-            <w:r>
-              <w:rPr>
-                <w:rFonts w:ascii="Times New Roman" w:hAnsi="Times New Roman"/>
-                <w:bCs/>
-                <w:color w:val="1E1D2D" w:themeColor="background1"/>
-                <w:sz w:val="28"/>
-                <w:szCs w:val="28"/>
-              </w:rPr>
-              <w:t xml:space="preserve">, </w:t>
-            </w:r>
-            <w:r>
-              <w:rPr>
-                <w:rFonts w:ascii="Times New Roman" w:hAnsi="Times New Roman"/>
-                <w:bCs/>
-                <w:color w:val="1E1D2D" w:themeColor="background1"/>
-                <w:sz w:val="28"/>
-                <w:szCs w:val="28"/>
-                <w:lang w:val="en-US"/>
-              </w:rPr>
-              <w:t>C</w:t>
-            </w:r>
-            <w:r>
-              <w:rPr>
-                <w:rFonts w:ascii="Times New Roman" w:hAnsi="Times New Roman"/>
-                <w:bCs/>
-                <w:color w:val="1E1D2D" w:themeColor="background1"/>
-                <w:sz w:val="28"/>
-                <w:szCs w:val="28"/>
-              </w:rPr>
-              <w:t>++, ООП</w:t>
-            </w:r>
-            <w:r>
-              <w:rPr>
-                <w:rFonts w:ascii="Times New Roman" w:hAnsi="Times New Roman"/>
-                <w:bCs/>
-                <w:color w:val="1E1D2D" w:themeColor="background1"/>
-                <w:sz w:val="28"/>
-                <w:szCs w:val="28"/>
-              </w:rPr>
-              <w:t>.</w:t>
-            </w:r>
-          </w:p>
-        </w:tc>
-        <w:tc>
-          <w:tcPr>
-            <w:tcW w:w="2072" w:type="dxa"/>
-          </w:tcPr>
-          <w:p>
-            <w:pPr>
-              <w:pStyle w:val="a6"/>
-              <w:spacing w:line="240" w:lineRule="auto"/>
-              <w:rPr>
-                <w:rFonts w:ascii="Times New Roman" w:hAnsi="Times New Roman"/>
-                <w:color w:val="1E1D2D" w:themeColor="background1"/>
-                <w:sz w:val="28"/>
-                <w:szCs w:val="28"/>
-              </w:rPr>
-            </w:pPr>
-            <w:r>
-              <w:rPr>
-                <w:rFonts w:ascii="Times New Roman" w:hAnsi="Times New Roman"/>
-                <w:color w:val="1E1D2D" w:themeColor="background1"/>
-                <w:sz w:val="28"/>
-                <w:szCs w:val="28"/>
-              </w:rPr>
-              <w:t>2015 – 2018</w:t>
-            </w:r>
-          </w:p>
-        </w:tc>
-      </w:tr>
-    </w:tbl>
-    <w:p>
-      <w:pPr>
-        <w:pStyle w:val="1"/>
-        <w:spacing w:line="240" w:lineRule="auto"/>
-        <w:rPr>
-          <w:rFonts w:ascii="Times New Roman" w:hAnsi="Times New Roman"/>
-          <w:color w:val="1E1D2D" w:themeColor="background1"/>
-          <w:sz w:val="28"/>
-          <w:szCs w:val="28"/>
-        </w:rPr>
-      </w:pPr>
-      <w:r>
-        <w:rPr>
-          <w:rFonts w:ascii="Times New Roman" w:hAnsi="Times New Roman"/>
-          <w:color w:val="1E1D2D" w:themeColor="background1"/>
-          <w:sz w:val="28"/>
-          <w:szCs w:val="28"/>
-        </w:rPr>
         <w:t>ОПЫТ РАБОТЫ</w:t>
       </w:r>
     </w:p>
@@ -2136,29 +1682,7 @@
           <w:szCs w:val="28"/>
           <w:lang w:val="en-US"/>
         </w:rPr>
-        <w:t xml:space="preserve"> CMake, Conan, Google Test &amp; Benchmark, </w:t>
-      </w:r>
-      <w:proofErr w:type="spellStart"/>
-      <w:r>
-        <w:rPr>
-          <w:rFonts w:ascii="Times New Roman" w:hAnsi="Times New Roman"/>
-          <w:color w:val="1E1D2D" w:themeColor="background1"/>
-          <w:sz w:val="28"/>
-          <w:szCs w:val="28"/>
-          <w:lang w:val="en-US"/>
-        </w:rPr>
-        <w:t>Gcovr</w:t>
-      </w:r>
-      <w:proofErr w:type="spellEnd"/>
-      <w:r>
-        <w:rPr>
-          <w:rFonts w:ascii="Times New Roman" w:hAnsi="Times New Roman"/>
-          <w:color w:val="1E1D2D" w:themeColor="background1"/>
-          <w:sz w:val="28"/>
-          <w:szCs w:val="28"/>
-          <w:lang w:val="en-US"/>
-        </w:rPr>
-        <w:t>.</w:t>
+        <w:t xml:space="preserve"> CMake, Conan, Google Test &amp; Benchmark, Gcovr.</w:t>
       </w:r>
     </w:p>
     <w:p>
@@ -2297,47 +1821,7 @@
           <w:sz w:val="28"/>
           <w:szCs w:val="28"/>
         </w:rPr>
-        <w:t xml:space="preserve">Изучение и работа с контейнеризацией </w:t>
-      </w:r>
-      <w:proofErr w:type="spellStart"/>
-      <w:r>
-        <w:rPr>
-          <w:rFonts w:ascii="Times New Roman" w:hAnsi="Times New Roman"/>
-          <w:color w:val="1E1D2D" w:themeColor="background1"/>
-          <w:sz w:val="28"/>
-          <w:szCs w:val="28"/>
-        </w:rPr>
-        <w:t>Docker</w:t>
-      </w:r>
-      <w:proofErr w:type="spellEnd"/>
-      <w:r>
-        <w:rPr>
-          <w:rFonts w:ascii="Times New Roman" w:hAnsi="Times New Roman"/>
-          <w:color w:val="1E1D2D" w:themeColor="background1"/>
-          <w:sz w:val="28"/>
-          <w:szCs w:val="28"/>
-        </w:rPr>
-        <w:t xml:space="preserve">, базами данных на </w:t>
-      </w:r>
-      <w:proofErr w:type="spellStart"/>
-      <w:r>
-        <w:rPr>
-          <w:rFonts w:ascii="Times New Roman" w:hAnsi="Times New Roman"/>
-          <w:color w:val="1E1D2D" w:themeColor="background1"/>
-          <w:sz w:val="28"/>
-          <w:szCs w:val="28"/>
-        </w:rPr>
-        <w:t>PostgreSQL</w:t>
-      </w:r>
-      <w:proofErr w:type="spellEnd"/>
-      <w:r>
-        <w:rPr>
-          <w:rFonts w:ascii="Times New Roman" w:hAnsi="Times New Roman"/>
-          <w:color w:val="1E1D2D" w:themeColor="background1"/>
-          <w:sz w:val="28"/>
-          <w:szCs w:val="28"/>
-        </w:rPr>
-        <w:t>, а также участие в поддержке веб-приложений.</w:t>
+        <w:t>Изучение и работа с контейнеризацией Docker, базами данных на PostgreSQL, а также участие в поддержке веб-приложений.</w:t>
       </w:r>
     </w:p>
     <w:p>
@@ -2394,37 +1878,7 @@
                 <w:szCs w:val="28"/>
                 <w:lang w:val="en-US"/>
               </w:rPr>
-              <w:t>Intern</w:t>
-            </w:r>
-            <w:r>
-              <w:rPr>
-                <w:rFonts w:ascii="Times New Roman" w:hAnsi="Times New Roman"/>
-                <w:color w:val="1E1D2D" w:themeColor="background1"/>
-                <w:sz w:val="28"/>
-                <w:szCs w:val="28"/>
-                <w:lang w:val="en-US"/>
-              </w:rPr>
-              <w:t xml:space="preserve"> C++ </w:t>
-            </w:r>
-            <w:r>
-              <w:rPr>
-                <w:rFonts w:ascii="Times New Roman" w:hAnsi="Times New Roman"/>
-                <w:color w:val="1E1D2D" w:themeColor="background1"/>
-                <w:sz w:val="28"/>
-                <w:szCs w:val="28"/>
-                <w:lang w:val="en-US"/>
-              </w:rPr>
-              <w:t>Software D</w:t>
-            </w:r>
-            <w:r>
-              <w:rPr>
-                <w:rFonts w:ascii="Times New Roman" w:hAnsi="Times New Roman"/>
-                <w:color w:val="1E1D2D" w:themeColor="background1"/>
-                <w:sz w:val="28"/>
-                <w:szCs w:val="28"/>
-                <w:lang w:val="en-US"/>
-              </w:rPr>
-              <w:t>eveloper</w:t>
+              <w:t>Intern C++ Software Developer</w:t>
             </w:r>
           </w:p>
         </w:tc>
@@ -2545,6 +1999,1101 @@
         </w:rPr>
         <w:t>.</w:t>
       </w:r>
+    </w:p>
+    <w:p>
+      <w:pPr>
+        <w:pStyle w:val="1"/>
+        <w:spacing w:line="240" w:lineRule="auto"/>
+        <w:jc w:val="both"/>
+        <w:rPr>
+          <w:rFonts w:ascii="Times New Roman" w:hAnsi="Times New Roman"/>
+          <w:color w:val="1E1D2D" w:themeColor="background1"/>
+          <w:sz w:val="28"/>
+          <w:szCs w:val="28"/>
+        </w:rPr>
+      </w:pPr>
+      <w:bookmarkStart w:id="0" w:name="_Hlk112888830"/>
+      <w:r>
+        <w:rPr>
+          <w:rFonts w:ascii="Times New Roman" w:hAnsi="Times New Roman"/>
+          <w:color w:val="1E1D2D" w:themeColor="background1"/>
+          <w:sz w:val="28"/>
+          <w:szCs w:val="28"/>
+        </w:rPr>
+        <w:t>ОБРАЗОВАНИЕ</w:t>
+      </w:r>
+    </w:p>
+    <w:tbl>
+      <w:tblPr>
+        <w:tblW w:w="5035" w:type="pct"/>
+        <w:tblLayout w:type="fixed"/>
+        <w:tblCellMar>
+          <w:left w:w="0" w:type="dxa"/>
+          <w:right w:w="0" w:type="dxa"/>
+        </w:tblCellMar>
+        <w:tblLook w:val="0620" w:firstRow="1" w:lastRow="0" w:firstColumn="0" w:lastColumn="0" w:noHBand="1" w:noVBand="1"/>
+        <w:tblDescription w:val="Макетная таблица"/>
+      </w:tblPr>
+      <w:tblGrid>
+        <w:gridCol w:w="6663"/>
+        <w:gridCol w:w="1645"/>
+        <w:gridCol w:w="56"/>
+      </w:tblGrid>
+      <w:tr>
+        <w:trPr>
+          <w:trHeight w:val="216"/>
+        </w:trPr>
+        <w:tc>
+          <w:tcPr>
+            <w:tcW w:w="6663" w:type="dxa"/>
+          </w:tcPr>
+          <w:bookmarkEnd w:id="0"/>
+          <w:p>
+            <w:pPr>
+              <w:pStyle w:val="2"/>
+              <w:spacing w:line="240" w:lineRule="auto"/>
+              <w:rPr>
+                <w:rFonts w:ascii="Times New Roman" w:hAnsi="Times New Roman"/>
+                <w:color w:val="1E1D2D" w:themeColor="background1"/>
+                <w:sz w:val="28"/>
+                <w:szCs w:val="28"/>
+              </w:rPr>
+            </w:pPr>
+            <w:r>
+              <w:rPr>
+                <w:rFonts w:ascii="Times New Roman" w:hAnsi="Times New Roman"/>
+                <w:color w:val="1E1D2D" w:themeColor="background1"/>
+                <w:sz w:val="28"/>
+                <w:szCs w:val="28"/>
+              </w:rPr>
+              <w:t>СПб</w:t>
+            </w:r>
+            <w:r>
+              <w:rPr>
+                <w:rFonts w:ascii="Times New Roman" w:hAnsi="Times New Roman"/>
+                <w:color w:val="1E1D2D" w:themeColor="background1"/>
+                <w:sz w:val="28"/>
+                <w:szCs w:val="28"/>
+              </w:rPr>
+              <w:t xml:space="preserve"> </w:t>
+            </w:r>
+            <w:r>
+              <w:rPr>
+                <w:rFonts w:ascii="Times New Roman" w:hAnsi="Times New Roman"/>
+                <w:color w:val="1E1D2D" w:themeColor="background1"/>
+                <w:sz w:val="28"/>
+                <w:szCs w:val="28"/>
+              </w:rPr>
+              <w:t>П</w:t>
+            </w:r>
+            <w:r>
+              <w:rPr>
+                <w:rFonts w:ascii="Times New Roman" w:hAnsi="Times New Roman"/>
+                <w:color w:val="1E1D2D" w:themeColor="background1"/>
+                <w:sz w:val="28"/>
+                <w:szCs w:val="28"/>
+              </w:rPr>
+              <w:t xml:space="preserve">олитехнический </w:t>
+            </w:r>
+            <w:r>
+              <w:rPr>
+                <w:rFonts w:ascii="Times New Roman" w:hAnsi="Times New Roman"/>
+                <w:color w:val="1E1D2D" w:themeColor="background1"/>
+                <w:sz w:val="28"/>
+                <w:szCs w:val="28"/>
+              </w:rPr>
+              <w:t>У</w:t>
+            </w:r>
+            <w:r>
+              <w:rPr>
+                <w:rFonts w:ascii="Times New Roman" w:hAnsi="Times New Roman"/>
+                <w:color w:val="1E1D2D" w:themeColor="background1"/>
+                <w:sz w:val="28"/>
+                <w:szCs w:val="28"/>
+              </w:rPr>
+              <w:t>ниверситет Петра Великого</w:t>
+            </w:r>
+            <w:r>
+              <w:rPr>
+                <w:rFonts w:ascii="Times New Roman" w:hAnsi="Times New Roman"/>
+                <w:color w:val="1E1D2D" w:themeColor="background1"/>
+                <w:sz w:val="28"/>
+                <w:szCs w:val="28"/>
+              </w:rPr>
+              <w:t xml:space="preserve">, </w:t>
+            </w:r>
+            <w:r>
+              <w:rPr>
+                <w:rFonts w:ascii="Times New Roman" w:hAnsi="Times New Roman"/>
+                <w:color w:val="1E1D2D" w:themeColor="background1"/>
+                <w:sz w:val="28"/>
+                <w:szCs w:val="28"/>
+              </w:rPr>
+              <w:t>И</w:t>
+            </w:r>
+            <w:r>
+              <w:rPr>
+                <w:rFonts w:ascii="Times New Roman" w:hAnsi="Times New Roman"/>
+                <w:color w:val="1E1D2D" w:themeColor="background1"/>
+                <w:sz w:val="28"/>
+                <w:szCs w:val="28"/>
+              </w:rPr>
+              <w:t xml:space="preserve">нститут </w:t>
+            </w:r>
+            <w:r>
+              <w:rPr>
+                <w:rFonts w:ascii="Times New Roman" w:hAnsi="Times New Roman"/>
+                <w:color w:val="1E1D2D" w:themeColor="background1"/>
+                <w:sz w:val="28"/>
+                <w:szCs w:val="28"/>
+              </w:rPr>
+              <w:t>К</w:t>
+            </w:r>
+            <w:r>
+              <w:rPr>
+                <w:rFonts w:ascii="Times New Roman" w:hAnsi="Times New Roman"/>
+                <w:color w:val="1E1D2D" w:themeColor="background1"/>
+                <w:sz w:val="28"/>
+                <w:szCs w:val="28"/>
+              </w:rPr>
+              <w:t xml:space="preserve">омпьютерных </w:t>
+            </w:r>
+            <w:r>
+              <w:rPr>
+                <w:rFonts w:ascii="Times New Roman" w:hAnsi="Times New Roman"/>
+                <w:color w:val="1E1D2D" w:themeColor="background1"/>
+                <w:sz w:val="28"/>
+                <w:szCs w:val="28"/>
+              </w:rPr>
+              <w:t>Н</w:t>
+            </w:r>
+            <w:r>
+              <w:rPr>
+                <w:rFonts w:ascii="Times New Roman" w:hAnsi="Times New Roman"/>
+                <w:color w:val="1E1D2D" w:themeColor="background1"/>
+                <w:sz w:val="28"/>
+                <w:szCs w:val="28"/>
+              </w:rPr>
+              <w:t xml:space="preserve">аук и </w:t>
+            </w:r>
+            <w:r>
+              <w:rPr>
+                <w:rFonts w:ascii="Times New Roman" w:hAnsi="Times New Roman"/>
+                <w:color w:val="1E1D2D" w:themeColor="background1"/>
+                <w:sz w:val="28"/>
+                <w:szCs w:val="28"/>
+              </w:rPr>
+              <w:t>Т</w:t>
+            </w:r>
+            <w:r>
+              <w:rPr>
+                <w:rFonts w:ascii="Times New Roman" w:hAnsi="Times New Roman"/>
+                <w:color w:val="1E1D2D" w:themeColor="background1"/>
+                <w:sz w:val="28"/>
+                <w:szCs w:val="28"/>
+              </w:rPr>
+              <w:t>ехнологий</w:t>
+            </w:r>
+            <w:r>
+              <w:rPr>
+                <w:rFonts w:ascii="Times New Roman" w:hAnsi="Times New Roman"/>
+                <w:color w:val="1E1D2D" w:themeColor="background1"/>
+                <w:sz w:val="28"/>
+                <w:szCs w:val="28"/>
+              </w:rPr>
+              <w:t xml:space="preserve">, </w:t>
+            </w:r>
+            <w:r>
+              <w:rPr>
+                <w:rFonts w:ascii="Times New Roman" w:hAnsi="Times New Roman"/>
+                <w:color w:val="1E1D2D" w:themeColor="background1"/>
+                <w:sz w:val="28"/>
+                <w:szCs w:val="28"/>
+              </w:rPr>
+              <w:t>Высшая школа программной инженерии</w:t>
+            </w:r>
+          </w:p>
+          <w:p>
+            <w:pPr>
+              <w:pStyle w:val="a7"/>
+              <w:spacing w:line="240" w:lineRule="auto"/>
+              <w:rPr>
+                <w:rFonts w:ascii="Times New Roman" w:hAnsi="Times New Roman"/>
+                <w:color w:val="1E1D2D" w:themeColor="background1"/>
+                <w:sz w:val="28"/>
+                <w:szCs w:val="28"/>
+              </w:rPr>
+            </w:pPr>
+            <w:r>
+              <w:rPr>
+                <w:rFonts w:ascii="Times New Roman" w:hAnsi="Times New Roman"/>
+                <w:color w:val="1E1D2D" w:themeColor="background1"/>
+                <w:sz w:val="28"/>
+                <w:szCs w:val="28"/>
+              </w:rPr>
+              <w:t xml:space="preserve">Санкт-Петербург, </w:t>
+            </w:r>
+            <w:r>
+              <w:rPr>
+                <w:rFonts w:ascii="Times New Roman" w:hAnsi="Times New Roman"/>
+                <w:color w:val="1E1D2D" w:themeColor="background1"/>
+                <w:sz w:val="28"/>
+                <w:szCs w:val="28"/>
+              </w:rPr>
+              <w:t>Политехническая</w:t>
+            </w:r>
+            <w:r>
+              <w:rPr>
+                <w:rFonts w:ascii="Times New Roman" w:hAnsi="Times New Roman"/>
+                <w:color w:val="1E1D2D" w:themeColor="background1"/>
+                <w:sz w:val="28"/>
+                <w:szCs w:val="28"/>
+              </w:rPr>
+              <w:t>, 2</w:t>
+            </w:r>
+            <w:r>
+              <w:rPr>
+                <w:rFonts w:ascii="Times New Roman" w:hAnsi="Times New Roman"/>
+                <w:color w:val="1E1D2D" w:themeColor="background1"/>
+                <w:sz w:val="28"/>
+                <w:szCs w:val="28"/>
+              </w:rPr>
+              <w:t>9</w:t>
+            </w:r>
+          </w:p>
+          <w:p>
+            <w:pPr>
+              <w:pStyle w:val="a"/>
+              <w:spacing w:line="240" w:lineRule="auto"/>
+              <w:rPr>
+                <w:rFonts w:ascii="Times New Roman" w:hAnsi="Times New Roman"/>
+                <w:color w:val="1E1D2D" w:themeColor="background1"/>
+                <w:sz w:val="28"/>
+                <w:szCs w:val="28"/>
+              </w:rPr>
+            </w:pPr>
+            <w:r>
+              <w:rPr>
+                <w:rFonts w:ascii="Times New Roman" w:hAnsi="Times New Roman"/>
+                <w:color w:val="1E1D2D" w:themeColor="background1"/>
+                <w:sz w:val="28"/>
+                <w:szCs w:val="28"/>
+              </w:rPr>
+              <w:t xml:space="preserve">Кафедра: </w:t>
+            </w:r>
+            <w:r>
+              <w:rPr>
+                <w:rFonts w:ascii="Times New Roman" w:hAnsi="Times New Roman"/>
+                <w:color w:val="1E1D2D" w:themeColor="background1"/>
+                <w:sz w:val="28"/>
+                <w:szCs w:val="28"/>
+              </w:rPr>
+              <w:t>программная инженерия</w:t>
+            </w:r>
+            <w:r>
+              <w:rPr>
+                <w:rFonts w:ascii="Times New Roman" w:hAnsi="Times New Roman"/>
+                <w:color w:val="1E1D2D" w:themeColor="background1"/>
+                <w:sz w:val="28"/>
+                <w:szCs w:val="28"/>
+              </w:rPr>
+              <w:t>;</w:t>
+            </w:r>
+          </w:p>
+          <w:p>
+            <w:pPr>
+              <w:pStyle w:val="a"/>
+              <w:spacing w:line="240" w:lineRule="auto"/>
+              <w:rPr>
+                <w:rFonts w:ascii="Times New Roman" w:hAnsi="Times New Roman"/>
+                <w:color w:val="1E1D2D" w:themeColor="background1"/>
+                <w:sz w:val="28"/>
+                <w:szCs w:val="28"/>
+              </w:rPr>
+            </w:pPr>
+            <w:r>
+              <w:rPr>
+                <w:rFonts w:ascii="Times New Roman" w:hAnsi="Times New Roman"/>
+                <w:color w:val="1E1D2D" w:themeColor="background1"/>
+                <w:sz w:val="28"/>
+                <w:szCs w:val="28"/>
+              </w:rPr>
+              <w:t xml:space="preserve">Форма обучения: </w:t>
+            </w:r>
+            <w:r>
+              <w:rPr>
+                <w:rFonts w:ascii="Times New Roman" w:hAnsi="Times New Roman"/>
+                <w:b/>
+                <w:bCs/>
+                <w:color w:val="1E1D2D" w:themeColor="background1"/>
+                <w:sz w:val="28"/>
+                <w:szCs w:val="28"/>
+              </w:rPr>
+              <w:t>очно-заочн</w:t>
+            </w:r>
+            <w:r>
+              <w:rPr>
+                <w:rFonts w:ascii="Times New Roman" w:hAnsi="Times New Roman"/>
+                <w:b/>
+                <w:bCs/>
+                <w:color w:val="1E1D2D" w:themeColor="background1"/>
+                <w:sz w:val="28"/>
+                <w:szCs w:val="28"/>
+              </w:rPr>
+              <w:t>ая</w:t>
+            </w:r>
+            <w:r>
+              <w:rPr>
+                <w:rFonts w:ascii="Times New Roman" w:hAnsi="Times New Roman"/>
+                <w:color w:val="1E1D2D" w:themeColor="background1"/>
+                <w:sz w:val="28"/>
+                <w:szCs w:val="28"/>
+              </w:rPr>
+              <w:t xml:space="preserve"> (вечерняя удалёнка, не препятствующая совмещению с </w:t>
+            </w:r>
+            <w:r>
+              <w:rPr>
+                <w:rFonts w:ascii="Times New Roman" w:hAnsi="Times New Roman"/>
+                <w:color w:val="1E1D2D" w:themeColor="background1"/>
+                <w:sz w:val="28"/>
+                <w:szCs w:val="28"/>
+              </w:rPr>
+              <w:t xml:space="preserve">полным </w:t>
+            </w:r>
+            <w:r>
+              <w:rPr>
+                <w:rFonts w:ascii="Times New Roman" w:hAnsi="Times New Roman"/>
+                <w:color w:val="1E1D2D" w:themeColor="background1"/>
+                <w:sz w:val="28"/>
+                <w:szCs w:val="28"/>
+              </w:rPr>
+              <w:t>рабо</w:t>
+            </w:r>
+            <w:r>
+              <w:rPr>
+                <w:rFonts w:ascii="Times New Roman" w:hAnsi="Times New Roman"/>
+                <w:color w:val="1E1D2D" w:themeColor="background1"/>
+                <w:sz w:val="28"/>
+                <w:szCs w:val="28"/>
+              </w:rPr>
+              <w:t>чим графиком</w:t>
+            </w:r>
+            <w:r>
+              <w:rPr>
+                <w:rFonts w:ascii="Times New Roman" w:hAnsi="Times New Roman"/>
+                <w:color w:val="1E1D2D" w:themeColor="background1"/>
+                <w:sz w:val="28"/>
+                <w:szCs w:val="28"/>
+              </w:rPr>
+              <w:t>)</w:t>
+            </w:r>
+          </w:p>
+        </w:tc>
+        <w:tc>
+          <w:tcPr>
+            <w:tcW w:w="1701" w:type="dxa"/>
+            <w:gridSpan w:val="2"/>
+          </w:tcPr>
+          <w:p>
+            <w:pPr>
+              <w:pStyle w:val="a6"/>
+              <w:spacing w:line="240" w:lineRule="auto"/>
+              <w:rPr>
+                <w:rFonts w:ascii="Times New Roman" w:hAnsi="Times New Roman"/>
+                <w:color w:val="1E1D2D" w:themeColor="background1"/>
+                <w:sz w:val="28"/>
+                <w:szCs w:val="28"/>
+              </w:rPr>
+            </w:pPr>
+            <w:r>
+              <w:rPr>
+                <w:rFonts w:ascii="Times New Roman" w:hAnsi="Times New Roman"/>
+                <w:color w:val="1E1D2D" w:themeColor="background1"/>
+                <w:sz w:val="28"/>
+                <w:szCs w:val="28"/>
+              </w:rPr>
+              <w:t>20</w:t>
+            </w:r>
+            <w:r>
+              <w:rPr>
+                <w:rFonts w:ascii="Times New Roman" w:hAnsi="Times New Roman"/>
+                <w:color w:val="1E1D2D" w:themeColor="background1"/>
+                <w:sz w:val="28"/>
+                <w:szCs w:val="28"/>
+              </w:rPr>
+              <w:t>22</w:t>
+            </w:r>
+            <w:r>
+              <w:rPr>
+                <w:rFonts w:ascii="Times New Roman" w:hAnsi="Times New Roman"/>
+                <w:color w:val="1E1D2D" w:themeColor="background1"/>
+                <w:sz w:val="28"/>
+                <w:szCs w:val="28"/>
+              </w:rPr>
+              <w:t xml:space="preserve"> – </w:t>
+            </w:r>
+            <w:r>
+              <w:rPr>
+                <w:rFonts w:ascii="Times New Roman" w:hAnsi="Times New Roman"/>
+                <w:color w:val="1E1D2D" w:themeColor="background1"/>
+                <w:sz w:val="28"/>
+                <w:szCs w:val="28"/>
+              </w:rPr>
+              <w:t>по текущий момент</w:t>
+            </w:r>
+          </w:p>
+        </w:tc>
+      </w:tr>
+      <w:tr>
+        <w:trPr>
+          <w:gridAfter w:val="1"/>
+          <w:wAfter w:w="56" w:type="dxa"/>
+          <w:trHeight w:val="216"/>
+        </w:trPr>
+        <w:tc>
+          <w:tcPr>
+            <w:tcW w:w="6663" w:type="dxa"/>
+          </w:tcPr>
+          <w:p>
+            <w:pPr>
+              <w:pStyle w:val="2"/>
+              <w:spacing w:line="240" w:lineRule="auto"/>
+              <w:rPr>
+                <w:rFonts w:ascii="Times New Roman" w:hAnsi="Times New Roman"/>
+                <w:color w:val="1E1D2D" w:themeColor="background1"/>
+                <w:sz w:val="28"/>
+                <w:szCs w:val="28"/>
+              </w:rPr>
+            </w:pPr>
+            <w:r>
+              <w:rPr>
+                <w:rFonts w:ascii="Times New Roman" w:hAnsi="Times New Roman"/>
+                <w:color w:val="1E1D2D" w:themeColor="background1"/>
+                <w:sz w:val="28"/>
+                <w:szCs w:val="28"/>
+              </w:rPr>
+              <w:t>СПб ГБПОУ Политехнический колледж городского хозяйства</w:t>
+            </w:r>
+          </w:p>
+          <w:p>
+            <w:pPr>
+              <w:pStyle w:val="a7"/>
+              <w:spacing w:line="240" w:lineRule="auto"/>
+              <w:rPr>
+                <w:rFonts w:ascii="Times New Roman" w:hAnsi="Times New Roman"/>
+                <w:color w:val="1E1D2D" w:themeColor="background1"/>
+                <w:sz w:val="28"/>
+                <w:szCs w:val="28"/>
+              </w:rPr>
+            </w:pPr>
+            <w:r>
+              <w:rPr>
+                <w:rFonts w:ascii="Times New Roman" w:hAnsi="Times New Roman"/>
+                <w:color w:val="1E1D2D" w:themeColor="background1"/>
+                <w:sz w:val="28"/>
+                <w:szCs w:val="28"/>
+              </w:rPr>
+              <w:t>Санкт-Петербург</w:t>
+            </w:r>
+            <w:r>
+              <w:rPr>
+                <w:rFonts w:ascii="Times New Roman" w:hAnsi="Times New Roman"/>
+                <w:color w:val="1E1D2D" w:themeColor="background1"/>
+                <w:sz w:val="28"/>
+                <w:szCs w:val="28"/>
+              </w:rPr>
+              <w:t>, Авиаконструкторов, 28</w:t>
+            </w:r>
+          </w:p>
+          <w:p>
+            <w:pPr>
+              <w:pStyle w:val="a"/>
+              <w:spacing w:line="240" w:lineRule="auto"/>
+              <w:rPr>
+                <w:rFonts w:ascii="Times New Roman" w:hAnsi="Times New Roman"/>
+                <w:color w:val="1E1D2D" w:themeColor="background1"/>
+                <w:sz w:val="28"/>
+                <w:szCs w:val="28"/>
+              </w:rPr>
+            </w:pPr>
+            <w:r>
+              <w:rPr>
+                <w:rFonts w:ascii="Times New Roman" w:hAnsi="Times New Roman"/>
+                <w:color w:val="1E1D2D" w:themeColor="background1"/>
+                <w:sz w:val="28"/>
+                <w:szCs w:val="28"/>
+              </w:rPr>
+              <w:t>Кафедра: программирование в компьютерных системах</w:t>
+            </w:r>
+            <w:r>
+              <w:rPr>
+                <w:rFonts w:ascii="Times New Roman" w:hAnsi="Times New Roman"/>
+                <w:color w:val="1E1D2D" w:themeColor="background1"/>
+                <w:sz w:val="28"/>
+                <w:szCs w:val="28"/>
+              </w:rPr>
+              <w:t>;</w:t>
+            </w:r>
+          </w:p>
+          <w:p>
+            <w:pPr>
+              <w:pStyle w:val="a"/>
+              <w:spacing w:line="240" w:lineRule="auto"/>
+              <w:rPr>
+                <w:rFonts w:ascii="Times New Roman" w:hAnsi="Times New Roman"/>
+                <w:color w:val="1E1D2D" w:themeColor="background1"/>
+                <w:sz w:val="28"/>
+                <w:szCs w:val="28"/>
+              </w:rPr>
+            </w:pPr>
+            <w:r>
+              <w:rPr>
+                <w:rFonts w:ascii="Times New Roman" w:hAnsi="Times New Roman"/>
+                <w:color w:val="1E1D2D" w:themeColor="background1"/>
+                <w:sz w:val="28"/>
+                <w:szCs w:val="28"/>
+              </w:rPr>
+              <w:t>Квалификации</w:t>
+            </w:r>
+            <w:r>
+              <w:rPr>
+                <w:rFonts w:ascii="Times New Roman" w:hAnsi="Times New Roman"/>
+                <w:color w:val="1E1D2D" w:themeColor="background1"/>
+                <w:sz w:val="28"/>
+                <w:szCs w:val="28"/>
+              </w:rPr>
+              <w:t>: техник-программист</w:t>
+            </w:r>
+            <w:r>
+              <w:rPr>
+                <w:rFonts w:ascii="Times New Roman" w:hAnsi="Times New Roman"/>
+                <w:color w:val="1E1D2D" w:themeColor="background1"/>
+                <w:sz w:val="28"/>
+                <w:szCs w:val="28"/>
+              </w:rPr>
+              <w:t xml:space="preserve"> (красный диплом), оператор ЭВМ</w:t>
+            </w:r>
+            <w:r>
+              <w:rPr>
+                <w:rFonts w:ascii="Times New Roman" w:hAnsi="Times New Roman"/>
+                <w:color w:val="1E1D2D" w:themeColor="background1"/>
+                <w:sz w:val="28"/>
+                <w:szCs w:val="28"/>
+              </w:rPr>
+              <w:t>.</w:t>
+            </w:r>
+          </w:p>
+          <w:p>
+            <w:pPr>
+              <w:pStyle w:val="1"/>
+              <w:spacing w:line="240" w:lineRule="auto"/>
+              <w:jc w:val="both"/>
+              <w:rPr>
+                <w:rFonts w:ascii="Times New Roman" w:hAnsi="Times New Roman"/>
+                <w:color w:val="1E1D2D" w:themeColor="background1"/>
+                <w:sz w:val="28"/>
+                <w:szCs w:val="28"/>
+              </w:rPr>
+            </w:pPr>
+            <w:r>
+              <w:rPr>
+                <w:rFonts w:ascii="Times New Roman" w:hAnsi="Times New Roman"/>
+                <w:color w:val="1E1D2D" w:themeColor="background1"/>
+                <w:sz w:val="28"/>
+                <w:szCs w:val="28"/>
+              </w:rPr>
+              <w:lastRenderedPageBreak/>
+              <w:t xml:space="preserve">ДОПОЛНИТЕЛЬНОЕ </w:t>
+            </w:r>
+            <w:r>
+              <w:rPr>
+                <w:rFonts w:ascii="Times New Roman" w:hAnsi="Times New Roman"/>
+                <w:color w:val="1E1D2D" w:themeColor="background1"/>
+                <w:sz w:val="28"/>
+                <w:szCs w:val="28"/>
+              </w:rPr>
+              <w:t>ОБРАЗОВАНИЕ</w:t>
+            </w:r>
+            <w:r>
+              <w:rPr>
+                <w:rFonts w:ascii="Times New Roman" w:hAnsi="Times New Roman"/>
+                <w:color w:val="1E1D2D" w:themeColor="background1"/>
+                <w:sz w:val="28"/>
+                <w:szCs w:val="28"/>
+              </w:rPr>
+              <w:t xml:space="preserve"> (КУРСЫ)</w:t>
+            </w:r>
+          </w:p>
+        </w:tc>
+        <w:tc>
+          <w:tcPr>
+            <w:tcW w:w="1645" w:type="dxa"/>
+          </w:tcPr>
+          <w:p>
+            <w:pPr>
+              <w:pStyle w:val="a6"/>
+              <w:spacing w:line="240" w:lineRule="auto"/>
+              <w:rPr>
+                <w:rFonts w:ascii="Times New Roman" w:hAnsi="Times New Roman"/>
+                <w:color w:val="1E1D2D" w:themeColor="background1"/>
+                <w:sz w:val="28"/>
+                <w:szCs w:val="28"/>
+              </w:rPr>
+            </w:pPr>
+            <w:r>
+              <w:rPr>
+                <w:rFonts w:ascii="Times New Roman" w:hAnsi="Times New Roman"/>
+                <w:color w:val="1E1D2D" w:themeColor="background1"/>
+                <w:sz w:val="28"/>
+                <w:szCs w:val="28"/>
+              </w:rPr>
+              <w:lastRenderedPageBreak/>
+              <w:t xml:space="preserve">2018 – </w:t>
+            </w:r>
+            <w:r>
+              <w:rPr>
+                <w:rFonts w:ascii="Times New Roman" w:hAnsi="Times New Roman"/>
+                <w:color w:val="1E1D2D" w:themeColor="background1"/>
+                <w:sz w:val="28"/>
+                <w:szCs w:val="28"/>
+              </w:rPr>
+              <w:t>2022</w:t>
+            </w:r>
+          </w:p>
+        </w:tc>
+      </w:tr>
+      <w:tr>
+        <w:trPr>
+          <w:gridAfter w:val="1"/>
+          <w:wAfter w:w="56" w:type="dxa"/>
+          <w:trHeight w:val="216"/>
+        </w:trPr>
+        <w:tc>
+          <w:tcPr>
+            <w:tcW w:w="6663" w:type="dxa"/>
+          </w:tcPr>
+          <w:p>
+            <w:pPr>
+              <w:pStyle w:val="2"/>
+              <w:spacing w:line="240" w:lineRule="auto"/>
+              <w:rPr>
+                <w:rFonts w:ascii="Times New Roman" w:hAnsi="Times New Roman"/>
+                <w:color w:val="1E1D2D" w:themeColor="background1"/>
+                <w:sz w:val="28"/>
+                <w:szCs w:val="28"/>
+              </w:rPr>
+            </w:pPr>
+            <w:r>
+              <w:rPr>
+                <w:rFonts w:ascii="Times New Roman" w:hAnsi="Times New Roman"/>
+                <w:color w:val="1E1D2D" w:themeColor="background1"/>
+                <w:sz w:val="28"/>
+                <w:szCs w:val="28"/>
+              </w:rPr>
+              <w:t>Новосибирская Академия Дизайна и Программирования</w:t>
+            </w:r>
+          </w:p>
+          <w:p>
+            <w:pPr>
+              <w:pStyle w:val="2"/>
+              <w:spacing w:line="240" w:lineRule="auto"/>
+              <w:rPr>
+                <w:rFonts w:ascii="Times New Roman" w:hAnsi="Times New Roman"/>
+                <w:b w:val="0"/>
+                <w:bCs/>
+                <w:i/>
+                <w:iCs/>
+                <w:color w:val="1E1D2D" w:themeColor="background1"/>
+                <w:sz w:val="28"/>
+                <w:szCs w:val="28"/>
+              </w:rPr>
+            </w:pPr>
+            <w:r>
+              <w:rPr>
+                <w:rFonts w:ascii="Times New Roman" w:hAnsi="Times New Roman"/>
+                <w:b w:val="0"/>
+                <w:bCs/>
+                <w:i/>
+                <w:iCs/>
+                <w:color w:val="1E1D2D" w:themeColor="background1"/>
+                <w:sz w:val="28"/>
+                <w:szCs w:val="28"/>
+              </w:rPr>
+              <w:t>Санкт-Петербург, Ушинского, 12</w:t>
+            </w:r>
+          </w:p>
+          <w:p>
+            <w:pPr>
+              <w:pStyle w:val="a"/>
+              <w:spacing w:line="240" w:lineRule="auto"/>
+              <w:rPr>
+                <w:rFonts w:ascii="Times New Roman" w:hAnsi="Times New Roman"/>
+                <w:bCs/>
+                <w:color w:val="1E1D2D" w:themeColor="background1"/>
+                <w:sz w:val="28"/>
+                <w:szCs w:val="28"/>
+              </w:rPr>
+            </w:pPr>
+            <w:r>
+              <w:rPr>
+                <w:rFonts w:ascii="Times New Roman" w:hAnsi="Times New Roman"/>
+                <w:bCs/>
+                <w:color w:val="1E1D2D" w:themeColor="background1"/>
+                <w:sz w:val="28"/>
+                <w:szCs w:val="28"/>
+              </w:rPr>
+              <w:t xml:space="preserve">Изучаемые темы: </w:t>
+            </w:r>
+            <w:r>
+              <w:rPr>
+                <w:rFonts w:ascii="Times New Roman" w:hAnsi="Times New Roman"/>
+                <w:bCs/>
+                <w:color w:val="1E1D2D" w:themeColor="background1"/>
+                <w:sz w:val="28"/>
+                <w:szCs w:val="28"/>
+                <w:lang w:val="en-US"/>
+              </w:rPr>
+              <w:t>HTML</w:t>
+            </w:r>
+            <w:r>
+              <w:rPr>
+                <w:rFonts w:ascii="Times New Roman" w:hAnsi="Times New Roman"/>
+                <w:bCs/>
+                <w:color w:val="1E1D2D" w:themeColor="background1"/>
+                <w:sz w:val="28"/>
+                <w:szCs w:val="28"/>
+              </w:rPr>
+              <w:t xml:space="preserve">, </w:t>
+            </w:r>
+            <w:r>
+              <w:rPr>
+                <w:rFonts w:ascii="Times New Roman" w:hAnsi="Times New Roman"/>
+                <w:bCs/>
+                <w:color w:val="1E1D2D" w:themeColor="background1"/>
+                <w:sz w:val="28"/>
+                <w:szCs w:val="28"/>
+                <w:lang w:val="en-US"/>
+              </w:rPr>
+              <w:t>CSS</w:t>
+            </w:r>
+            <w:r>
+              <w:rPr>
+                <w:rFonts w:ascii="Times New Roman" w:hAnsi="Times New Roman"/>
+                <w:bCs/>
+                <w:color w:val="1E1D2D" w:themeColor="background1"/>
+                <w:sz w:val="28"/>
+                <w:szCs w:val="28"/>
+              </w:rPr>
+              <w:t xml:space="preserve">, </w:t>
+            </w:r>
+            <w:r>
+              <w:rPr>
+                <w:rFonts w:ascii="Times New Roman" w:hAnsi="Times New Roman"/>
+                <w:bCs/>
+                <w:color w:val="1E1D2D" w:themeColor="background1"/>
+                <w:sz w:val="28"/>
+                <w:szCs w:val="28"/>
+                <w:lang w:val="en-US"/>
+              </w:rPr>
+              <w:t>PHP</w:t>
+            </w:r>
+            <w:r>
+              <w:rPr>
+                <w:rFonts w:ascii="Times New Roman" w:hAnsi="Times New Roman"/>
+                <w:bCs/>
+                <w:color w:val="1E1D2D" w:themeColor="background1"/>
+                <w:sz w:val="28"/>
+                <w:szCs w:val="28"/>
+              </w:rPr>
+              <w:t xml:space="preserve">, </w:t>
+            </w:r>
+            <w:r>
+              <w:rPr>
+                <w:rFonts w:ascii="Times New Roman" w:hAnsi="Times New Roman"/>
+                <w:bCs/>
+                <w:color w:val="1E1D2D" w:themeColor="background1"/>
+                <w:sz w:val="28"/>
+                <w:szCs w:val="28"/>
+                <w:lang w:val="en-US"/>
+              </w:rPr>
+              <w:t>C</w:t>
+            </w:r>
+            <w:r>
+              <w:rPr>
+                <w:rFonts w:ascii="Times New Roman" w:hAnsi="Times New Roman"/>
+                <w:bCs/>
+                <w:color w:val="1E1D2D" w:themeColor="background1"/>
+                <w:sz w:val="28"/>
+                <w:szCs w:val="28"/>
+              </w:rPr>
+              <w:t xml:space="preserve">#, </w:t>
+            </w:r>
+            <w:r>
+              <w:rPr>
+                <w:rFonts w:ascii="Times New Roman" w:hAnsi="Times New Roman"/>
+                <w:bCs/>
+                <w:color w:val="1E1D2D" w:themeColor="background1"/>
+                <w:sz w:val="28"/>
+                <w:szCs w:val="28"/>
+                <w:lang w:val="en-US"/>
+              </w:rPr>
+              <w:t>Unity</w:t>
+            </w:r>
+            <w:r>
+              <w:rPr>
+                <w:rFonts w:ascii="Times New Roman" w:hAnsi="Times New Roman"/>
+                <w:bCs/>
+                <w:color w:val="1E1D2D" w:themeColor="background1"/>
+                <w:sz w:val="28"/>
+                <w:szCs w:val="28"/>
+              </w:rPr>
+              <w:t>.</w:t>
+            </w:r>
+          </w:p>
+        </w:tc>
+        <w:tc>
+          <w:tcPr>
+            <w:tcW w:w="1645" w:type="dxa"/>
+          </w:tcPr>
+          <w:p>
+            <w:pPr>
+              <w:pStyle w:val="a6"/>
+              <w:spacing w:line="240" w:lineRule="auto"/>
+              <w:rPr>
+                <w:rFonts w:ascii="Times New Roman" w:hAnsi="Times New Roman"/>
+                <w:color w:val="1E1D2D" w:themeColor="background1"/>
+                <w:sz w:val="28"/>
+                <w:szCs w:val="28"/>
+              </w:rPr>
+            </w:pPr>
+            <w:r>
+              <w:rPr>
+                <w:rFonts w:ascii="Times New Roman" w:hAnsi="Times New Roman"/>
+                <w:color w:val="1E1D2D" w:themeColor="background1"/>
+                <w:sz w:val="28"/>
+                <w:szCs w:val="28"/>
+              </w:rPr>
+              <w:t>2015 – 2018</w:t>
+            </w:r>
+          </w:p>
+        </w:tc>
+      </w:tr>
+      <w:tr>
+        <w:trPr>
+          <w:gridAfter w:val="1"/>
+          <w:wAfter w:w="56" w:type="dxa"/>
+          <w:trHeight w:val="216"/>
+        </w:trPr>
+        <w:tc>
+          <w:tcPr>
+            <w:tcW w:w="6663" w:type="dxa"/>
+          </w:tcPr>
+          <w:p>
+            <w:pPr>
+              <w:pStyle w:val="2"/>
+              <w:spacing w:line="240" w:lineRule="auto"/>
+              <w:rPr>
+                <w:rFonts w:ascii="Times New Roman" w:hAnsi="Times New Roman"/>
+                <w:color w:val="1E1D2D" w:themeColor="background1"/>
+                <w:sz w:val="28"/>
+                <w:szCs w:val="28"/>
+              </w:rPr>
+            </w:pPr>
+            <w:r>
+              <w:rPr>
+                <w:rFonts w:ascii="Times New Roman" w:hAnsi="Times New Roman"/>
+                <w:color w:val="1E1D2D" w:themeColor="background1"/>
+                <w:sz w:val="28"/>
+                <w:szCs w:val="28"/>
+              </w:rPr>
+              <w:t>Национальный исследовательский университет</w:t>
+            </w:r>
+            <w:r>
+              <w:rPr>
+                <w:rFonts w:ascii="Times New Roman" w:hAnsi="Times New Roman"/>
+                <w:color w:val="1E1D2D" w:themeColor="background1"/>
+                <w:sz w:val="28"/>
+                <w:szCs w:val="28"/>
+              </w:rPr>
+              <w:t xml:space="preserve"> </w:t>
+            </w:r>
+            <w:r>
+              <w:rPr>
+                <w:rFonts w:ascii="Times New Roman" w:hAnsi="Times New Roman"/>
+                <w:color w:val="1E1D2D" w:themeColor="background1"/>
+                <w:sz w:val="28"/>
+                <w:szCs w:val="28"/>
+              </w:rPr>
+              <w:t>ИТМО, факультет среднего профессионального образования</w:t>
+            </w:r>
+            <w:r>
+              <w:rPr>
+                <w:rFonts w:ascii="Times New Roman" w:hAnsi="Times New Roman"/>
+                <w:color w:val="1E1D2D" w:themeColor="background1"/>
+                <w:sz w:val="28"/>
+                <w:szCs w:val="28"/>
+              </w:rPr>
+              <w:t xml:space="preserve"> (</w:t>
+            </w:r>
+            <w:r>
+              <w:rPr>
+                <w:rFonts w:ascii="Times New Roman" w:hAnsi="Times New Roman"/>
+                <w:color w:val="1E1D2D" w:themeColor="background1"/>
+                <w:sz w:val="28"/>
+                <w:szCs w:val="28"/>
+              </w:rPr>
+              <w:t>ФСПО</w:t>
+            </w:r>
+            <w:r>
+              <w:rPr>
+                <w:rFonts w:ascii="Times New Roman" w:hAnsi="Times New Roman"/>
+                <w:color w:val="1E1D2D" w:themeColor="background1"/>
+                <w:sz w:val="28"/>
+                <w:szCs w:val="28"/>
+              </w:rPr>
+              <w:t>)</w:t>
+            </w:r>
+          </w:p>
+          <w:p>
+            <w:pPr>
+              <w:pStyle w:val="2"/>
+              <w:spacing w:line="240" w:lineRule="auto"/>
+              <w:rPr>
+                <w:rFonts w:ascii="Times New Roman" w:hAnsi="Times New Roman"/>
+                <w:b w:val="0"/>
+                <w:bCs/>
+                <w:i/>
+                <w:iCs/>
+                <w:color w:val="1E1D2D" w:themeColor="background1"/>
+                <w:sz w:val="28"/>
+                <w:szCs w:val="28"/>
+              </w:rPr>
+            </w:pPr>
+            <w:r>
+              <w:rPr>
+                <w:rFonts w:ascii="Times New Roman" w:hAnsi="Times New Roman"/>
+                <w:b w:val="0"/>
+                <w:bCs/>
+                <w:i/>
+                <w:iCs/>
+                <w:color w:val="1E1D2D" w:themeColor="background1"/>
+                <w:sz w:val="28"/>
+                <w:szCs w:val="28"/>
+              </w:rPr>
+              <w:t>Санкт-Петербург, Аэродромная, 4</w:t>
+            </w:r>
+          </w:p>
+          <w:p>
+            <w:pPr>
+              <w:pStyle w:val="a"/>
+              <w:spacing w:line="240" w:lineRule="auto"/>
+              <w:rPr>
+                <w:rFonts w:ascii="Times New Roman" w:hAnsi="Times New Roman"/>
+                <w:b/>
+                <w:color w:val="1E1D2D" w:themeColor="background1"/>
+                <w:sz w:val="28"/>
+                <w:szCs w:val="28"/>
+              </w:rPr>
+            </w:pPr>
+            <w:r>
+              <w:rPr>
+                <w:rFonts w:ascii="Times New Roman" w:hAnsi="Times New Roman"/>
+                <w:bCs/>
+                <w:color w:val="1E1D2D" w:themeColor="background1"/>
+                <w:sz w:val="28"/>
+                <w:szCs w:val="28"/>
+              </w:rPr>
+              <w:t xml:space="preserve">Изучаемые темы: </w:t>
+            </w:r>
+            <w:r>
+              <w:rPr>
+                <w:rFonts w:ascii="Times New Roman" w:hAnsi="Times New Roman"/>
+                <w:bCs/>
+                <w:color w:val="1E1D2D" w:themeColor="background1"/>
+                <w:sz w:val="28"/>
+                <w:szCs w:val="28"/>
+                <w:lang w:val="en-US"/>
+              </w:rPr>
+              <w:t>C</w:t>
+            </w:r>
+            <w:r>
+              <w:rPr>
+                <w:rFonts w:ascii="Times New Roman" w:hAnsi="Times New Roman"/>
+                <w:bCs/>
+                <w:color w:val="1E1D2D" w:themeColor="background1"/>
+                <w:sz w:val="28"/>
+                <w:szCs w:val="28"/>
+              </w:rPr>
+              <w:t xml:space="preserve">, </w:t>
+            </w:r>
+            <w:r>
+              <w:rPr>
+                <w:rFonts w:ascii="Times New Roman" w:hAnsi="Times New Roman"/>
+                <w:bCs/>
+                <w:color w:val="1E1D2D" w:themeColor="background1"/>
+                <w:sz w:val="28"/>
+                <w:szCs w:val="28"/>
+                <w:lang w:val="en-US"/>
+              </w:rPr>
+              <w:t>C</w:t>
+            </w:r>
+            <w:r>
+              <w:rPr>
+                <w:rFonts w:ascii="Times New Roman" w:hAnsi="Times New Roman"/>
+                <w:bCs/>
+                <w:color w:val="1E1D2D" w:themeColor="background1"/>
+                <w:sz w:val="28"/>
+                <w:szCs w:val="28"/>
+              </w:rPr>
+              <w:t>++, ООП</w:t>
+            </w:r>
+            <w:r>
+              <w:rPr>
+                <w:rFonts w:ascii="Times New Roman" w:hAnsi="Times New Roman"/>
+                <w:bCs/>
+                <w:color w:val="1E1D2D" w:themeColor="background1"/>
+                <w:sz w:val="28"/>
+                <w:szCs w:val="28"/>
+              </w:rPr>
+              <w:t>.</w:t>
+            </w:r>
+          </w:p>
+        </w:tc>
+        <w:tc>
+          <w:tcPr>
+            <w:tcW w:w="1645" w:type="dxa"/>
+          </w:tcPr>
+          <w:p>
+            <w:pPr>
+              <w:pStyle w:val="a6"/>
+              <w:spacing w:line="240" w:lineRule="auto"/>
+              <w:rPr>
+                <w:rFonts w:ascii="Times New Roman" w:hAnsi="Times New Roman"/>
+                <w:color w:val="1E1D2D" w:themeColor="background1"/>
+                <w:sz w:val="28"/>
+                <w:szCs w:val="28"/>
+              </w:rPr>
+            </w:pPr>
+            <w:r>
+              <w:rPr>
+                <w:rFonts w:ascii="Times New Roman" w:hAnsi="Times New Roman"/>
+                <w:color w:val="1E1D2D" w:themeColor="background1"/>
+                <w:sz w:val="28"/>
+                <w:szCs w:val="28"/>
+              </w:rPr>
+              <w:t>2015 – 2018</w:t>
+            </w:r>
+          </w:p>
+        </w:tc>
+      </w:tr>
+    </w:tbl>
+    <w:p>
+      <w:pPr>
+        <w:rPr>
+          <w:sz w:val="28"/>
+          <w:szCs w:val="28"/>
+        </w:rPr>
+      </w:pPr>
     </w:p>
     <w:sectPr>
       <w:pgSz w:w="11906" w:h="16838" w:code="9"/>

</xml_diff>

<commit_message>
Fixed punctuation and some headers formatting in resume pdf.
</commit_message>
<xml_diff>
--- a/src/resume.docx
+++ b/src/resume.docx
@@ -1171,6 +1171,12 @@
             <w:insideH w:val="none" w:color="auto" w:sz="0" w:space="0"/>
             <w:insideV w:val="none" w:color="auto" w:sz="0" w:space="0"/>
           </w:tblBorders>
+          <w:tblCellMar>
+            <w:top w:w="0" w:type="dxa"/>
+            <w:left w:w="432" w:type="dxa"/>
+            <w:bottom w:w="0" w:type="dxa"/>
+            <w:right w:w="115" w:type="dxa"/>
+          </w:tblCellMar>
         </w:tblPrEx>
         <w:tc>
           <w:tcPr>
@@ -1250,7 +1256,6 @@
                 </w14:textFill>
               </w:rPr>
             </w:pPr>
-            <w:bookmarkStart w:id="1" w:name="_GoBack"/>
             <w:r>
               <w:rPr>
                 <w:rFonts w:ascii="Times New Roman" w:hAnsi="Times New Roman"/>
@@ -1294,7 +1299,6 @@
               </w:rPr>
               <w:t>.</w:t>
             </w:r>
-            <w:bookmarkEnd w:id="1"/>
           </w:p>
           <w:p>
             <w:pPr>
@@ -3510,6 +3514,21 @@
               </w:rPr>
               <w:t xml:space="preserve"> (вечерняя удалёнка, не препятствующая совмещению с полным рабочим графиком)</w:t>
             </w:r>
+            <w:r>
+              <w:rPr>
+                <w:rFonts w:hint="default" w:ascii="Times New Roman" w:hAnsi="Times New Roman"/>
+                <w:color w:val="000000" w:themeColor="text1"/>
+                <w:sz w:val="24"/>
+                <w:szCs w:val="24"/>
+                <w:lang w:val="ru-RU"/>
+                <w14:textFill>
+                  <w14:solidFill>
+                    <w14:schemeClr w14:val="tx1"/>
+                  </w14:solidFill>
+                </w14:textFill>
+              </w:rPr>
+              <w:t>.</w:t>
+            </w:r>
           </w:p>
         </w:tc>
         <w:tc>
@@ -3551,6 +3570,14 @@
         </w:tc>
       </w:tr>
       <w:tr>
+        <w:tblPrEx>
+          <w:tblCellMar>
+            <w:top w:w="0" w:type="dxa"/>
+            <w:left w:w="0" w:type="dxa"/>
+            <w:bottom w:w="0" w:type="dxa"/>
+            <w:right w:w="0" w:type="dxa"/>
+          </w:tblCellMar>
+        </w:tblPrEx>
         <w:trPr>
           <w:gridAfter w:val="1"/>
           <w:wAfter w:w="59" w:type="dxa"/>
@@ -3740,7 +3767,23 @@
             </w14:solidFill>
           </w14:textFill>
         </w:rPr>
-        <w:t>ДОПОЛНИТЕЛЬНОЕ ОБРАЗОВАНИЕ (КУРСЫ)</w:t>
+        <w:t>ДОПОЛНИТЕЛЬНОЕ О</w:t>
+      </w:r>
+      <w:bookmarkStart w:id="1" w:name="_GoBack"/>
+      <w:bookmarkEnd w:id="1"/>
+      <w:r>
+        <w:rPr>
+          <w:rFonts w:ascii="Times New Roman" w:hAnsi="Times New Roman"/>
+          <w:color w:val="000000" w:themeColor="text1"/>
+          <w:sz w:val="24"/>
+          <w:szCs w:val="24"/>
+          <w14:textFill>
+            <w14:solidFill>
+              <w14:schemeClr w14:val="tx1"/>
+            </w14:solidFill>
+          </w14:textFill>
+        </w:rPr>
+        <w:t>БРАЗОВАНИЕ (КУРСЫ)</w:t>
       </w:r>
     </w:p>
     <w:tbl>
@@ -3762,6 +3805,14 @@
         <w:gridCol w:w="1470"/>
       </w:tblGrid>
       <w:tr>
+        <w:tblPrEx>
+          <w:tblCellMar>
+            <w:top w:w="0" w:type="dxa"/>
+            <w:left w:w="0" w:type="dxa"/>
+            <w:bottom w:w="0" w:type="dxa"/>
+            <w:right w:w="0" w:type="dxa"/>
+          </w:tblCellMar>
+        </w:tblPrEx>
         <w:trPr>
           <w:trHeight w:val="216" w:hRule="atLeast"/>
         </w:trPr>
@@ -3802,14 +3853,10 @@
           </w:p>
           <w:p>
             <w:pPr>
-              <w:pStyle w:val="3"/>
+              <w:pStyle w:val="27"/>
               <w:spacing w:line="240" w:lineRule="auto"/>
               <w:rPr>
                 <w:rFonts w:ascii="Times New Roman" w:hAnsi="Times New Roman"/>
-                <w:b w:val="0"/>
-                <w:bCs/>
-                <w:i/>
-                <w:iCs/>
                 <w:color w:val="000000" w:themeColor="text1"/>
                 <w:sz w:val="24"/>
                 <w:szCs w:val="24"/>
@@ -3823,10 +3870,6 @@
             <w:r>
               <w:rPr>
                 <w:rFonts w:ascii="Times New Roman" w:hAnsi="Times New Roman"/>
-                <w:b w:val="0"/>
-                <w:bCs/>
-                <w:i/>
-                <w:iCs/>
                 <w:color w:val="000000" w:themeColor="text1"/>
                 <w:sz w:val="24"/>
                 <w:szCs w:val="24"/>
@@ -4066,6 +4109,14 @@
         </w:tc>
       </w:tr>
       <w:tr>
+        <w:tblPrEx>
+          <w:tblCellMar>
+            <w:top w:w="0" w:type="dxa"/>
+            <w:left w:w="0" w:type="dxa"/>
+            <w:bottom w:w="0" w:type="dxa"/>
+            <w:right w:w="0" w:type="dxa"/>
+          </w:tblCellMar>
+        </w:tblPrEx>
         <w:trPr>
           <w:trHeight w:val="216" w:hRule="atLeast"/>
         </w:trPr>
@@ -4106,14 +4157,10 @@
           </w:p>
           <w:p>
             <w:pPr>
-              <w:pStyle w:val="3"/>
+              <w:pStyle w:val="27"/>
               <w:spacing w:line="240" w:lineRule="auto"/>
               <w:rPr>
                 <w:rFonts w:ascii="Times New Roman" w:hAnsi="Times New Roman"/>
-                <w:b w:val="0"/>
-                <w:bCs/>
-                <w:i/>
-                <w:iCs/>
                 <w:color w:val="000000" w:themeColor="text1"/>
                 <w:sz w:val="24"/>
                 <w:szCs w:val="24"/>
@@ -4127,10 +4174,6 @@
             <w:r>
               <w:rPr>
                 <w:rFonts w:ascii="Times New Roman" w:hAnsi="Times New Roman"/>
-                <w:b w:val="0"/>
-                <w:bCs/>
-                <w:i/>
-                <w:iCs/>
                 <w:color w:val="000000" w:themeColor="text1"/>
                 <w:sz w:val="24"/>
                 <w:szCs w:val="24"/>

</xml_diff>